<commit_message>
Made changes to use cases based on feedback Added some mockups
</commit_message>
<xml_diff>
--- a/Use Cases.docx
+++ b/Use Cases.docx
@@ -466,6 +466,33 @@
           <w:sz w:val="24"/>
           <w:szCs w:val="24"/>
         </w:rPr>
+        <w:t xml:space="preserve">User information is checked against </w:t>
+      </w:r>
+      <w:r>
+        <w:rPr>
+          <w:sz w:val="24"/>
+          <w:szCs w:val="24"/>
+        </w:rPr>
+        <w:t>the user table</w:t>
+      </w:r>
+    </w:p>
+    <w:p>
+      <w:pPr>
+        <w:pStyle w:val="ListParagraph"/>
+        <w:numPr>
+          <w:ilvl w:val="0"/>
+          <w:numId w:val="3"/>
+        </w:numPr>
+        <w:rPr>
+          <w:sz w:val="24"/>
+          <w:szCs w:val="24"/>
+        </w:rPr>
+      </w:pPr>
+      <w:r>
+        <w:rPr>
+          <w:sz w:val="24"/>
+          <w:szCs w:val="24"/>
+        </w:rPr>
         <w:t>System logs the user logon</w:t>
       </w:r>
       <w:r>
@@ -500,7 +527,21 @@
           <w:sz w:val="24"/>
           <w:szCs w:val="24"/>
         </w:rPr>
-        <w:t xml:space="preserve"> the main screen for authenticated users which consists of a list of existing reservations, the ability to create a reservation, and the ability to log off.</w:t>
+        <w:t xml:space="preserve"> </w:t>
+      </w:r>
+      <w:r>
+        <w:rPr>
+          <w:sz w:val="24"/>
+          <w:szCs w:val="24"/>
+        </w:rPr>
+        <w:t xml:space="preserve">to </w:t>
+      </w:r>
+      <w:r>
+        <w:rPr>
+          <w:sz w:val="24"/>
+          <w:szCs w:val="24"/>
+        </w:rPr>
+        <w:t>the main screen for authenticated users which consists of a list of existing reservations, the ability to create a reservation, and the ability to log off.</w:t>
       </w:r>
       <w:r>
         <w:rPr>
@@ -654,6 +695,7 @@
           <w:sz w:val="24"/>
           <w:szCs w:val="24"/>
         </w:rPr>
+        <w:lastRenderedPageBreak/>
         <w:t xml:space="preserve">Alt 2: </w:t>
       </w:r>
       <w:r>
@@ -681,13 +723,306 @@
           <w:sz w:val="24"/>
           <w:szCs w:val="24"/>
         </w:rPr>
+        <w:t>Flow resumes at Step 1 with a message indicating that all fields must be filled out.</w:t>
+      </w:r>
+    </w:p>
+    <w:p>
+      <w:pPr>
+        <w:ind w:left="360"/>
+        <w:rPr>
+          <w:sz w:val="24"/>
+          <w:szCs w:val="24"/>
+        </w:rPr>
+      </w:pPr>
+      <w:r>
+        <w:rPr>
+          <w:i/>
+          <w:sz w:val="24"/>
+          <w:szCs w:val="24"/>
+        </w:rPr>
+        <w:t>Alt 3</w:t>
+      </w:r>
+      <w:r>
+        <w:rPr>
+          <w:i/>
+          <w:sz w:val="24"/>
+          <w:szCs w:val="24"/>
+        </w:rPr>
+        <w:t xml:space="preserve">: </w:t>
+      </w:r>
+      <w:r>
+        <w:rPr>
+          <w:sz w:val="24"/>
+          <w:szCs w:val="24"/>
+        </w:rPr>
+        <w:t>Unauthorized User Tries to Log In</w:t>
+      </w:r>
+    </w:p>
+    <w:p>
+      <w:pPr>
+        <w:pStyle w:val="ListParagraph"/>
+        <w:numPr>
+          <w:ilvl w:val="0"/>
+          <w:numId w:val="19"/>
+        </w:numPr>
+        <w:rPr>
+          <w:sz w:val="24"/>
+          <w:szCs w:val="24"/>
+        </w:rPr>
+      </w:pPr>
+      <w:r>
+        <w:rPr>
+          <w:sz w:val="24"/>
+          <w:szCs w:val="24"/>
+        </w:rPr>
+        <w:t>Flow resumes to Step 1 with a message indicating that the user does not have sufficient privileges to access the system</w:t>
+      </w:r>
+    </w:p>
+    <w:p>
+      <w:pPr>
+        <w:pStyle w:val="ListParagraph"/>
+        <w:numPr>
+          <w:ilvl w:val="0"/>
+          <w:numId w:val="19"/>
+        </w:numPr>
+        <w:rPr>
+          <w:sz w:val="24"/>
+          <w:szCs w:val="24"/>
+        </w:rPr>
+      </w:pPr>
+      <w:r>
+        <w:rPr>
+          <w:sz w:val="24"/>
+          <w:szCs w:val="24"/>
+        </w:rPr>
+        <w:t>System logs the invalid login attempt</w:t>
+      </w:r>
+    </w:p>
+    <w:p>
+      <w:pPr>
+        <w:rPr>
+          <w:sz w:val="24"/>
+          <w:szCs w:val="24"/>
+        </w:rPr>
+      </w:pPr>
+    </w:p>
+    <w:p>
+      <w:pPr>
+        <w:rPr>
+          <w:b/>
+        </w:rPr>
+      </w:pPr>
+      <w:r>
+        <w:rPr>
+          <w:b/>
+        </w:rPr>
+        <w:t>Exception</w:t>
+      </w:r>
+      <w:r>
+        <w:rPr>
+          <w:b/>
+        </w:rPr>
+        <w:t>s</w:t>
+      </w:r>
+    </w:p>
+    <w:p>
+      <w:r>
+        <w:t>If the system cannot reach the authentication system or the authentication system throws an exception, the exception is logged and the user is notified that there’s an issue with the system.</w:t>
+      </w:r>
+      <w:r>
+        <w:t xml:space="preserve"> The system administrator should be notified.</w:t>
+      </w:r>
+    </w:p>
+    <w:p>
+      <w:pPr>
+        <w:rPr>
+          <w:b/>
+        </w:rPr>
+      </w:pPr>
+      <w:r>
+        <w:rPr>
+          <w:b/>
+        </w:rPr>
+        <w:t>Special Requirements</w:t>
+      </w:r>
+    </w:p>
+    <w:p>
+      <w:r>
+        <w:t>Authentication form should have reasonable sized input fields and labels.</w:t>
+      </w:r>
+    </w:p>
+    <w:p>
+      <w:pPr>
+        <w:rPr>
+          <w:b/>
+        </w:rPr>
+      </w:pPr>
+      <w:r>
+        <w:rPr>
+          <w:b/>
+        </w:rPr>
+        <w:t>Open Issues</w:t>
+      </w:r>
+    </w:p>
+    <w:p>
+      <w:pPr>
+        <w:pStyle w:val="ListParagraph"/>
+        <w:numPr>
+          <w:ilvl w:val="0"/>
+          <w:numId w:val="6"/>
+        </w:numPr>
+        <w:rPr>
+          <w:b/>
+        </w:rPr>
+      </w:pPr>
+      <w:r>
+        <w:t xml:space="preserve">Do we have access to the authentication system? </w:t>
+      </w:r>
+    </w:p>
+    <w:p>
+      <w:pPr>
+        <w:pStyle w:val="ListParagraph"/>
+        <w:numPr>
+          <w:ilvl w:val="0"/>
+          <w:numId w:val="6"/>
+        </w:numPr>
+        <w:rPr>
+          <w:b/>
+        </w:rPr>
+      </w:pPr>
+      <w:r>
+        <w:t>If so, do we need configuration information to interact with the authentication system?</w:t>
+      </w:r>
+    </w:p>
+    <w:p>
+      <w:pPr>
+        <w:pStyle w:val="ListParagraph"/>
+        <w:numPr>
+          <w:ilvl w:val="0"/>
+          <w:numId w:val="6"/>
+        </w:numPr>
+        <w:rPr>
+          <w:b/>
+        </w:rPr>
+      </w:pPr>
+      <w:r>
+        <w:t>Is there a maximum number of login attempts to avoid hacking?</w:t>
+      </w:r>
+    </w:p>
+    <w:p>
+      <w:pPr>
+        <w:pStyle w:val="ListParagraph"/>
+        <w:numPr>
+          <w:ilvl w:val="0"/>
+          <w:numId w:val="6"/>
+        </w:numPr>
+        <w:rPr>
+          <w:b/>
+        </w:rPr>
+      </w:pPr>
+      <w:r>
+        <w:t>Should a captcha be used for security purposes?</w:t>
+      </w:r>
+    </w:p>
+    <w:p/>
+    <w:p/>
+    <w:p/>
+    <w:p/>
+    <w:p/>
+    <w:p/>
+    <w:p/>
+    <w:p/>
+    <w:p/>
+    <w:p/>
+    <w:p/>
+    <w:p/>
+    <w:p>
+      <w:pPr>
+        <w:rPr>
+          <w:b/>
+          <w:sz w:val="28"/>
+          <w:szCs w:val="28"/>
+        </w:rPr>
+      </w:pPr>
+      <w:r>
+        <w:rPr>
+          <w:b/>
+          <w:sz w:val="28"/>
+          <w:szCs w:val="28"/>
+        </w:rPr>
         <w:lastRenderedPageBreak/>
-        <w:t>Flow resumes at Step 1 with a message indicating that all fields must be filled out.</w:t>
-      </w:r>
-    </w:p>
-    <w:p>
-      <w:pPr>
-        <w:ind w:left="360"/>
+        <w:t>Submits a Request for a Parking Spot</w:t>
+      </w:r>
+    </w:p>
+    <w:p>
+      <w:pPr>
+        <w:rPr>
+          <w:sz w:val="24"/>
+          <w:szCs w:val="24"/>
+        </w:rPr>
+      </w:pPr>
+      <w:r>
+        <w:rPr>
+          <w:b/>
+          <w:sz w:val="24"/>
+          <w:szCs w:val="24"/>
+        </w:rPr>
+        <w:t>Primary Actors:</w:t>
+      </w:r>
+      <w:r>
+        <w:rPr>
+          <w:b/>
+          <w:sz w:val="24"/>
+          <w:szCs w:val="24"/>
+        </w:rPr>
+        <w:tab/>
+      </w:r>
+      <w:r>
+        <w:rPr>
+          <w:sz w:val="24"/>
+          <w:szCs w:val="24"/>
+        </w:rPr>
+        <w:t>Staff</w:t>
+      </w:r>
+      <w:r>
+        <w:rPr>
+          <w:sz w:val="24"/>
+          <w:szCs w:val="24"/>
+        </w:rPr>
+        <w:t>, Faculty</w:t>
+      </w:r>
+      <w:r>
+        <w:rPr>
+          <w:sz w:val="24"/>
+          <w:szCs w:val="24"/>
+        </w:rPr>
+        <w:t>, Administrator</w:t>
+      </w:r>
+    </w:p>
+    <w:p>
+      <w:pPr>
+        <w:rPr>
+          <w:b/>
+          <w:sz w:val="24"/>
+          <w:szCs w:val="24"/>
+        </w:rPr>
+      </w:pPr>
+      <w:r>
+        <w:rPr>
+          <w:b/>
+          <w:sz w:val="24"/>
+          <w:szCs w:val="24"/>
+        </w:rPr>
+        <w:t>Stakeholders and Interests:</w:t>
+      </w:r>
+    </w:p>
+    <w:p>
+      <w:pPr>
+        <w:pStyle w:val="ListParagraph"/>
+        <w:numPr>
+          <w:ilvl w:val="0"/>
+          <w:numId w:val="1"/>
+        </w:numPr>
         <w:rPr>
           <w:sz w:val="24"/>
           <w:szCs w:val="24"/>
@@ -699,7 +1034,7 @@
           <w:sz w:val="24"/>
           <w:szCs w:val="24"/>
         </w:rPr>
-        <w:t>Alt 3</w:t>
+        <w:t>Requestor (Staff or Faculty)</w:t>
       </w:r>
       <w:r>
         <w:rPr>
@@ -714,82 +1049,879 @@
           <w:sz w:val="24"/>
           <w:szCs w:val="24"/>
         </w:rPr>
-        <w:t>Unauthorized User Tries to Log In</w:t>
-      </w:r>
-    </w:p>
-    <w:p>
-      <w:pPr>
-        <w:pStyle w:val="ListParagraph"/>
-        <w:numPr>
-          <w:ilvl w:val="0"/>
-          <w:numId w:val="19"/>
-        </w:numPr>
-        <w:rPr>
-          <w:sz w:val="24"/>
-          <w:szCs w:val="24"/>
-        </w:rPr>
-      </w:pPr>
-      <w:r>
-        <w:rPr>
-          <w:sz w:val="24"/>
-          <w:szCs w:val="24"/>
-        </w:rPr>
-        <w:t>Flow resumes to Step 1 with a message indicating that the user does not have sufficient privileges to access the system</w:t>
-      </w:r>
-    </w:p>
-    <w:p>
-      <w:pPr>
-        <w:pStyle w:val="ListParagraph"/>
-        <w:numPr>
-          <w:ilvl w:val="0"/>
-          <w:numId w:val="19"/>
-        </w:numPr>
-        <w:rPr>
-          <w:sz w:val="24"/>
-          <w:szCs w:val="24"/>
-        </w:rPr>
-      </w:pPr>
-      <w:r>
-        <w:rPr>
-          <w:sz w:val="24"/>
-          <w:szCs w:val="24"/>
-        </w:rPr>
-        <w:t>System logs the invalid login attempt</w:t>
-      </w:r>
-    </w:p>
-    <w:p>
-      <w:pPr>
-        <w:rPr>
-          <w:sz w:val="24"/>
-          <w:szCs w:val="24"/>
-        </w:rPr>
-      </w:pPr>
-    </w:p>
-    <w:p>
-      <w:pPr>
-        <w:rPr>
-          <w:b/>
-        </w:rPr>
-      </w:pPr>
-      <w:r>
-        <w:rPr>
-          <w:b/>
-        </w:rPr>
-        <w:t>Exception</w:t>
-      </w:r>
-      <w:r>
-        <w:rPr>
-          <w:b/>
-        </w:rPr>
-        <w:t>s</w:t>
-      </w:r>
-    </w:p>
-    <w:p>
-      <w:r>
-        <w:t>If the system cannot reach the authentication system or the authentication system throws an exception, the exception is logged and the user is notified that there’s an issue with the system.</w:t>
-      </w:r>
-      <w:r>
-        <w:t xml:space="preserve"> The system administrator should be notified.</w:t>
+        <w:t>wants to obtain a parking permit for a specific event</w:t>
+      </w:r>
+    </w:p>
+    <w:p>
+      <w:pPr>
+        <w:pStyle w:val="ListParagraph"/>
+        <w:numPr>
+          <w:ilvl w:val="0"/>
+          <w:numId w:val="1"/>
+        </w:numPr>
+        <w:rPr>
+          <w:b/>
+          <w:sz w:val="24"/>
+          <w:szCs w:val="24"/>
+        </w:rPr>
+      </w:pPr>
+      <w:r>
+        <w:rPr>
+          <w:i/>
+          <w:sz w:val="24"/>
+          <w:szCs w:val="24"/>
+        </w:rPr>
+        <w:t>Administrator</w:t>
+      </w:r>
+      <w:r>
+        <w:rPr>
+          <w:i/>
+          <w:sz w:val="24"/>
+          <w:szCs w:val="24"/>
+        </w:rPr>
+        <w:t>:</w:t>
+      </w:r>
+      <w:r>
+        <w:rPr>
+          <w:sz w:val="24"/>
+          <w:szCs w:val="24"/>
+        </w:rPr>
+        <w:t xml:space="preserve"> wants only </w:t>
+      </w:r>
+      <w:r>
+        <w:rPr>
+          <w:sz w:val="24"/>
+          <w:szCs w:val="24"/>
+        </w:rPr>
+        <w:t>staff</w:t>
+      </w:r>
+      <w:r>
+        <w:rPr>
+          <w:sz w:val="24"/>
+          <w:szCs w:val="24"/>
+        </w:rPr>
+        <w:t xml:space="preserve"> and faculty to obtaining parking permit, </w:t>
+      </w:r>
+      <w:r>
+        <w:rPr>
+          <w:sz w:val="24"/>
+          <w:szCs w:val="24"/>
+        </w:rPr>
+        <w:t>wan</w:t>
+      </w:r>
+      <w:r>
+        <w:rPr>
+          <w:sz w:val="24"/>
+          <w:szCs w:val="24"/>
+        </w:rPr>
+        <w:t xml:space="preserve">ts to be notified whenever a reservation is made, </w:t>
+      </w:r>
+      <w:r>
+        <w:rPr>
+          <w:sz w:val="24"/>
+          <w:szCs w:val="24"/>
+        </w:rPr>
+        <w:t>wants a record of who is submitting a request for a permit, wants to know which spots are taken up</w:t>
+      </w:r>
+      <w:r>
+        <w:rPr>
+          <w:sz w:val="24"/>
+          <w:szCs w:val="24"/>
+        </w:rPr>
+        <w:t>. The administrator can also perform the same roles as the requestor and make/update/cancel reservations</w:t>
+      </w:r>
+    </w:p>
+    <w:p>
+      <w:pPr>
+        <w:rPr>
+          <w:b/>
+          <w:sz w:val="24"/>
+          <w:szCs w:val="24"/>
+        </w:rPr>
+      </w:pPr>
+      <w:r>
+        <w:rPr>
+          <w:b/>
+          <w:sz w:val="24"/>
+          <w:szCs w:val="24"/>
+        </w:rPr>
+        <w:t>Preconditions:</w:t>
+      </w:r>
+    </w:p>
+    <w:p>
+      <w:pPr>
+        <w:pStyle w:val="ListParagraph"/>
+        <w:numPr>
+          <w:ilvl w:val="0"/>
+          <w:numId w:val="2"/>
+        </w:numPr>
+        <w:rPr>
+          <w:sz w:val="24"/>
+          <w:szCs w:val="24"/>
+        </w:rPr>
+      </w:pPr>
+      <w:r>
+        <w:rPr>
+          <w:sz w:val="24"/>
+          <w:szCs w:val="24"/>
+        </w:rPr>
+        <w:t>User is authenticated by system</w:t>
+      </w:r>
+    </w:p>
+    <w:p>
+      <w:pPr>
+        <w:rPr>
+          <w:b/>
+          <w:sz w:val="24"/>
+          <w:szCs w:val="24"/>
+        </w:rPr>
+      </w:pPr>
+      <w:r>
+        <w:rPr>
+          <w:b/>
+          <w:sz w:val="24"/>
+          <w:szCs w:val="24"/>
+        </w:rPr>
+        <w:t>Success Guarantee (</w:t>
+      </w:r>
+      <w:proofErr w:type="spellStart"/>
+      <w:r>
+        <w:rPr>
+          <w:b/>
+          <w:sz w:val="24"/>
+          <w:szCs w:val="24"/>
+        </w:rPr>
+        <w:t>Postconditions</w:t>
+      </w:r>
+      <w:proofErr w:type="spellEnd"/>
+      <w:r>
+        <w:rPr>
+          <w:b/>
+          <w:sz w:val="24"/>
+          <w:szCs w:val="24"/>
+        </w:rPr>
+        <w:t>):</w:t>
+      </w:r>
+    </w:p>
+    <w:p>
+      <w:pPr>
+        <w:pStyle w:val="ListParagraph"/>
+        <w:numPr>
+          <w:ilvl w:val="0"/>
+          <w:numId w:val="2"/>
+        </w:numPr>
+        <w:rPr>
+          <w:b/>
+          <w:sz w:val="24"/>
+          <w:szCs w:val="24"/>
+        </w:rPr>
+      </w:pPr>
+      <w:r>
+        <w:rPr>
+          <w:sz w:val="24"/>
+          <w:szCs w:val="24"/>
+        </w:rPr>
+        <w:t>User receives a confirmation that his request is being reviewed.</w:t>
+      </w:r>
+    </w:p>
+    <w:p>
+      <w:pPr>
+        <w:pStyle w:val="ListParagraph"/>
+        <w:numPr>
+          <w:ilvl w:val="0"/>
+          <w:numId w:val="2"/>
+        </w:numPr>
+        <w:rPr>
+          <w:b/>
+          <w:sz w:val="24"/>
+          <w:szCs w:val="24"/>
+        </w:rPr>
+      </w:pPr>
+      <w:r>
+        <w:rPr>
+          <w:sz w:val="24"/>
+          <w:szCs w:val="24"/>
+        </w:rPr>
+        <w:t>Administrator</w:t>
+      </w:r>
+      <w:r>
+        <w:rPr>
+          <w:sz w:val="24"/>
+          <w:szCs w:val="24"/>
+        </w:rPr>
+        <w:t xml:space="preserve"> receives an email mentioning that a request needs reviewing</w:t>
+      </w:r>
+    </w:p>
+    <w:p>
+      <w:pPr>
+        <w:pStyle w:val="ListParagraph"/>
+        <w:numPr>
+          <w:ilvl w:val="0"/>
+          <w:numId w:val="2"/>
+        </w:numPr>
+        <w:rPr>
+          <w:b/>
+          <w:sz w:val="24"/>
+          <w:szCs w:val="24"/>
+        </w:rPr>
+      </w:pPr>
+      <w:r>
+        <w:rPr>
+          <w:sz w:val="24"/>
+          <w:szCs w:val="24"/>
+        </w:rPr>
+        <w:t>A record has been inserted into the database with request information</w:t>
+      </w:r>
+    </w:p>
+    <w:p>
+      <w:pPr>
+        <w:rPr>
+          <w:b/>
+          <w:sz w:val="24"/>
+          <w:szCs w:val="24"/>
+        </w:rPr>
+      </w:pPr>
+      <w:r>
+        <w:rPr>
+          <w:b/>
+          <w:sz w:val="24"/>
+          <w:szCs w:val="24"/>
+        </w:rPr>
+        <w:t>Main Success Scenario</w:t>
+      </w:r>
+    </w:p>
+    <w:p>
+      <w:pPr>
+        <w:pStyle w:val="ListParagraph"/>
+        <w:numPr>
+          <w:ilvl w:val="0"/>
+          <w:numId w:val="7"/>
+        </w:numPr>
+        <w:rPr>
+          <w:b/>
+          <w:sz w:val="24"/>
+          <w:szCs w:val="24"/>
+        </w:rPr>
+      </w:pPr>
+      <w:r>
+        <w:rPr>
+          <w:sz w:val="24"/>
+          <w:szCs w:val="24"/>
+        </w:rPr>
+        <w:t>User clicks the create request button</w:t>
+      </w:r>
+    </w:p>
+    <w:p>
+      <w:pPr>
+        <w:pStyle w:val="ListParagraph"/>
+        <w:numPr>
+          <w:ilvl w:val="0"/>
+          <w:numId w:val="7"/>
+        </w:numPr>
+        <w:rPr>
+          <w:b/>
+          <w:sz w:val="24"/>
+          <w:szCs w:val="24"/>
+        </w:rPr>
+      </w:pPr>
+      <w:r>
+        <w:rPr>
+          <w:sz w:val="24"/>
+          <w:szCs w:val="24"/>
+        </w:rPr>
+        <w:t>User is presented a form with fields appropriate for acquiring a parking reservation</w:t>
+      </w:r>
+      <w:r>
+        <w:rPr>
+          <w:sz w:val="24"/>
+          <w:szCs w:val="24"/>
+        </w:rPr>
+        <w:t xml:space="preserve"> including a dropdown with the events to </w:t>
+      </w:r>
+      <w:proofErr w:type="spellStart"/>
+      <w:r>
+        <w:rPr>
+          <w:sz w:val="24"/>
+          <w:szCs w:val="24"/>
+        </w:rPr>
+        <w:t>chose</w:t>
+      </w:r>
+      <w:proofErr w:type="spellEnd"/>
+      <w:r>
+        <w:rPr>
+          <w:sz w:val="24"/>
+          <w:szCs w:val="24"/>
+        </w:rPr>
+        <w:t xml:space="preserve"> from.</w:t>
+      </w:r>
+    </w:p>
+    <w:p>
+      <w:pPr>
+        <w:pStyle w:val="ListParagraph"/>
+        <w:numPr>
+          <w:ilvl w:val="0"/>
+          <w:numId w:val="7"/>
+        </w:numPr>
+        <w:rPr>
+          <w:b/>
+          <w:sz w:val="24"/>
+          <w:szCs w:val="24"/>
+        </w:rPr>
+      </w:pPr>
+      <w:r>
+        <w:rPr>
+          <w:sz w:val="24"/>
+          <w:szCs w:val="24"/>
+        </w:rPr>
+        <w:t>There are no slots left [</w:t>
+      </w:r>
+      <w:r>
+        <w:rPr>
+          <w:i/>
+          <w:sz w:val="24"/>
+          <w:szCs w:val="24"/>
+        </w:rPr>
+        <w:t>Alt 1:</w:t>
+      </w:r>
+      <w:r>
+        <w:rPr>
+          <w:sz w:val="24"/>
+          <w:szCs w:val="24"/>
+        </w:rPr>
+        <w:t xml:space="preserve"> No Slots Left]</w:t>
+      </w:r>
+    </w:p>
+    <w:p>
+      <w:pPr>
+        <w:pStyle w:val="ListParagraph"/>
+        <w:numPr>
+          <w:ilvl w:val="0"/>
+          <w:numId w:val="7"/>
+        </w:numPr>
+        <w:rPr>
+          <w:b/>
+          <w:sz w:val="24"/>
+          <w:szCs w:val="24"/>
+        </w:rPr>
+      </w:pPr>
+      <w:r>
+        <w:rPr>
+          <w:sz w:val="24"/>
+          <w:szCs w:val="24"/>
+        </w:rPr>
+        <w:t>User fills out form</w:t>
+      </w:r>
+      <w:r>
+        <w:rPr>
+          <w:sz w:val="24"/>
+          <w:szCs w:val="24"/>
+        </w:rPr>
+        <w:t>, which includes the number of slots they’d like to request and the lot they want,</w:t>
+      </w:r>
+      <w:r>
+        <w:rPr>
+          <w:sz w:val="24"/>
+          <w:szCs w:val="24"/>
+        </w:rPr>
+        <w:t xml:space="preserve"> and hits the submit button</w:t>
+      </w:r>
+    </w:p>
+    <w:p>
+      <w:pPr>
+        <w:pStyle w:val="ListParagraph"/>
+        <w:numPr>
+          <w:ilvl w:val="0"/>
+          <w:numId w:val="7"/>
+        </w:numPr>
+        <w:rPr>
+          <w:b/>
+          <w:sz w:val="24"/>
+          <w:szCs w:val="24"/>
+        </w:rPr>
+      </w:pPr>
+      <w:r>
+        <w:rPr>
+          <w:sz w:val="24"/>
+          <w:szCs w:val="24"/>
+        </w:rPr>
+        <w:t>Some required fields are not filled in [</w:t>
+      </w:r>
+      <w:r>
+        <w:rPr>
+          <w:i/>
+          <w:sz w:val="24"/>
+          <w:szCs w:val="24"/>
+        </w:rPr>
+        <w:t xml:space="preserve">Alt </w:t>
+      </w:r>
+      <w:r>
+        <w:rPr>
+          <w:i/>
+          <w:sz w:val="24"/>
+          <w:szCs w:val="24"/>
+        </w:rPr>
+        <w:t>2</w:t>
+      </w:r>
+      <w:r>
+        <w:rPr>
+          <w:i/>
+          <w:sz w:val="24"/>
+          <w:szCs w:val="24"/>
+        </w:rPr>
+        <w:t>:</w:t>
+      </w:r>
+      <w:r>
+        <w:rPr>
+          <w:sz w:val="24"/>
+          <w:szCs w:val="24"/>
+        </w:rPr>
+        <w:t xml:space="preserve"> Required Fields Need Filling Out]</w:t>
+      </w:r>
+    </w:p>
+    <w:p>
+      <w:pPr>
+        <w:pStyle w:val="ListParagraph"/>
+        <w:numPr>
+          <w:ilvl w:val="0"/>
+          <w:numId w:val="7"/>
+        </w:numPr>
+        <w:rPr>
+          <w:b/>
+          <w:sz w:val="24"/>
+          <w:szCs w:val="24"/>
+        </w:rPr>
+      </w:pPr>
+      <w:r>
+        <w:rPr>
+          <w:sz w:val="24"/>
+          <w:szCs w:val="24"/>
+        </w:rPr>
+        <w:t>Form is successfully submitted</w:t>
+      </w:r>
+    </w:p>
+    <w:p>
+      <w:pPr>
+        <w:pStyle w:val="ListParagraph"/>
+        <w:numPr>
+          <w:ilvl w:val="0"/>
+          <w:numId w:val="7"/>
+        </w:numPr>
+        <w:rPr>
+          <w:b/>
+          <w:sz w:val="24"/>
+          <w:szCs w:val="24"/>
+        </w:rPr>
+      </w:pPr>
+      <w:r>
+        <w:rPr>
+          <w:sz w:val="24"/>
+          <w:szCs w:val="24"/>
+        </w:rPr>
+        <w:t xml:space="preserve">The slots may fill up </w:t>
+      </w:r>
+      <w:r>
+        <w:rPr>
+          <w:sz w:val="24"/>
+          <w:szCs w:val="24"/>
+        </w:rPr>
+        <w:t>between the actions of the user making</w:t>
+      </w:r>
+      <w:r>
+        <w:rPr>
+          <w:sz w:val="24"/>
+          <w:szCs w:val="24"/>
+        </w:rPr>
+        <w:t xml:space="preserve"> his decision</w:t>
+      </w:r>
+      <w:r>
+        <w:rPr>
+          <w:sz w:val="24"/>
+          <w:szCs w:val="24"/>
+        </w:rPr>
+        <w:t xml:space="preserve"> and hitting</w:t>
+      </w:r>
+      <w:r>
+        <w:rPr>
+          <w:sz w:val="24"/>
+          <w:szCs w:val="24"/>
+        </w:rPr>
+        <w:t xml:space="preserve"> submit</w:t>
+      </w:r>
+      <w:r>
+        <w:rPr>
+          <w:sz w:val="24"/>
+          <w:szCs w:val="24"/>
+        </w:rPr>
+        <w:t xml:space="preserve">. </w:t>
+      </w:r>
+      <w:r>
+        <w:rPr>
+          <w:sz w:val="24"/>
+          <w:szCs w:val="24"/>
+        </w:rPr>
+        <w:t xml:space="preserve"> [</w:t>
+      </w:r>
+      <w:r>
+        <w:rPr>
+          <w:i/>
+          <w:sz w:val="24"/>
+          <w:szCs w:val="24"/>
+        </w:rPr>
+        <w:t xml:space="preserve">Alt 1: </w:t>
+      </w:r>
+      <w:r>
+        <w:rPr>
+          <w:sz w:val="24"/>
+          <w:szCs w:val="24"/>
+        </w:rPr>
+        <w:t>No Slots Left]</w:t>
+      </w:r>
+    </w:p>
+    <w:p>
+      <w:pPr>
+        <w:pStyle w:val="ListParagraph"/>
+        <w:numPr>
+          <w:ilvl w:val="0"/>
+          <w:numId w:val="7"/>
+        </w:numPr>
+        <w:rPr>
+          <w:b/>
+          <w:sz w:val="24"/>
+          <w:szCs w:val="24"/>
+        </w:rPr>
+      </w:pPr>
+      <w:r>
+        <w:rPr>
+          <w:sz w:val="24"/>
+          <w:szCs w:val="24"/>
+        </w:rPr>
+        <w:t>User receives a confirmation that his request is being reviewed</w:t>
+      </w:r>
+    </w:p>
+    <w:p>
+      <w:pPr>
+        <w:pStyle w:val="ListParagraph"/>
+        <w:numPr>
+          <w:ilvl w:val="0"/>
+          <w:numId w:val="7"/>
+        </w:numPr>
+        <w:rPr>
+          <w:b/>
+          <w:sz w:val="24"/>
+          <w:szCs w:val="24"/>
+        </w:rPr>
+      </w:pPr>
+      <w:r>
+        <w:rPr>
+          <w:sz w:val="24"/>
+          <w:szCs w:val="24"/>
+        </w:rPr>
+        <w:t>Administrator</w:t>
+      </w:r>
+      <w:r>
+        <w:rPr>
+          <w:sz w:val="24"/>
+          <w:szCs w:val="24"/>
+        </w:rPr>
+        <w:t>(s)</w:t>
+      </w:r>
+      <w:r>
+        <w:rPr>
+          <w:sz w:val="24"/>
+          <w:szCs w:val="24"/>
+        </w:rPr>
+        <w:t xml:space="preserve"> </w:t>
+      </w:r>
+      <w:r>
+        <w:rPr>
+          <w:sz w:val="24"/>
+          <w:szCs w:val="24"/>
+        </w:rPr>
+        <w:t xml:space="preserve">and requestor </w:t>
+      </w:r>
+      <w:r>
+        <w:rPr>
+          <w:sz w:val="24"/>
+          <w:szCs w:val="24"/>
+        </w:rPr>
+        <w:t>receives an email that a request needs reviewing [</w:t>
+      </w:r>
+      <w:r>
+        <w:rPr>
+          <w:i/>
+          <w:sz w:val="24"/>
+          <w:szCs w:val="24"/>
+        </w:rPr>
+        <w:t>Use Case Ends</w:t>
+      </w:r>
+      <w:r>
+        <w:rPr>
+          <w:sz w:val="24"/>
+          <w:szCs w:val="24"/>
+        </w:rPr>
+        <w:t>]</w:t>
+      </w:r>
+    </w:p>
+    <w:p>
+      <w:pPr>
+        <w:pStyle w:val="ListParagraph"/>
+        <w:numPr>
+          <w:ilvl w:val="0"/>
+          <w:numId w:val="7"/>
+        </w:numPr>
+        <w:rPr>
+          <w:b/>
+          <w:sz w:val="24"/>
+          <w:szCs w:val="24"/>
+        </w:rPr>
+      </w:pPr>
+      <w:r>
+        <w:rPr>
+          <w:sz w:val="24"/>
+          <w:szCs w:val="24"/>
+        </w:rPr>
+        <w:t>User clicks the cancel button next to his or her reservation</w:t>
+      </w:r>
+    </w:p>
+    <w:p>
+      <w:pPr>
+        <w:pStyle w:val="ListParagraph"/>
+        <w:numPr>
+          <w:ilvl w:val="0"/>
+          <w:numId w:val="7"/>
+        </w:numPr>
+        <w:rPr>
+          <w:b/>
+          <w:sz w:val="24"/>
+          <w:szCs w:val="24"/>
+        </w:rPr>
+      </w:pPr>
+      <w:r>
+        <w:rPr>
+          <w:sz w:val="24"/>
+          <w:szCs w:val="24"/>
+        </w:rPr>
+        <w:t>A popup shows up asking the user if he is sure he wants to cancel the reservation</w:t>
+      </w:r>
+    </w:p>
+    <w:p>
+      <w:pPr>
+        <w:pStyle w:val="ListParagraph"/>
+        <w:numPr>
+          <w:ilvl w:val="0"/>
+          <w:numId w:val="7"/>
+        </w:numPr>
+        <w:rPr>
+          <w:b/>
+          <w:sz w:val="24"/>
+          <w:szCs w:val="24"/>
+        </w:rPr>
+      </w:pPr>
+      <w:r>
+        <w:rPr>
+          <w:sz w:val="24"/>
+          <w:szCs w:val="24"/>
+        </w:rPr>
+        <w:t>User clicks OK in the popup</w:t>
+      </w:r>
+    </w:p>
+    <w:p>
+      <w:pPr>
+        <w:pStyle w:val="ListParagraph"/>
+        <w:numPr>
+          <w:ilvl w:val="0"/>
+          <w:numId w:val="7"/>
+        </w:numPr>
+        <w:rPr>
+          <w:b/>
+          <w:sz w:val="24"/>
+          <w:szCs w:val="24"/>
+        </w:rPr>
+      </w:pPr>
+      <w:r>
+        <w:rPr>
+          <w:sz w:val="24"/>
+          <w:szCs w:val="24"/>
+        </w:rPr>
+        <w:t>Screen is updated with parking reservation removed</w:t>
+      </w:r>
+    </w:p>
+    <w:p>
+      <w:pPr>
+        <w:pStyle w:val="ListParagraph"/>
+        <w:numPr>
+          <w:ilvl w:val="0"/>
+          <w:numId w:val="7"/>
+        </w:numPr>
+        <w:rPr>
+          <w:b/>
+          <w:sz w:val="24"/>
+          <w:szCs w:val="24"/>
+        </w:rPr>
+      </w:pPr>
+      <w:r>
+        <w:rPr>
+          <w:sz w:val="24"/>
+          <w:szCs w:val="24"/>
+        </w:rPr>
+        <w:t>Information is about the reservation is cleared from the database</w:t>
+      </w:r>
+    </w:p>
+    <w:p>
+      <w:pPr>
+        <w:pStyle w:val="ListParagraph"/>
+        <w:numPr>
+          <w:ilvl w:val="0"/>
+          <w:numId w:val="7"/>
+        </w:numPr>
+        <w:rPr>
+          <w:b/>
+          <w:sz w:val="24"/>
+          <w:szCs w:val="24"/>
+        </w:rPr>
+      </w:pPr>
+      <w:r>
+        <w:rPr>
+          <w:sz w:val="24"/>
+          <w:szCs w:val="24"/>
+        </w:rPr>
+        <w:t>First user on waiting list is emailed to let him know that a slot has opened up</w:t>
+      </w:r>
+    </w:p>
+    <w:p>
+      <w:pPr>
+        <w:pStyle w:val="ListParagraph"/>
+        <w:numPr>
+          <w:ilvl w:val="0"/>
+          <w:numId w:val="7"/>
+        </w:numPr>
+        <w:rPr>
+          <w:b/>
+          <w:sz w:val="24"/>
+          <w:szCs w:val="24"/>
+        </w:rPr>
+      </w:pPr>
+      <w:r>
+        <w:rPr>
+          <w:sz w:val="24"/>
+          <w:szCs w:val="24"/>
+        </w:rPr>
+        <w:t>The administrators receive an email notifying them of the cancellation.</w:t>
+      </w:r>
+    </w:p>
+    <w:p>
+      <w:pPr>
+        <w:rPr>
+          <w:b/>
+        </w:rPr>
+      </w:pPr>
+      <w:r>
+        <w:rPr>
+          <w:b/>
+        </w:rPr>
+        <w:lastRenderedPageBreak/>
+        <w:t>Alternative Flows</w:t>
+      </w:r>
+    </w:p>
+    <w:p>
+      <w:r>
+        <w:rPr>
+          <w:i/>
+        </w:rPr>
+        <w:t xml:space="preserve">Alt 1: </w:t>
+      </w:r>
+      <w:r>
+        <w:t>No slots left</w:t>
+      </w:r>
+    </w:p>
+    <w:p>
+      <w:pPr>
+        <w:pStyle w:val="ListParagraph"/>
+        <w:numPr>
+          <w:ilvl w:val="0"/>
+          <w:numId w:val="10"/>
+        </w:numPr>
+      </w:pPr>
+      <w:r>
+        <w:t>User is notified that there are no available slots and to check back later to see if a slot has opened up</w:t>
+      </w:r>
+      <w:r>
+        <w:t>.</w:t>
+      </w:r>
+    </w:p>
+    <w:p>
+      <w:pPr>
+        <w:pStyle w:val="ListParagraph"/>
+        <w:numPr>
+          <w:ilvl w:val="0"/>
+          <w:numId w:val="10"/>
+        </w:numPr>
+      </w:pPr>
+      <w:r>
+        <w:t>User is given an option to be put on a waiting list</w:t>
+      </w:r>
+    </w:p>
+    <w:p>
+      <w:pPr>
+        <w:pStyle w:val="ListParagraph"/>
+        <w:numPr>
+          <w:ilvl w:val="0"/>
+          <w:numId w:val="10"/>
+        </w:numPr>
+      </w:pPr>
+      <w:r>
+        <w:t>If user, choose to be put on waiting list, but user into a waiting list table.</w:t>
+      </w:r>
+    </w:p>
+    <w:p>
+      <w:r>
+        <w:rPr>
+          <w:i/>
+        </w:rPr>
+        <w:t>Alt 2</w:t>
+      </w:r>
+      <w:r>
+        <w:rPr>
+          <w:i/>
+        </w:rPr>
+        <w:t xml:space="preserve">: </w:t>
+      </w:r>
+      <w:r>
+        <w:t>Required Fields Needs Filling Out</w:t>
+      </w:r>
+    </w:p>
+    <w:p>
+      <w:pPr>
+        <w:pStyle w:val="ListParagraph"/>
+        <w:numPr>
+          <w:ilvl w:val="0"/>
+          <w:numId w:val="8"/>
+        </w:numPr>
+        <w:rPr>
+          <w:sz w:val="24"/>
+          <w:szCs w:val="24"/>
+        </w:rPr>
+      </w:pPr>
+      <w:r>
+        <w:t>Flow resumes at step 1 with an error message next to each empty required field and existing filled out fields pre-populated</w:t>
+      </w:r>
+    </w:p>
+    <w:p>
+      <w:pPr>
+        <w:rPr>
+          <w:b/>
+        </w:rPr>
+      </w:pPr>
+      <w:r>
+        <w:rPr>
+          <w:b/>
+        </w:rPr>
+        <w:t>Exceptions</w:t>
+      </w:r>
+    </w:p>
+    <w:p>
+      <w:r>
+        <w:t>If the system is not able to save the reservation, log the error and send an email to the system administrator, and let the user know that there is a system issue. Use case ends.</w:t>
       </w:r>
     </w:p>
     <w:p>
@@ -807,7 +1939,13 @@
     </w:p>
     <w:p>
       <w:r>
-        <w:t>Authentication form should have reasonable sized input fields and labels.</w:t>
+        <w:t>Form</w:t>
+      </w:r>
+      <w:r>
+        <w:t xml:space="preserve"> should have reasonable sized input fields and labels.</w:t>
+      </w:r>
+      <w:r>
+        <w:t xml:space="preserve"> Required fields should be clearly marked with asterisks on the labels.</w:t>
       </w:r>
     </w:p>
     <w:p>
@@ -828,59 +1966,20 @@
         <w:pStyle w:val="ListParagraph"/>
         <w:numPr>
           <w:ilvl w:val="0"/>
-          <w:numId w:val="6"/>
-        </w:numPr>
-        <w:rPr>
-          <w:b/>
-        </w:rPr>
-      </w:pPr>
-      <w:r>
-        <w:t xml:space="preserve">Do we have access to the authentication system? </w:t>
-      </w:r>
-    </w:p>
-    <w:p>
-      <w:pPr>
-        <w:pStyle w:val="ListParagraph"/>
-        <w:numPr>
-          <w:ilvl w:val="0"/>
-          <w:numId w:val="6"/>
-        </w:numPr>
-        <w:rPr>
-          <w:b/>
-        </w:rPr>
-      </w:pPr>
-      <w:r>
-        <w:t>If so, do we need configuration information to interact with the authentication system?</w:t>
-      </w:r>
-    </w:p>
-    <w:p>
-      <w:pPr>
-        <w:pStyle w:val="ListParagraph"/>
-        <w:numPr>
-          <w:ilvl w:val="0"/>
-          <w:numId w:val="6"/>
-        </w:numPr>
-        <w:rPr>
-          <w:b/>
-        </w:rPr>
-      </w:pPr>
-      <w:r>
-        <w:t>Is there a maximum number of login attempts to avoid hacking?</w:t>
-      </w:r>
-    </w:p>
-    <w:p>
-      <w:pPr>
-        <w:pStyle w:val="ListParagraph"/>
-        <w:numPr>
-          <w:ilvl w:val="0"/>
-          <w:numId w:val="6"/>
-        </w:numPr>
-        <w:rPr>
-          <w:b/>
-        </w:rPr>
-      </w:pPr>
-      <w:r>
-        <w:t>Should a captcha be used for security purposes?</w:t>
+          <w:numId w:val="9"/>
+        </w:numPr>
+        <w:rPr>
+          <w:b/>
+          <w:sz w:val="24"/>
+          <w:szCs w:val="24"/>
+        </w:rPr>
+      </w:pPr>
+      <w:r>
+        <w:rPr>
+          <w:sz w:val="24"/>
+          <w:szCs w:val="24"/>
+        </w:rPr>
+        <w:t>None</w:t>
       </w:r>
     </w:p>
     <w:p/>
@@ -912,7 +2011,7 @@
           <w:sz w:val="28"/>
           <w:szCs w:val="28"/>
         </w:rPr>
-        <w:t>Submits a Request for a Parking Spot</w:t>
+        <w:t>Parking Requested Reviewed</w:t>
       </w:r>
     </w:p>
     <w:p>
@@ -943,6 +2042,246 @@
           <w:sz w:val="24"/>
           <w:szCs w:val="24"/>
         </w:rPr>
+        <w:t>Administrator</w:t>
+      </w:r>
+      <w:r>
+        <w:rPr>
+          <w:sz w:val="24"/>
+          <w:szCs w:val="24"/>
+        </w:rPr>
+        <w:t xml:space="preserve">, </w:t>
+      </w:r>
+      <w:r>
+        <w:rPr>
+          <w:sz w:val="24"/>
+          <w:szCs w:val="24"/>
+        </w:rPr>
+        <w:t>Requestor (Staff or Faculty)</w:t>
+      </w:r>
+    </w:p>
+    <w:p>
+      <w:pPr>
+        <w:rPr>
+          <w:b/>
+          <w:sz w:val="24"/>
+          <w:szCs w:val="24"/>
+        </w:rPr>
+      </w:pPr>
+      <w:r>
+        <w:rPr>
+          <w:b/>
+          <w:sz w:val="24"/>
+          <w:szCs w:val="24"/>
+        </w:rPr>
+        <w:t>Stakeholders and Interests:</w:t>
+      </w:r>
+    </w:p>
+    <w:p>
+      <w:pPr>
+        <w:pStyle w:val="ListParagraph"/>
+        <w:numPr>
+          <w:ilvl w:val="0"/>
+          <w:numId w:val="1"/>
+        </w:numPr>
+        <w:rPr>
+          <w:b/>
+          <w:sz w:val="24"/>
+          <w:szCs w:val="24"/>
+        </w:rPr>
+      </w:pPr>
+      <w:r>
+        <w:rPr>
+          <w:i/>
+          <w:sz w:val="24"/>
+          <w:szCs w:val="24"/>
+        </w:rPr>
+        <w:t>Administrator</w:t>
+      </w:r>
+      <w:r>
+        <w:rPr>
+          <w:i/>
+          <w:sz w:val="24"/>
+          <w:szCs w:val="24"/>
+        </w:rPr>
+        <w:t xml:space="preserve">: </w:t>
+      </w:r>
+      <w:r>
+        <w:rPr>
+          <w:sz w:val="24"/>
+          <w:szCs w:val="24"/>
+        </w:rPr>
+        <w:t>Reviews information about a parking requests and approves or declines it.</w:t>
+      </w:r>
+    </w:p>
+    <w:p>
+      <w:pPr>
+        <w:pStyle w:val="ListParagraph"/>
+        <w:numPr>
+          <w:ilvl w:val="0"/>
+          <w:numId w:val="1"/>
+        </w:numPr>
+        <w:rPr>
+          <w:b/>
+          <w:sz w:val="24"/>
+          <w:szCs w:val="24"/>
+        </w:rPr>
+      </w:pPr>
+      <w:r>
+        <w:rPr>
+          <w:i/>
+          <w:sz w:val="24"/>
+          <w:szCs w:val="24"/>
+        </w:rPr>
+        <w:t>Requestor</w:t>
+      </w:r>
+      <w:r>
+        <w:rPr>
+          <w:i/>
+          <w:sz w:val="24"/>
+          <w:szCs w:val="24"/>
+        </w:rPr>
+        <w:t>:</w:t>
+      </w:r>
+      <w:r>
+        <w:rPr>
+          <w:b/>
+          <w:sz w:val="24"/>
+          <w:szCs w:val="24"/>
+        </w:rPr>
+        <w:t xml:space="preserve"> </w:t>
+      </w:r>
+      <w:r>
+        <w:rPr>
+          <w:sz w:val="24"/>
+          <w:szCs w:val="24"/>
+        </w:rPr>
+        <w:t>Submitted a request for a parking slot and is looking to obtain a permit</w:t>
+      </w:r>
+    </w:p>
+    <w:p>
+      <w:pPr>
+        <w:rPr>
+          <w:b/>
+          <w:sz w:val="24"/>
+          <w:szCs w:val="24"/>
+        </w:rPr>
+      </w:pPr>
+      <w:r>
+        <w:rPr>
+          <w:b/>
+          <w:sz w:val="24"/>
+          <w:szCs w:val="24"/>
+        </w:rPr>
+        <w:t>Preconditions:</w:t>
+      </w:r>
+    </w:p>
+    <w:p>
+      <w:pPr>
+        <w:pStyle w:val="ListParagraph"/>
+        <w:numPr>
+          <w:ilvl w:val="0"/>
+          <w:numId w:val="2"/>
+        </w:numPr>
+        <w:rPr>
+          <w:sz w:val="24"/>
+          <w:szCs w:val="24"/>
+        </w:rPr>
+      </w:pPr>
+      <w:r>
+        <w:rPr>
+          <w:sz w:val="24"/>
+          <w:szCs w:val="24"/>
+        </w:rPr>
+        <w:t>Administrator has logged in with an administrator account</w:t>
+      </w:r>
+    </w:p>
+    <w:p>
+      <w:pPr>
+        <w:pStyle w:val="ListParagraph"/>
+        <w:numPr>
+          <w:ilvl w:val="0"/>
+          <w:numId w:val="2"/>
+        </w:numPr>
+        <w:rPr>
+          <w:sz w:val="24"/>
+          <w:szCs w:val="24"/>
+        </w:rPr>
+      </w:pPr>
+      <w:r>
+        <w:rPr>
+          <w:sz w:val="24"/>
+          <w:szCs w:val="24"/>
+        </w:rPr>
+        <w:t>St</w:t>
+      </w:r>
+      <w:r>
+        <w:rPr>
+          <w:sz w:val="24"/>
+          <w:szCs w:val="24"/>
+        </w:rPr>
+        <w:t>aff</w:t>
+      </w:r>
+      <w:r>
+        <w:rPr>
+          <w:sz w:val="24"/>
+          <w:szCs w:val="24"/>
+        </w:rPr>
+        <w:t xml:space="preserve"> or faculty has submitted a request for a parking slot</w:t>
+      </w:r>
+    </w:p>
+    <w:p>
+      <w:pPr>
+        <w:rPr>
+          <w:b/>
+          <w:sz w:val="24"/>
+          <w:szCs w:val="24"/>
+        </w:rPr>
+      </w:pPr>
+      <w:r>
+        <w:rPr>
+          <w:b/>
+          <w:sz w:val="24"/>
+          <w:szCs w:val="24"/>
+        </w:rPr>
+        <w:t>Success Guarantee (</w:t>
+      </w:r>
+      <w:proofErr w:type="spellStart"/>
+      <w:r>
+        <w:rPr>
+          <w:b/>
+          <w:sz w:val="24"/>
+          <w:szCs w:val="24"/>
+        </w:rPr>
+        <w:t>Postconditions</w:t>
+      </w:r>
+      <w:proofErr w:type="spellEnd"/>
+      <w:r>
+        <w:rPr>
+          <w:b/>
+          <w:sz w:val="24"/>
+          <w:szCs w:val="24"/>
+        </w:rPr>
+        <w:t>):</w:t>
+      </w:r>
+    </w:p>
+    <w:p>
+      <w:pPr>
+        <w:pStyle w:val="ListParagraph"/>
+        <w:numPr>
+          <w:ilvl w:val="0"/>
+          <w:numId w:val="2"/>
+        </w:numPr>
+        <w:rPr>
+          <w:b/>
+          <w:sz w:val="24"/>
+          <w:szCs w:val="24"/>
+        </w:rPr>
+      </w:pPr>
+      <w:r>
+        <w:rPr>
+          <w:sz w:val="24"/>
+          <w:szCs w:val="24"/>
+        </w:rPr>
         <w:t>Staff</w:t>
       </w:r>
       <w:r>
@@ -950,855 +2289,510 @@
           <w:sz w:val="24"/>
           <w:szCs w:val="24"/>
         </w:rPr>
-        <w:t>, Faculty</w:t>
-      </w:r>
-      <w:r>
-        <w:rPr>
-          <w:sz w:val="24"/>
-          <w:szCs w:val="24"/>
-        </w:rPr>
-        <w:t>, Administrator</w:t>
-      </w:r>
-    </w:p>
-    <w:p>
-      <w:pPr>
-        <w:rPr>
-          <w:b/>
-          <w:sz w:val="24"/>
-          <w:szCs w:val="24"/>
-        </w:rPr>
-      </w:pPr>
-      <w:r>
-        <w:rPr>
-          <w:b/>
-          <w:sz w:val="24"/>
-          <w:szCs w:val="24"/>
-        </w:rPr>
-        <w:t>Stakeholders and Interests:</w:t>
-      </w:r>
-    </w:p>
-    <w:p>
-      <w:pPr>
-        <w:pStyle w:val="ListParagraph"/>
-        <w:numPr>
-          <w:ilvl w:val="0"/>
-          <w:numId w:val="1"/>
-        </w:numPr>
-        <w:rPr>
-          <w:sz w:val="24"/>
-          <w:szCs w:val="24"/>
-        </w:rPr>
-      </w:pPr>
+        <w:t xml:space="preserve"> or faculty </w:t>
+      </w:r>
+      <w:r>
+        <w:rPr>
+          <w:sz w:val="24"/>
+          <w:szCs w:val="24"/>
+        </w:rPr>
+        <w:t>given a confirmation screen that the user has been granted or denied a permit</w:t>
+      </w:r>
+    </w:p>
+    <w:p>
+      <w:pPr>
+        <w:pStyle w:val="ListParagraph"/>
+        <w:numPr>
+          <w:ilvl w:val="0"/>
+          <w:numId w:val="2"/>
+        </w:numPr>
+        <w:rPr>
+          <w:b/>
+          <w:sz w:val="24"/>
+          <w:szCs w:val="24"/>
+        </w:rPr>
+      </w:pPr>
+      <w:r>
+        <w:rPr>
+          <w:sz w:val="24"/>
+          <w:szCs w:val="24"/>
+        </w:rPr>
+        <w:t>Permit information, such as a unique number, has been generated and put in the database</w:t>
+      </w:r>
+    </w:p>
+    <w:p>
+      <w:pPr>
+        <w:pStyle w:val="ListParagraph"/>
+        <w:numPr>
+          <w:ilvl w:val="0"/>
+          <w:numId w:val="2"/>
+        </w:numPr>
+        <w:rPr>
+          <w:b/>
+          <w:sz w:val="24"/>
+          <w:szCs w:val="24"/>
+        </w:rPr>
+      </w:pPr>
+      <w:r>
+        <w:rPr>
+          <w:sz w:val="24"/>
+          <w:szCs w:val="24"/>
+        </w:rPr>
+        <w:t>Staff</w:t>
+      </w:r>
+      <w:r>
+        <w:rPr>
+          <w:sz w:val="24"/>
+          <w:szCs w:val="24"/>
+        </w:rPr>
+        <w:t xml:space="preserve"> or faculty receives an email with an attached permit</w:t>
+      </w:r>
+    </w:p>
+    <w:p>
+      <w:pPr>
+        <w:rPr>
+          <w:b/>
+          <w:sz w:val="24"/>
+          <w:szCs w:val="24"/>
+        </w:rPr>
+      </w:pPr>
+      <w:r>
+        <w:rPr>
+          <w:b/>
+          <w:sz w:val="24"/>
+          <w:szCs w:val="24"/>
+        </w:rPr>
+        <w:t>Main Success Scenario</w:t>
+      </w:r>
+    </w:p>
+    <w:p>
+      <w:pPr>
+        <w:pStyle w:val="ListParagraph"/>
+        <w:numPr>
+          <w:ilvl w:val="0"/>
+          <w:numId w:val="12"/>
+        </w:numPr>
+        <w:rPr>
+          <w:b/>
+        </w:rPr>
+      </w:pPr>
+      <w:r>
+        <w:t>Administrator receives an email saying that someone has requested a parking permit</w:t>
+      </w:r>
+    </w:p>
+    <w:p>
+      <w:pPr>
+        <w:pStyle w:val="ListParagraph"/>
+        <w:numPr>
+          <w:ilvl w:val="0"/>
+          <w:numId w:val="12"/>
+        </w:numPr>
+        <w:rPr>
+          <w:b/>
+        </w:rPr>
+      </w:pPr>
+      <w:r>
+        <w:t>Administrator logs into portal using his or her Regis credentials</w:t>
+      </w:r>
+    </w:p>
+    <w:p>
+      <w:pPr>
+        <w:pStyle w:val="ListParagraph"/>
+        <w:numPr>
+          <w:ilvl w:val="0"/>
+          <w:numId w:val="12"/>
+        </w:numPr>
+        <w:rPr>
+          <w:b/>
+        </w:rPr>
+      </w:pPr>
+      <w:r>
+        <w:t xml:space="preserve">Administrator sees a list of open requests and clicks </w:t>
+      </w:r>
+      <w:r>
+        <w:t>one</w:t>
+      </w:r>
+    </w:p>
+    <w:p>
+      <w:pPr>
+        <w:pStyle w:val="ListParagraph"/>
+        <w:numPr>
+          <w:ilvl w:val="0"/>
+          <w:numId w:val="12"/>
+        </w:numPr>
+        <w:rPr>
+          <w:b/>
+        </w:rPr>
+      </w:pPr>
+      <w:r>
+        <w:t xml:space="preserve">Administrator sees information about the </w:t>
+      </w:r>
+      <w:r>
+        <w:t>request taken from the form the requestor filled out</w:t>
+      </w:r>
+    </w:p>
+    <w:p>
+      <w:pPr>
+        <w:pStyle w:val="ListParagraph"/>
+        <w:numPr>
+          <w:ilvl w:val="0"/>
+          <w:numId w:val="12"/>
+        </w:numPr>
+        <w:rPr>
+          <w:b/>
+        </w:rPr>
+      </w:pPr>
+      <w:r>
+        <w:t>Administrator hits decline button [</w:t>
+      </w:r>
       <w:r>
         <w:rPr>
           <w:i/>
-          <w:sz w:val="24"/>
-          <w:szCs w:val="24"/>
-        </w:rPr>
-        <w:t>Requestor (Staff or Faculty)</w:t>
+        </w:rPr>
+        <w:t>Alt 1:</w:t>
+      </w:r>
+      <w:r>
+        <w:t xml:space="preserve"> Administrator Declines Permit]</w:t>
+      </w:r>
+    </w:p>
+    <w:p>
+      <w:pPr>
+        <w:pStyle w:val="ListParagraph"/>
+        <w:numPr>
+          <w:ilvl w:val="0"/>
+          <w:numId w:val="12"/>
+        </w:numPr>
+        <w:rPr>
+          <w:b/>
+        </w:rPr>
+      </w:pPr>
+      <w:r>
+        <w:t>Administrator reviews information</w:t>
+      </w:r>
+      <w:r>
+        <w:t>, enters the gate code for the permit into a textbox, and hits an approve button</w:t>
+      </w:r>
+    </w:p>
+    <w:p>
+      <w:pPr>
+        <w:pStyle w:val="ListParagraph"/>
+        <w:numPr>
+          <w:ilvl w:val="0"/>
+          <w:numId w:val="12"/>
+        </w:numPr>
+        <w:rPr>
+          <w:b/>
+        </w:rPr>
+      </w:pPr>
+      <w:r>
+        <w:t>Administrator receives a popup asking if he’s sure he wants to approve the request</w:t>
+      </w:r>
+    </w:p>
+    <w:p>
+      <w:pPr>
+        <w:pStyle w:val="ListParagraph"/>
+        <w:numPr>
+          <w:ilvl w:val="0"/>
+          <w:numId w:val="12"/>
+        </w:numPr>
+        <w:rPr>
+          <w:b/>
+        </w:rPr>
+      </w:pPr>
+      <w:r>
+        <w:t>Administrator hits cancel on the popup [</w:t>
       </w:r>
       <w:r>
         <w:rPr>
           <w:i/>
-          <w:sz w:val="24"/>
-          <w:szCs w:val="24"/>
-        </w:rPr>
-        <w:t xml:space="preserve">: </w:t>
-      </w:r>
-      <w:r>
-        <w:rPr>
-          <w:sz w:val="24"/>
-          <w:szCs w:val="24"/>
-        </w:rPr>
-        <w:t>wants to obtain a parking permit for a specific event</w:t>
-      </w:r>
-    </w:p>
-    <w:p>
-      <w:pPr>
-        <w:pStyle w:val="ListParagraph"/>
-        <w:numPr>
-          <w:ilvl w:val="0"/>
-          <w:numId w:val="1"/>
-        </w:numPr>
-        <w:rPr>
-          <w:b/>
-          <w:sz w:val="24"/>
-          <w:szCs w:val="24"/>
-        </w:rPr>
-      </w:pPr>
+        </w:rPr>
+        <w:t xml:space="preserve">Alt2: </w:t>
+      </w:r>
+      <w:r>
+        <w:t>Administrator Cancels Approval]</w:t>
+      </w:r>
+    </w:p>
+    <w:p>
+      <w:pPr>
+        <w:pStyle w:val="ListParagraph"/>
+        <w:numPr>
+          <w:ilvl w:val="0"/>
+          <w:numId w:val="12"/>
+        </w:numPr>
+        <w:rPr>
+          <w:b/>
+        </w:rPr>
+      </w:pPr>
+      <w:r>
+        <w:t>Administrator hits OK on the popup</w:t>
+      </w:r>
+    </w:p>
+    <w:p>
+      <w:pPr>
+        <w:pStyle w:val="ListParagraph"/>
+        <w:numPr>
+          <w:ilvl w:val="0"/>
+          <w:numId w:val="12"/>
+        </w:numPr>
+        <w:rPr>
+          <w:b/>
+        </w:rPr>
+      </w:pPr>
+      <w:r>
+        <w:t>Administrator receives a confirmation screen saying that the user has been approve</w:t>
+      </w:r>
+      <w:r>
+        <w:t>s</w:t>
+      </w:r>
+      <w:r>
+        <w:t xml:space="preserve"> for parking slot x</w:t>
+      </w:r>
+      <w:r>
+        <w:t xml:space="preserve"> with and a permit </w:t>
+      </w:r>
+      <w:r>
+        <w:t>number</w:t>
+      </w:r>
+    </w:p>
+    <w:p>
+      <w:pPr>
+        <w:pStyle w:val="ListParagraph"/>
+        <w:numPr>
+          <w:ilvl w:val="0"/>
+          <w:numId w:val="12"/>
+        </w:numPr>
+        <w:rPr>
+          <w:b/>
+        </w:rPr>
+      </w:pPr>
+      <w:r>
+        <w:t>Approval is stored in the database</w:t>
+      </w:r>
+    </w:p>
+    <w:p>
+      <w:pPr>
+        <w:pStyle w:val="ListParagraph"/>
+        <w:numPr>
+          <w:ilvl w:val="0"/>
+          <w:numId w:val="12"/>
+        </w:numPr>
+        <w:rPr>
+          <w:b/>
+        </w:rPr>
+      </w:pPr>
+      <w:r>
+        <w:t>An email is sent out by the system to the requestor</w:t>
+      </w:r>
+      <w:r>
+        <w:t xml:space="preserve"> and administrator</w:t>
+      </w:r>
+      <w:r>
+        <w:t xml:space="preserve"> with parking permit information </w:t>
+      </w:r>
+      <w:r>
+        <w:t xml:space="preserve">and gate code. </w:t>
+      </w:r>
+      <w:r>
+        <w:t>[</w:t>
+      </w:r>
       <w:r>
         <w:rPr>
           <w:i/>
-          <w:sz w:val="24"/>
-          <w:szCs w:val="24"/>
-        </w:rPr>
-        <w:t>Administrator</w:t>
-      </w:r>
+        </w:rPr>
+        <w:t>End Use Case</w:t>
+      </w:r>
+      <w:r>
+        <w:t>]</w:t>
+      </w:r>
+    </w:p>
+    <w:p>
+      <w:pPr>
+        <w:rPr>
+          <w:b/>
+        </w:rPr>
+      </w:pPr>
+      <w:r>
+        <w:rPr>
+          <w:b/>
+        </w:rPr>
+        <w:t>Alternative Flows</w:t>
+      </w:r>
+    </w:p>
+    <w:p>
       <w:r>
         <w:rPr>
           <w:i/>
-          <w:sz w:val="24"/>
-          <w:szCs w:val="24"/>
-        </w:rPr>
-        <w:t>:</w:t>
-      </w:r>
-      <w:r>
-        <w:rPr>
-          <w:sz w:val="24"/>
-          <w:szCs w:val="24"/>
-        </w:rPr>
-        <w:t xml:space="preserve"> wants only </w:t>
-      </w:r>
-      <w:r>
-        <w:rPr>
-          <w:sz w:val="24"/>
-          <w:szCs w:val="24"/>
-        </w:rPr>
-        <w:t>staff</w:t>
-      </w:r>
-      <w:r>
-        <w:rPr>
-          <w:sz w:val="24"/>
-          <w:szCs w:val="24"/>
-        </w:rPr>
-        <w:t xml:space="preserve"> and faculty to obtaining parking permit, </w:t>
-      </w:r>
-      <w:proofErr w:type="spellStart"/>
-      <w:r>
-        <w:rPr>
-          <w:sz w:val="24"/>
-          <w:szCs w:val="24"/>
-        </w:rPr>
-        <w:t>wamts</w:t>
-      </w:r>
-      <w:proofErr w:type="spellEnd"/>
-      <w:r>
-        <w:rPr>
-          <w:sz w:val="24"/>
-          <w:szCs w:val="24"/>
-        </w:rPr>
-        <w:t xml:space="preserve"> to be notified whenever a reservation is made, </w:t>
-      </w:r>
-      <w:r>
-        <w:rPr>
-          <w:sz w:val="24"/>
-          <w:szCs w:val="24"/>
-        </w:rPr>
-        <w:t>wants a record of who is submitting a request for a permit, wants to know which spots are taken up</w:t>
-      </w:r>
-    </w:p>
-    <w:p>
-      <w:pPr>
-        <w:rPr>
-          <w:b/>
-          <w:sz w:val="24"/>
-          <w:szCs w:val="24"/>
-        </w:rPr>
-      </w:pPr>
-      <w:r>
-        <w:rPr>
-          <w:b/>
-          <w:sz w:val="24"/>
-          <w:szCs w:val="24"/>
-        </w:rPr>
-        <w:t>Preconditions:</w:t>
-      </w:r>
-    </w:p>
-    <w:p>
-      <w:pPr>
-        <w:pStyle w:val="ListParagraph"/>
-        <w:numPr>
-          <w:ilvl w:val="0"/>
-          <w:numId w:val="2"/>
-        </w:numPr>
-        <w:rPr>
-          <w:sz w:val="24"/>
-          <w:szCs w:val="24"/>
-        </w:rPr>
-      </w:pPr>
-      <w:r>
-        <w:rPr>
-          <w:sz w:val="24"/>
-          <w:szCs w:val="24"/>
-        </w:rPr>
-        <w:t>User is authenticated by system</w:t>
-      </w:r>
-    </w:p>
-    <w:p>
-      <w:pPr>
-        <w:rPr>
-          <w:b/>
-          <w:sz w:val="24"/>
-          <w:szCs w:val="24"/>
-        </w:rPr>
-      </w:pPr>
-      <w:r>
-        <w:rPr>
-          <w:b/>
-          <w:sz w:val="24"/>
-          <w:szCs w:val="24"/>
-        </w:rPr>
-        <w:t>Success Guarantee (</w:t>
-      </w:r>
-      <w:proofErr w:type="spellStart"/>
-      <w:r>
-        <w:rPr>
-          <w:b/>
-          <w:sz w:val="24"/>
-          <w:szCs w:val="24"/>
-        </w:rPr>
-        <w:t>Postconditions</w:t>
-      </w:r>
-      <w:proofErr w:type="spellEnd"/>
-      <w:r>
-        <w:rPr>
-          <w:b/>
-          <w:sz w:val="24"/>
-          <w:szCs w:val="24"/>
-        </w:rPr>
-        <w:t>):</w:t>
-      </w:r>
-    </w:p>
-    <w:p>
-      <w:pPr>
-        <w:pStyle w:val="ListParagraph"/>
-        <w:numPr>
-          <w:ilvl w:val="0"/>
-          <w:numId w:val="2"/>
-        </w:numPr>
-        <w:rPr>
-          <w:b/>
-          <w:sz w:val="24"/>
-          <w:szCs w:val="24"/>
-        </w:rPr>
-      </w:pPr>
-      <w:r>
-        <w:rPr>
-          <w:sz w:val="24"/>
-          <w:szCs w:val="24"/>
-        </w:rPr>
-        <w:t>User receives a confirmation that his request is being reviewed.</w:t>
-      </w:r>
-    </w:p>
-    <w:p>
-      <w:pPr>
-        <w:pStyle w:val="ListParagraph"/>
-        <w:numPr>
-          <w:ilvl w:val="0"/>
-          <w:numId w:val="2"/>
-        </w:numPr>
-        <w:rPr>
-          <w:b/>
-          <w:sz w:val="24"/>
-          <w:szCs w:val="24"/>
-        </w:rPr>
-      </w:pPr>
-      <w:r>
-        <w:rPr>
-          <w:sz w:val="24"/>
-          <w:szCs w:val="24"/>
-        </w:rPr>
-        <w:t>Administrator</w:t>
-      </w:r>
-      <w:r>
-        <w:rPr>
-          <w:sz w:val="24"/>
-          <w:szCs w:val="24"/>
-        </w:rPr>
-        <w:t xml:space="preserve"> receives an email mentioning that a request needs reviewing</w:t>
-      </w:r>
-    </w:p>
-    <w:p>
-      <w:pPr>
-        <w:pStyle w:val="ListParagraph"/>
-        <w:numPr>
-          <w:ilvl w:val="0"/>
-          <w:numId w:val="2"/>
-        </w:numPr>
-        <w:rPr>
-          <w:b/>
-          <w:sz w:val="24"/>
-          <w:szCs w:val="24"/>
-        </w:rPr>
-      </w:pPr>
-      <w:r>
-        <w:rPr>
-          <w:sz w:val="24"/>
-          <w:szCs w:val="24"/>
-        </w:rPr>
-        <w:t>A record has been inserted into the database with request information</w:t>
-      </w:r>
-    </w:p>
-    <w:p>
-      <w:pPr>
-        <w:rPr>
-          <w:b/>
-          <w:sz w:val="24"/>
-          <w:szCs w:val="24"/>
-        </w:rPr>
-      </w:pPr>
-      <w:r>
-        <w:rPr>
-          <w:b/>
-          <w:sz w:val="24"/>
-          <w:szCs w:val="24"/>
-        </w:rPr>
-        <w:t>Main Success Scenario</w:t>
-      </w:r>
-    </w:p>
-    <w:p>
-      <w:pPr>
-        <w:pStyle w:val="ListParagraph"/>
-        <w:numPr>
-          <w:ilvl w:val="0"/>
-          <w:numId w:val="7"/>
-        </w:numPr>
-        <w:rPr>
-          <w:b/>
-          <w:sz w:val="24"/>
-          <w:szCs w:val="24"/>
-        </w:rPr>
-      </w:pPr>
-      <w:r>
-        <w:rPr>
-          <w:sz w:val="24"/>
-          <w:szCs w:val="24"/>
-        </w:rPr>
-        <w:t>User clicks the create request button</w:t>
-      </w:r>
-    </w:p>
-    <w:p>
-      <w:pPr>
-        <w:pStyle w:val="ListParagraph"/>
-        <w:numPr>
-          <w:ilvl w:val="0"/>
-          <w:numId w:val="7"/>
-        </w:numPr>
-        <w:rPr>
-          <w:b/>
-          <w:sz w:val="24"/>
-          <w:szCs w:val="24"/>
-        </w:rPr>
-      </w:pPr>
-      <w:r>
-        <w:rPr>
-          <w:sz w:val="24"/>
-          <w:szCs w:val="24"/>
-        </w:rPr>
-        <w:t>User is presented a form with fields appropriate for acquiring a parking reservation</w:t>
-      </w:r>
-      <w:r>
-        <w:rPr>
-          <w:sz w:val="24"/>
-          <w:szCs w:val="24"/>
-        </w:rPr>
-        <w:t xml:space="preserve"> including a dropdown with the events to </w:t>
-      </w:r>
-      <w:proofErr w:type="spellStart"/>
-      <w:r>
-        <w:rPr>
-          <w:sz w:val="24"/>
-          <w:szCs w:val="24"/>
-        </w:rPr>
-        <w:t>chose</w:t>
-      </w:r>
-      <w:proofErr w:type="spellEnd"/>
-      <w:r>
-        <w:rPr>
-          <w:sz w:val="24"/>
-          <w:szCs w:val="24"/>
-        </w:rPr>
-        <w:t xml:space="preserve"> from.</w:t>
-      </w:r>
-    </w:p>
-    <w:p>
-      <w:pPr>
-        <w:pStyle w:val="ListParagraph"/>
-        <w:numPr>
-          <w:ilvl w:val="0"/>
-          <w:numId w:val="7"/>
-        </w:numPr>
-        <w:rPr>
-          <w:b/>
-          <w:sz w:val="24"/>
-          <w:szCs w:val="24"/>
-        </w:rPr>
-      </w:pPr>
-      <w:r>
-        <w:rPr>
-          <w:sz w:val="24"/>
-          <w:szCs w:val="24"/>
-        </w:rPr>
-        <w:t>There are no slots left [</w:t>
+        </w:rPr>
+        <w:t xml:space="preserve">Alt 1: </w:t>
+      </w:r>
+      <w:r>
+        <w:t>Admin Declines Permit</w:t>
+      </w:r>
+    </w:p>
+    <w:p>
+      <w:pPr>
+        <w:pStyle w:val="ListParagraph"/>
+        <w:numPr>
+          <w:ilvl w:val="0"/>
+          <w:numId w:val="14"/>
+        </w:numPr>
+      </w:pPr>
+      <w:r>
+        <w:lastRenderedPageBreak/>
+        <w:t>Administrator receives a popup asking if he’s sure he wants to decline the permit</w:t>
+      </w:r>
+    </w:p>
+    <w:p>
+      <w:pPr>
+        <w:pStyle w:val="ListParagraph"/>
+        <w:numPr>
+          <w:ilvl w:val="0"/>
+          <w:numId w:val="14"/>
+        </w:numPr>
+      </w:pPr>
+      <w:r>
+        <w:t>Administrator hit</w:t>
+      </w:r>
+      <w:r>
+        <w:t>s</w:t>
+      </w:r>
+      <w:r>
+        <w:t xml:space="preserve"> cancel on the popup. </w:t>
+      </w:r>
+      <w:r>
+        <w:t>[</w:t>
       </w:r>
       <w:r>
         <w:rPr>
           <w:i/>
-          <w:sz w:val="24"/>
-          <w:szCs w:val="24"/>
-        </w:rPr>
-        <w:t>Alt 1:</w:t>
-      </w:r>
-      <w:r>
-        <w:rPr>
-          <w:sz w:val="24"/>
-          <w:szCs w:val="24"/>
-        </w:rPr>
-        <w:t xml:space="preserve"> No Slots Left]</w:t>
-      </w:r>
-    </w:p>
-    <w:p>
-      <w:pPr>
-        <w:pStyle w:val="ListParagraph"/>
-        <w:numPr>
-          <w:ilvl w:val="0"/>
-          <w:numId w:val="7"/>
-        </w:numPr>
-        <w:rPr>
-          <w:b/>
-          <w:sz w:val="24"/>
-          <w:szCs w:val="24"/>
-        </w:rPr>
-      </w:pPr>
-      <w:r>
-        <w:rPr>
-          <w:sz w:val="24"/>
-          <w:szCs w:val="24"/>
-        </w:rPr>
-        <w:t>User fills out form and hits the submit button</w:t>
-      </w:r>
-    </w:p>
-    <w:p>
-      <w:pPr>
-        <w:pStyle w:val="ListParagraph"/>
-        <w:numPr>
-          <w:ilvl w:val="0"/>
-          <w:numId w:val="7"/>
-        </w:numPr>
-        <w:rPr>
-          <w:b/>
-          <w:sz w:val="24"/>
-          <w:szCs w:val="24"/>
-        </w:rPr>
-      </w:pPr>
-      <w:r>
-        <w:rPr>
-          <w:sz w:val="24"/>
-          <w:szCs w:val="24"/>
-        </w:rPr>
-        <w:t>Some required fields are not filled in [</w:t>
+        </w:rPr>
+        <w:t xml:space="preserve">Alt 3: </w:t>
+      </w:r>
+      <w:r>
+        <w:t>Administrator Cancels Decline]</w:t>
+      </w:r>
+    </w:p>
+    <w:p>
+      <w:pPr>
+        <w:pStyle w:val="ListParagraph"/>
+        <w:numPr>
+          <w:ilvl w:val="0"/>
+          <w:numId w:val="14"/>
+        </w:numPr>
+      </w:pPr>
+      <w:r>
+        <w:t>Administrator hits OK on the popup</w:t>
+      </w:r>
+    </w:p>
+    <w:p>
+      <w:pPr>
+        <w:pStyle w:val="ListParagraph"/>
+        <w:numPr>
+          <w:ilvl w:val="0"/>
+          <w:numId w:val="14"/>
+        </w:numPr>
+      </w:pPr>
+      <w:r>
+        <w:t>Administrator receives</w:t>
+      </w:r>
+      <w:r>
+        <w:t xml:space="preserve"> a confirmation screen s</w:t>
+      </w:r>
+      <w:r>
+        <w:t xml:space="preserve">aying that </w:t>
+      </w:r>
+      <w:r>
+        <w:t xml:space="preserve">the </w:t>
+      </w:r>
+      <w:r>
+        <w:t>user has been decline</w:t>
+      </w:r>
+      <w:r>
+        <w:t>d</w:t>
+      </w:r>
+      <w:r>
+        <w:t xml:space="preserve"> for a parking slot</w:t>
+      </w:r>
+    </w:p>
+    <w:p>
+      <w:pPr>
+        <w:pStyle w:val="ListParagraph"/>
+        <w:numPr>
+          <w:ilvl w:val="0"/>
+          <w:numId w:val="14"/>
+        </w:numPr>
+      </w:pPr>
+      <w:r>
+        <w:t>An email is sent out by the system to the requests with a message saying the parking request has been declined [</w:t>
       </w:r>
       <w:r>
         <w:rPr>
           <w:i/>
-          <w:sz w:val="24"/>
-          <w:szCs w:val="24"/>
-        </w:rPr>
-        <w:t xml:space="preserve">Alt </w:t>
-      </w:r>
+        </w:rPr>
+        <w:t>End Use Case</w:t>
+      </w:r>
+      <w:r>
+        <w:t>]</w:t>
+      </w:r>
+    </w:p>
+    <w:p>
       <w:r>
         <w:rPr>
           <w:i/>
-          <w:sz w:val="24"/>
-          <w:szCs w:val="24"/>
-        </w:rPr>
-        <w:t>2</w:t>
-      </w:r>
+        </w:rPr>
+        <w:t xml:space="preserve">Alt 2: </w:t>
+      </w:r>
+      <w:r>
+        <w:t>Administrator Cancels Approval</w:t>
+      </w:r>
+    </w:p>
+    <w:p>
+      <w:pPr>
+        <w:pStyle w:val="ListParagraph"/>
+        <w:numPr>
+          <w:ilvl w:val="0"/>
+          <w:numId w:val="15"/>
+        </w:numPr>
+        <w:rPr>
+          <w:sz w:val="24"/>
+          <w:szCs w:val="24"/>
+        </w:rPr>
+      </w:pPr>
+      <w:r>
+        <w:t xml:space="preserve">Flow resumes at step </w:t>
+      </w:r>
+      <w:r>
+        <w:t>4</w:t>
+      </w:r>
+    </w:p>
+    <w:p>
       <w:r>
         <w:rPr>
           <w:i/>
-          <w:sz w:val="24"/>
-          <w:szCs w:val="24"/>
-        </w:rPr>
-        <w:t>:</w:t>
-      </w:r>
-      <w:r>
-        <w:rPr>
-          <w:sz w:val="24"/>
-          <w:szCs w:val="24"/>
-        </w:rPr>
-        <w:t xml:space="preserve"> Required Fields Need Filling Out]</w:t>
-      </w:r>
-    </w:p>
-    <w:p>
-      <w:pPr>
-        <w:pStyle w:val="ListParagraph"/>
-        <w:numPr>
-          <w:ilvl w:val="0"/>
-          <w:numId w:val="7"/>
-        </w:numPr>
-        <w:rPr>
-          <w:b/>
-          <w:sz w:val="24"/>
-          <w:szCs w:val="24"/>
-        </w:rPr>
-      </w:pPr>
-      <w:r>
-        <w:rPr>
-          <w:sz w:val="24"/>
-          <w:szCs w:val="24"/>
-        </w:rPr>
-        <w:t>Form is successfully submitted</w:t>
-      </w:r>
-    </w:p>
-    <w:p>
-      <w:pPr>
-        <w:pStyle w:val="ListParagraph"/>
-        <w:numPr>
-          <w:ilvl w:val="0"/>
-          <w:numId w:val="7"/>
-        </w:numPr>
-        <w:rPr>
-          <w:b/>
-          <w:sz w:val="24"/>
-          <w:szCs w:val="24"/>
-        </w:rPr>
-      </w:pPr>
-      <w:r>
-        <w:rPr>
-          <w:sz w:val="24"/>
-          <w:szCs w:val="24"/>
-        </w:rPr>
-        <w:t xml:space="preserve">The slots may fill up </w:t>
-      </w:r>
-      <w:r>
-        <w:rPr>
-          <w:sz w:val="24"/>
-          <w:szCs w:val="24"/>
-        </w:rPr>
-        <w:t>between the actions of the user making</w:t>
-      </w:r>
-      <w:r>
-        <w:rPr>
-          <w:sz w:val="24"/>
-          <w:szCs w:val="24"/>
-        </w:rPr>
-        <w:t xml:space="preserve"> his decision</w:t>
-      </w:r>
-      <w:r>
-        <w:rPr>
-          <w:sz w:val="24"/>
-          <w:szCs w:val="24"/>
-        </w:rPr>
-        <w:t xml:space="preserve"> and hitting</w:t>
-      </w:r>
-      <w:r>
-        <w:rPr>
-          <w:sz w:val="24"/>
-          <w:szCs w:val="24"/>
-        </w:rPr>
-        <w:t xml:space="preserve"> submit</w:t>
-      </w:r>
-      <w:r>
-        <w:rPr>
-          <w:sz w:val="24"/>
-          <w:szCs w:val="24"/>
-        </w:rPr>
-        <w:t xml:space="preserve">. </w:t>
-      </w:r>
-      <w:r>
-        <w:rPr>
-          <w:sz w:val="24"/>
-          <w:szCs w:val="24"/>
-        </w:rPr>
-        <w:t xml:space="preserve"> [</w:t>
-      </w:r>
-      <w:r>
-        <w:rPr>
-          <w:i/>
-          <w:sz w:val="24"/>
-          <w:szCs w:val="24"/>
-        </w:rPr>
-        <w:t xml:space="preserve">Alt 1: </w:t>
-      </w:r>
-      <w:r>
-        <w:rPr>
-          <w:sz w:val="24"/>
-          <w:szCs w:val="24"/>
-        </w:rPr>
-        <w:t>No Slots Left]</w:t>
-      </w:r>
-    </w:p>
-    <w:p>
-      <w:pPr>
-        <w:pStyle w:val="ListParagraph"/>
-        <w:numPr>
-          <w:ilvl w:val="0"/>
-          <w:numId w:val="7"/>
-        </w:numPr>
-        <w:rPr>
-          <w:b/>
-          <w:sz w:val="24"/>
-          <w:szCs w:val="24"/>
-        </w:rPr>
-      </w:pPr>
-      <w:r>
-        <w:rPr>
-          <w:sz w:val="24"/>
-          <w:szCs w:val="24"/>
-        </w:rPr>
-        <w:t>User receives a confirmation that his request is being reviewed</w:t>
-      </w:r>
-    </w:p>
-    <w:p>
-      <w:pPr>
-        <w:pStyle w:val="ListParagraph"/>
-        <w:numPr>
-          <w:ilvl w:val="0"/>
-          <w:numId w:val="7"/>
-        </w:numPr>
-        <w:rPr>
-          <w:b/>
-          <w:sz w:val="24"/>
-          <w:szCs w:val="24"/>
-        </w:rPr>
-      </w:pPr>
-      <w:r>
-        <w:rPr>
-          <w:sz w:val="24"/>
-          <w:szCs w:val="24"/>
-        </w:rPr>
-        <w:t>Administrator</w:t>
-      </w:r>
-      <w:r>
-        <w:rPr>
-          <w:sz w:val="24"/>
-          <w:szCs w:val="24"/>
-        </w:rPr>
-        <w:t>(s)</w:t>
-      </w:r>
-      <w:r>
-        <w:rPr>
-          <w:sz w:val="24"/>
-          <w:szCs w:val="24"/>
-        </w:rPr>
-        <w:t xml:space="preserve"> receives an email that a request needs reviewing [</w:t>
-      </w:r>
-      <w:r>
-        <w:rPr>
-          <w:i/>
-          <w:sz w:val="24"/>
-          <w:szCs w:val="24"/>
-        </w:rPr>
-        <w:t>Use Case Ends</w:t>
-      </w:r>
-      <w:r>
-        <w:rPr>
-          <w:sz w:val="24"/>
-          <w:szCs w:val="24"/>
-        </w:rPr>
-        <w:t>]</w:t>
-      </w:r>
-    </w:p>
-    <w:p>
-      <w:pPr>
-        <w:pStyle w:val="ListParagraph"/>
-        <w:numPr>
-          <w:ilvl w:val="0"/>
-          <w:numId w:val="7"/>
-        </w:numPr>
-        <w:rPr>
-          <w:b/>
-          <w:sz w:val="24"/>
-          <w:szCs w:val="24"/>
-        </w:rPr>
-      </w:pPr>
-      <w:r>
-        <w:rPr>
-          <w:sz w:val="24"/>
-          <w:szCs w:val="24"/>
-        </w:rPr>
-        <w:t>User clicks the cancel button next to his or her reservation</w:t>
-      </w:r>
-    </w:p>
-    <w:p>
-      <w:pPr>
-        <w:pStyle w:val="ListParagraph"/>
-        <w:numPr>
-          <w:ilvl w:val="0"/>
-          <w:numId w:val="7"/>
-        </w:numPr>
-        <w:rPr>
-          <w:b/>
-          <w:sz w:val="24"/>
-          <w:szCs w:val="24"/>
-        </w:rPr>
-      </w:pPr>
-      <w:r>
-        <w:rPr>
-          <w:sz w:val="24"/>
-          <w:szCs w:val="24"/>
-        </w:rPr>
-        <w:t>A popup shows up asking the user if he is sure he wants to cancel the reservation</w:t>
-      </w:r>
-    </w:p>
-    <w:p>
-      <w:pPr>
-        <w:pStyle w:val="ListParagraph"/>
-        <w:numPr>
-          <w:ilvl w:val="0"/>
-          <w:numId w:val="7"/>
-        </w:numPr>
-        <w:rPr>
-          <w:b/>
-          <w:sz w:val="24"/>
-          <w:szCs w:val="24"/>
-        </w:rPr>
-      </w:pPr>
-      <w:r>
-        <w:rPr>
-          <w:sz w:val="24"/>
-          <w:szCs w:val="24"/>
-        </w:rPr>
-        <w:t>User clicks OK in the popup</w:t>
-      </w:r>
-    </w:p>
-    <w:p>
-      <w:pPr>
-        <w:pStyle w:val="ListParagraph"/>
-        <w:numPr>
-          <w:ilvl w:val="0"/>
-          <w:numId w:val="7"/>
-        </w:numPr>
-        <w:rPr>
-          <w:b/>
-          <w:sz w:val="24"/>
-          <w:szCs w:val="24"/>
-        </w:rPr>
-      </w:pPr>
-      <w:r>
-        <w:rPr>
-          <w:sz w:val="24"/>
-          <w:szCs w:val="24"/>
-        </w:rPr>
-        <w:t>Screen is updated with parking reservation removed</w:t>
-      </w:r>
-    </w:p>
-    <w:p>
-      <w:pPr>
-        <w:pStyle w:val="ListParagraph"/>
-        <w:numPr>
-          <w:ilvl w:val="0"/>
-          <w:numId w:val="7"/>
-        </w:numPr>
-        <w:rPr>
-          <w:b/>
-          <w:sz w:val="24"/>
-          <w:szCs w:val="24"/>
-        </w:rPr>
-      </w:pPr>
-      <w:r>
-        <w:rPr>
-          <w:sz w:val="24"/>
-          <w:szCs w:val="24"/>
-        </w:rPr>
-        <w:t>Information is about the reservation is cleared from the database</w:t>
-      </w:r>
-    </w:p>
-    <w:p>
-      <w:pPr>
-        <w:pStyle w:val="ListParagraph"/>
-        <w:numPr>
-          <w:ilvl w:val="0"/>
-          <w:numId w:val="7"/>
-        </w:numPr>
-        <w:rPr>
-          <w:b/>
-          <w:sz w:val="24"/>
-          <w:szCs w:val="24"/>
-        </w:rPr>
-      </w:pPr>
-      <w:r>
-        <w:rPr>
-          <w:sz w:val="24"/>
-          <w:szCs w:val="24"/>
-        </w:rPr>
-        <w:t>The administrators receive an email notifying them of the cancellation.</w:t>
-      </w:r>
-    </w:p>
-    <w:p>
-      <w:pPr>
-        <w:rPr>
-          <w:b/>
-        </w:rPr>
-      </w:pPr>
-      <w:r>
-        <w:rPr>
-          <w:b/>
-        </w:rPr>
-        <w:lastRenderedPageBreak/>
-        <w:t>Alternative Flows</w:t>
-      </w:r>
-    </w:p>
-    <w:p>
-      <w:r>
-        <w:rPr>
-          <w:i/>
-        </w:rPr>
-        <w:t xml:space="preserve">Alt 1: </w:t>
-      </w:r>
-      <w:r>
-        <w:t>No slots left</w:t>
-      </w:r>
-    </w:p>
-    <w:p>
-      <w:pPr>
-        <w:pStyle w:val="ListParagraph"/>
-        <w:numPr>
-          <w:ilvl w:val="0"/>
-          <w:numId w:val="10"/>
-        </w:numPr>
-      </w:pPr>
-      <w:r>
-        <w:t>User is notified that there are no available slots and to check back later to see if a slot has opened up</w:t>
-      </w:r>
-      <w:r>
-        <w:t xml:space="preserve"> [</w:t>
-      </w:r>
-      <w:r>
-        <w:rPr>
-          <w:i/>
-        </w:rPr>
-        <w:t>Use Case Ends</w:t>
-      </w:r>
-      <w:r>
-        <w:t>]</w:t>
-      </w:r>
-      <w:r>
-        <w:t>.</w:t>
-      </w:r>
-    </w:p>
-    <w:p>
-      <w:r>
-        <w:rPr>
-          <w:i/>
-        </w:rPr>
-        <w:t>Alt 2</w:t>
-      </w:r>
-      <w:r>
-        <w:rPr>
-          <w:i/>
-        </w:rPr>
-        <w:t xml:space="preserve">: </w:t>
-      </w:r>
-      <w:r>
-        <w:t>Required Fields Needs Filling Out</w:t>
-      </w:r>
-    </w:p>
-    <w:p>
-      <w:pPr>
-        <w:pStyle w:val="ListParagraph"/>
-        <w:numPr>
-          <w:ilvl w:val="0"/>
-          <w:numId w:val="8"/>
-        </w:numPr>
-        <w:rPr>
-          <w:sz w:val="24"/>
-          <w:szCs w:val="24"/>
-        </w:rPr>
-      </w:pPr>
-      <w:r>
-        <w:t>Flow resumes at step 1 with an error message next to each empty required field and existing filled out fields pre-populated</w:t>
+        </w:rPr>
+        <w:t xml:space="preserve">Alt 3: </w:t>
+      </w:r>
+      <w:r>
+        <w:t>Administrator Cancels Decline</w:t>
+      </w:r>
+    </w:p>
+    <w:p>
+      <w:pPr>
+        <w:pStyle w:val="ListParagraph"/>
+        <w:numPr>
+          <w:ilvl w:val="0"/>
+          <w:numId w:val="16"/>
+        </w:numPr>
+        <w:rPr>
+          <w:sz w:val="24"/>
+          <w:szCs w:val="24"/>
+        </w:rPr>
+      </w:pPr>
+      <w:r>
+        <w:t>Flow resumes at step 4</w:t>
+      </w:r>
+      <w:r>
+        <w:t xml:space="preserve"> </w:t>
       </w:r>
     </w:p>
     <w:p>
@@ -1815,8 +2809,39 @@
       </w:r>
     </w:p>
     <w:p>
-      <w:r>
-        <w:t>If the system is not able to save the reservation, log the error and send an email to the system administrator, and let the user know that there is a system issue. Use case ends.</w:t>
+      <w:pPr>
+        <w:pStyle w:val="ListParagraph"/>
+        <w:numPr>
+          <w:ilvl w:val="0"/>
+          <w:numId w:val="17"/>
+        </w:numPr>
+      </w:pPr>
+      <w:r>
+        <w:t xml:space="preserve">If the system is not able </w:t>
+      </w:r>
+      <w:r>
+        <w:t>to save the status of the request (accepted/declined)</w:t>
+      </w:r>
+      <w:r>
+        <w:t xml:space="preserve">, log the error and send an email to the system administrator, and let the </w:t>
+      </w:r>
+      <w:r>
+        <w:t>administrator</w:t>
+      </w:r>
+      <w:r>
+        <w:t xml:space="preserve"> know that there is a system issue. Use case ends.</w:t>
+      </w:r>
+    </w:p>
+    <w:p>
+      <w:pPr>
+        <w:pStyle w:val="ListParagraph"/>
+        <w:numPr>
+          <w:ilvl w:val="0"/>
+          <w:numId w:val="17"/>
+        </w:numPr>
+      </w:pPr>
+      <w:r>
+        <w:t>If the email system is offline, log the error into the database and let the administrator know so that he can resubmit the email or send it manually</w:t>
       </w:r>
     </w:p>
     <w:p>
@@ -1833,14 +2858,15 @@
       </w:r>
     </w:p>
     <w:p>
-      <w:r>
-        <w:t>Form</w:t>
-      </w:r>
-      <w:r>
-        <w:t xml:space="preserve"> should have reasonable sized input fields and labels.</w:t>
-      </w:r>
-      <w:r>
-        <w:t xml:space="preserve"> Required fields should be clearly marked with asterisks on the labels.</w:t>
+      <w:pPr>
+        <w:pStyle w:val="ListParagraph"/>
+        <w:numPr>
+          <w:ilvl w:val="0"/>
+          <w:numId w:val="18"/>
+        </w:numPr>
+      </w:pPr>
+      <w:r>
+        <w:t>None</w:t>
       </w:r>
     </w:p>
     <w:p>
@@ -1874,1012 +2900,75 @@
           <w:sz w:val="24"/>
           <w:szCs w:val="24"/>
         </w:rPr>
-        <w:t>None</w:t>
-      </w:r>
-    </w:p>
-    <w:p/>
-    <w:p/>
-    <w:p/>
-    <w:p/>
-    <w:p/>
-    <w:p/>
-    <w:p/>
-    <w:p/>
-    <w:p/>
-    <w:p/>
-    <w:p/>
-    <w:p/>
-    <w:p/>
-    <w:p/>
-    <w:p/>
-    <w:p>
-      <w:pPr>
-        <w:rPr>
-          <w:b/>
-          <w:sz w:val="28"/>
-          <w:szCs w:val="28"/>
-        </w:rPr>
-      </w:pPr>
+        <w:t>Should the permit be sent as an attachment or as text in the email?</w:t>
+      </w:r>
+    </w:p>
+    <w:p>
+      <w:pPr>
+        <w:pStyle w:val="ListParagraph"/>
+        <w:numPr>
+          <w:ilvl w:val="0"/>
+          <w:numId w:val="9"/>
+        </w:numPr>
+        <w:rPr>
+          <w:b/>
+          <w:sz w:val="24"/>
+          <w:szCs w:val="24"/>
+        </w:rPr>
+      </w:pPr>
+      <w:r>
+        <w:rPr>
+          <w:sz w:val="24"/>
+          <w:szCs w:val="24"/>
+        </w:rPr>
+        <w:t>Should the permit even be sent in the email or should a link be sent to the requestor instructing him to log into his or her account to obtain the permit (more secure</w:t>
+      </w:r>
+      <w:r>
+        <w:rPr>
+          <w:sz w:val="24"/>
+          <w:szCs w:val="24"/>
+        </w:rPr>
+        <w:t xml:space="preserve"> but more steps to implement</w:t>
+      </w:r>
+      <w:r>
+        <w:rPr>
+          <w:sz w:val="24"/>
+          <w:szCs w:val="24"/>
+        </w:rPr>
+        <w:t>)</w:t>
+      </w:r>
+    </w:p>
+    <w:p>
+      <w:pPr>
+        <w:pStyle w:val="ListParagraph"/>
+        <w:numPr>
+          <w:ilvl w:val="0"/>
+          <w:numId w:val="9"/>
+        </w:numPr>
+        <w:rPr>
+          <w:b/>
+          <w:sz w:val="24"/>
+          <w:szCs w:val="24"/>
+        </w:rPr>
+      </w:pPr>
+      <w:r>
+        <w:rPr>
+          <w:sz w:val="24"/>
+          <w:szCs w:val="24"/>
+        </w:rPr>
+        <w:t xml:space="preserve">Does the administrator choose a parking slot from a list of available slots or just enter a slot number into a freeform text </w:t>
+      </w:r>
+      <w:proofErr w:type="gramStart"/>
+      <w:r>
+        <w:rPr>
+          <w:sz w:val="24"/>
+          <w:szCs w:val="24"/>
+        </w:rPr>
+        <w:t>field.</w:t>
+      </w:r>
       <w:bookmarkStart w:id="0" w:name="_GoBack"/>
       <w:bookmarkEnd w:id="0"/>
-      <w:r>
-        <w:rPr>
-          <w:b/>
-          <w:sz w:val="28"/>
-          <w:szCs w:val="28"/>
-        </w:rPr>
-        <w:lastRenderedPageBreak/>
-        <w:t>Parking Requested Reviewed</w:t>
-      </w:r>
-    </w:p>
-    <w:p>
-      <w:pPr>
-        <w:rPr>
-          <w:sz w:val="24"/>
-          <w:szCs w:val="24"/>
-        </w:rPr>
-      </w:pPr>
-      <w:r>
-        <w:rPr>
-          <w:b/>
-          <w:sz w:val="24"/>
-          <w:szCs w:val="24"/>
-        </w:rPr>
-        <w:t>Primary Actors:</w:t>
-      </w:r>
-      <w:r>
-        <w:rPr>
-          <w:b/>
-          <w:sz w:val="24"/>
-          <w:szCs w:val="24"/>
-        </w:rPr>
-        <w:tab/>
-      </w:r>
-      <w:r>
-        <w:rPr>
-          <w:sz w:val="24"/>
-          <w:szCs w:val="24"/>
-        </w:rPr>
-        <w:t>Administrator</w:t>
-      </w:r>
-      <w:r>
-        <w:rPr>
-          <w:sz w:val="24"/>
-          <w:szCs w:val="24"/>
-        </w:rPr>
-        <w:t xml:space="preserve">, </w:t>
-      </w:r>
-      <w:r>
-        <w:rPr>
-          <w:sz w:val="24"/>
-          <w:szCs w:val="24"/>
-        </w:rPr>
-        <w:t>Requestor (Staff or Faculty)</w:t>
-      </w:r>
-    </w:p>
-    <w:p>
-      <w:pPr>
-        <w:rPr>
-          <w:b/>
-          <w:sz w:val="24"/>
-          <w:szCs w:val="24"/>
-        </w:rPr>
-      </w:pPr>
-      <w:r>
-        <w:rPr>
-          <w:b/>
-          <w:sz w:val="24"/>
-          <w:szCs w:val="24"/>
-        </w:rPr>
-        <w:t>Stakeholders and Interests:</w:t>
-      </w:r>
-    </w:p>
-    <w:p>
-      <w:pPr>
-        <w:pStyle w:val="ListParagraph"/>
-        <w:numPr>
-          <w:ilvl w:val="0"/>
-          <w:numId w:val="1"/>
-        </w:numPr>
-        <w:rPr>
-          <w:b/>
-          <w:sz w:val="24"/>
-          <w:szCs w:val="24"/>
-        </w:rPr>
-      </w:pPr>
-      <w:r>
-        <w:rPr>
-          <w:i/>
-          <w:sz w:val="24"/>
-          <w:szCs w:val="24"/>
-        </w:rPr>
-        <w:t>Administrator</w:t>
-      </w:r>
-      <w:r>
-        <w:rPr>
-          <w:i/>
-          <w:sz w:val="24"/>
-          <w:szCs w:val="24"/>
-        </w:rPr>
-        <w:t xml:space="preserve">: </w:t>
-      </w:r>
-      <w:r>
-        <w:rPr>
-          <w:sz w:val="24"/>
-          <w:szCs w:val="24"/>
-        </w:rPr>
-        <w:t>Reviews information about a parking requests and approves or declines it.</w:t>
-      </w:r>
-    </w:p>
-    <w:p>
-      <w:pPr>
-        <w:pStyle w:val="ListParagraph"/>
-        <w:numPr>
-          <w:ilvl w:val="0"/>
-          <w:numId w:val="1"/>
-        </w:numPr>
-        <w:rPr>
-          <w:b/>
-          <w:sz w:val="24"/>
-          <w:szCs w:val="24"/>
-        </w:rPr>
-      </w:pPr>
-      <w:r>
-        <w:rPr>
-          <w:i/>
-          <w:sz w:val="24"/>
-          <w:szCs w:val="24"/>
-        </w:rPr>
-        <w:t>Requestor</w:t>
-      </w:r>
-      <w:r>
-        <w:rPr>
-          <w:i/>
-          <w:sz w:val="24"/>
-          <w:szCs w:val="24"/>
-        </w:rPr>
-        <w:t>:</w:t>
-      </w:r>
-      <w:r>
-        <w:rPr>
-          <w:b/>
-          <w:sz w:val="24"/>
-          <w:szCs w:val="24"/>
-        </w:rPr>
-        <w:t xml:space="preserve"> </w:t>
-      </w:r>
-      <w:r>
-        <w:rPr>
-          <w:sz w:val="24"/>
-          <w:szCs w:val="24"/>
-        </w:rPr>
-        <w:t>Submitted a request for a parking slot and is looking to obtain a permit</w:t>
-      </w:r>
-    </w:p>
-    <w:p>
-      <w:pPr>
-        <w:rPr>
-          <w:b/>
-          <w:sz w:val="24"/>
-          <w:szCs w:val="24"/>
-        </w:rPr>
-      </w:pPr>
-      <w:r>
-        <w:rPr>
-          <w:b/>
-          <w:sz w:val="24"/>
-          <w:szCs w:val="24"/>
-        </w:rPr>
-        <w:t>Preconditions:</w:t>
-      </w:r>
-    </w:p>
-    <w:p>
-      <w:pPr>
-        <w:pStyle w:val="ListParagraph"/>
-        <w:numPr>
-          <w:ilvl w:val="0"/>
-          <w:numId w:val="2"/>
-        </w:numPr>
-        <w:rPr>
-          <w:sz w:val="24"/>
-          <w:szCs w:val="24"/>
-        </w:rPr>
-      </w:pPr>
-      <w:r>
-        <w:rPr>
-          <w:sz w:val="24"/>
-          <w:szCs w:val="24"/>
-        </w:rPr>
-        <w:t>Administrator has logged in with an administrator account</w:t>
-      </w:r>
-    </w:p>
-    <w:p>
-      <w:pPr>
-        <w:pStyle w:val="ListParagraph"/>
-        <w:numPr>
-          <w:ilvl w:val="0"/>
-          <w:numId w:val="2"/>
-        </w:numPr>
-        <w:rPr>
-          <w:sz w:val="24"/>
-          <w:szCs w:val="24"/>
-        </w:rPr>
-      </w:pPr>
-      <w:r>
-        <w:rPr>
-          <w:sz w:val="24"/>
-          <w:szCs w:val="24"/>
-        </w:rPr>
-        <w:t>St</w:t>
-      </w:r>
-      <w:r>
-        <w:rPr>
-          <w:sz w:val="24"/>
-          <w:szCs w:val="24"/>
-        </w:rPr>
-        <w:t>aff</w:t>
-      </w:r>
-      <w:r>
-        <w:rPr>
-          <w:sz w:val="24"/>
-          <w:szCs w:val="24"/>
-        </w:rPr>
-        <w:t xml:space="preserve"> or faculty has submitted a request for a parking slot</w:t>
-      </w:r>
-    </w:p>
-    <w:p>
-      <w:pPr>
-        <w:rPr>
-          <w:b/>
-          <w:sz w:val="24"/>
-          <w:szCs w:val="24"/>
-        </w:rPr>
-      </w:pPr>
-      <w:r>
-        <w:rPr>
-          <w:b/>
-          <w:sz w:val="24"/>
-          <w:szCs w:val="24"/>
-        </w:rPr>
-        <w:t>Success Guarantee (</w:t>
-      </w:r>
-      <w:proofErr w:type="spellStart"/>
-      <w:r>
-        <w:rPr>
-          <w:b/>
-          <w:sz w:val="24"/>
-          <w:szCs w:val="24"/>
-        </w:rPr>
-        <w:t>Postconditions</w:t>
-      </w:r>
-      <w:proofErr w:type="spellEnd"/>
-      <w:r>
-        <w:rPr>
-          <w:b/>
-          <w:sz w:val="24"/>
-          <w:szCs w:val="24"/>
-        </w:rPr>
-        <w:t>):</w:t>
-      </w:r>
-    </w:p>
-    <w:p>
-      <w:pPr>
-        <w:pStyle w:val="ListParagraph"/>
-        <w:numPr>
-          <w:ilvl w:val="0"/>
-          <w:numId w:val="2"/>
-        </w:numPr>
-        <w:rPr>
-          <w:b/>
-          <w:sz w:val="24"/>
-          <w:szCs w:val="24"/>
-        </w:rPr>
-      </w:pPr>
-      <w:r>
-        <w:rPr>
-          <w:sz w:val="24"/>
-          <w:szCs w:val="24"/>
-        </w:rPr>
-        <w:t>Staff</w:t>
-      </w:r>
-      <w:r>
-        <w:rPr>
-          <w:sz w:val="24"/>
-          <w:szCs w:val="24"/>
-        </w:rPr>
-        <w:t xml:space="preserve"> or faculty </w:t>
-      </w:r>
-      <w:r>
-        <w:rPr>
-          <w:sz w:val="24"/>
-          <w:szCs w:val="24"/>
-        </w:rPr>
-        <w:t>given a confirmation screen that the user has been granted or denied a permit</w:t>
-      </w:r>
-    </w:p>
-    <w:p>
-      <w:pPr>
-        <w:pStyle w:val="ListParagraph"/>
-        <w:numPr>
-          <w:ilvl w:val="0"/>
-          <w:numId w:val="2"/>
-        </w:numPr>
-        <w:rPr>
-          <w:b/>
-          <w:sz w:val="24"/>
-          <w:szCs w:val="24"/>
-        </w:rPr>
-      </w:pPr>
-      <w:r>
-        <w:rPr>
-          <w:sz w:val="24"/>
-          <w:szCs w:val="24"/>
-        </w:rPr>
-        <w:t>Permit information, such as a unique number, has been generated and put in the database</w:t>
-      </w:r>
-    </w:p>
-    <w:p>
-      <w:pPr>
-        <w:pStyle w:val="ListParagraph"/>
-        <w:numPr>
-          <w:ilvl w:val="0"/>
-          <w:numId w:val="2"/>
-        </w:numPr>
-        <w:rPr>
-          <w:b/>
-          <w:sz w:val="24"/>
-          <w:szCs w:val="24"/>
-        </w:rPr>
-      </w:pPr>
-      <w:r>
-        <w:rPr>
-          <w:sz w:val="24"/>
-          <w:szCs w:val="24"/>
-        </w:rPr>
-        <w:t>Staff</w:t>
-      </w:r>
-      <w:r>
-        <w:rPr>
-          <w:sz w:val="24"/>
-          <w:szCs w:val="24"/>
-        </w:rPr>
-        <w:t xml:space="preserve"> or faculty receives an email with an attached permit</w:t>
-      </w:r>
-    </w:p>
-    <w:p>
-      <w:pPr>
-        <w:rPr>
-          <w:b/>
-          <w:sz w:val="24"/>
-          <w:szCs w:val="24"/>
-        </w:rPr>
-      </w:pPr>
-      <w:r>
-        <w:rPr>
-          <w:b/>
-          <w:sz w:val="24"/>
-          <w:szCs w:val="24"/>
-        </w:rPr>
-        <w:t>Main Success Scenario</w:t>
-      </w:r>
-    </w:p>
-    <w:p>
-      <w:pPr>
-        <w:pStyle w:val="ListParagraph"/>
-        <w:numPr>
-          <w:ilvl w:val="0"/>
-          <w:numId w:val="12"/>
-        </w:numPr>
-        <w:rPr>
-          <w:b/>
-        </w:rPr>
-      </w:pPr>
-      <w:r>
-        <w:t>Administrator receives an email saying that someone has requested a parking permit</w:t>
-      </w:r>
-    </w:p>
-    <w:p>
-      <w:pPr>
-        <w:pStyle w:val="ListParagraph"/>
-        <w:numPr>
-          <w:ilvl w:val="0"/>
-          <w:numId w:val="12"/>
-        </w:numPr>
-        <w:rPr>
-          <w:b/>
-        </w:rPr>
-      </w:pPr>
-      <w:r>
-        <w:t>Administrator logs into portal using his or her Regis credentials</w:t>
-      </w:r>
-    </w:p>
-    <w:p>
-      <w:pPr>
-        <w:pStyle w:val="ListParagraph"/>
-        <w:numPr>
-          <w:ilvl w:val="0"/>
-          <w:numId w:val="12"/>
-        </w:numPr>
-        <w:rPr>
-          <w:b/>
-        </w:rPr>
-      </w:pPr>
-      <w:r>
-        <w:t xml:space="preserve">Administrator sees a list of open requests and clicks </w:t>
-      </w:r>
-      <w:r>
-        <w:t>one</w:t>
-      </w:r>
-    </w:p>
-    <w:p>
-      <w:pPr>
-        <w:pStyle w:val="ListParagraph"/>
-        <w:numPr>
-          <w:ilvl w:val="0"/>
-          <w:numId w:val="12"/>
-        </w:numPr>
-        <w:rPr>
-          <w:b/>
-        </w:rPr>
-      </w:pPr>
-      <w:r>
-        <w:t xml:space="preserve">Administrator sees information about the </w:t>
-      </w:r>
-      <w:r>
-        <w:t>request taken from the form the requestor filled out</w:t>
-      </w:r>
-    </w:p>
-    <w:p>
-      <w:pPr>
-        <w:pStyle w:val="ListParagraph"/>
-        <w:numPr>
-          <w:ilvl w:val="0"/>
-          <w:numId w:val="12"/>
-        </w:numPr>
-        <w:rPr>
-          <w:b/>
-        </w:rPr>
-      </w:pPr>
-      <w:r>
-        <w:t>Administrator hits decline button [</w:t>
-      </w:r>
-      <w:r>
-        <w:rPr>
-          <w:i/>
-        </w:rPr>
-        <w:t>Alt 1:</w:t>
-      </w:r>
-      <w:r>
-        <w:t xml:space="preserve"> Administrator Declines Permit]</w:t>
-      </w:r>
-    </w:p>
-    <w:p>
-      <w:pPr>
-        <w:pStyle w:val="ListParagraph"/>
-        <w:numPr>
-          <w:ilvl w:val="0"/>
-          <w:numId w:val="12"/>
-        </w:numPr>
-        <w:rPr>
-          <w:b/>
-        </w:rPr>
-      </w:pPr>
-      <w:r>
-        <w:t>Administrator reviews information, assigns the user an open slot</w:t>
-      </w:r>
-      <w:r>
-        <w:t xml:space="preserve"> either via a drop down list, </w:t>
-      </w:r>
-      <w:r>
-        <w:t>a checkbox</w:t>
-      </w:r>
-      <w:r>
-        <w:t xml:space="preserve"> next to open slots</w:t>
-      </w:r>
-      <w:r>
-        <w:t xml:space="preserve">, </w:t>
-      </w:r>
-      <w:r>
-        <w:t>or a free</w:t>
-      </w:r>
-      <w:r>
-        <w:t xml:space="preserve">form text field, </w:t>
-      </w:r>
-      <w:r>
-        <w:t>and hits approve button</w:t>
-      </w:r>
-    </w:p>
-    <w:p>
-      <w:pPr>
-        <w:pStyle w:val="ListParagraph"/>
-        <w:numPr>
-          <w:ilvl w:val="0"/>
-          <w:numId w:val="12"/>
-        </w:numPr>
-        <w:rPr>
-          <w:b/>
-        </w:rPr>
-      </w:pPr>
-      <w:r>
-        <w:t>Administrator receives a popup asking if he’s sure he wants to approve the request</w:t>
-      </w:r>
-    </w:p>
-    <w:p>
-      <w:pPr>
-        <w:pStyle w:val="ListParagraph"/>
-        <w:numPr>
-          <w:ilvl w:val="0"/>
-          <w:numId w:val="12"/>
-        </w:numPr>
-        <w:rPr>
-          <w:b/>
-        </w:rPr>
-      </w:pPr>
-      <w:r>
-        <w:t>Administrator hits cancel on the popup [</w:t>
-      </w:r>
-      <w:r>
-        <w:rPr>
-          <w:i/>
-        </w:rPr>
-        <w:t xml:space="preserve">Alt2: </w:t>
-      </w:r>
-      <w:r>
-        <w:t>Administrator Cancels Approval]</w:t>
-      </w:r>
-    </w:p>
-    <w:p>
-      <w:pPr>
-        <w:pStyle w:val="ListParagraph"/>
-        <w:numPr>
-          <w:ilvl w:val="0"/>
-          <w:numId w:val="12"/>
-        </w:numPr>
-        <w:rPr>
-          <w:b/>
-        </w:rPr>
-      </w:pPr>
-      <w:r>
-        <w:t>Administrator hits OK on the popup</w:t>
-      </w:r>
-    </w:p>
-    <w:p>
-      <w:pPr>
-        <w:pStyle w:val="ListParagraph"/>
-        <w:numPr>
-          <w:ilvl w:val="0"/>
-          <w:numId w:val="12"/>
-        </w:numPr>
-        <w:rPr>
-          <w:b/>
-        </w:rPr>
-      </w:pPr>
-      <w:r>
-        <w:t>Administrator receives a confirmation screen saying that the user has been approve</w:t>
-      </w:r>
-      <w:r>
-        <w:t>s</w:t>
-      </w:r>
-      <w:r>
-        <w:t xml:space="preserve"> for parking slot x</w:t>
-      </w:r>
-      <w:r>
-        <w:t xml:space="preserve"> with and a permit </w:t>
-      </w:r>
-      <w:r>
-        <w:t>number</w:t>
-      </w:r>
-    </w:p>
-    <w:p>
-      <w:pPr>
-        <w:pStyle w:val="ListParagraph"/>
-        <w:numPr>
-          <w:ilvl w:val="0"/>
-          <w:numId w:val="12"/>
-        </w:numPr>
-        <w:rPr>
-          <w:b/>
-        </w:rPr>
-      </w:pPr>
-      <w:r>
-        <w:t>Approval is stored in the database</w:t>
-      </w:r>
-    </w:p>
-    <w:p>
-      <w:pPr>
-        <w:pStyle w:val="ListParagraph"/>
-        <w:numPr>
-          <w:ilvl w:val="0"/>
-          <w:numId w:val="12"/>
-        </w:numPr>
-        <w:rPr>
-          <w:b/>
-        </w:rPr>
-      </w:pPr>
-      <w:r>
-        <w:t>An email is sent out by the system to the requestor with parking permit information [</w:t>
-      </w:r>
-      <w:r>
-        <w:rPr>
-          <w:i/>
-        </w:rPr>
-        <w:t>End Use Case</w:t>
-      </w:r>
-      <w:r>
-        <w:t>]</w:t>
-      </w:r>
-    </w:p>
-    <w:p>
-      <w:pPr>
-        <w:rPr>
-          <w:b/>
-        </w:rPr>
-      </w:pPr>
-      <w:r>
-        <w:rPr>
-          <w:b/>
-        </w:rPr>
-        <w:t>Alternative Flows</w:t>
-      </w:r>
-    </w:p>
-    <w:p>
-      <w:r>
-        <w:rPr>
-          <w:i/>
-        </w:rPr>
-        <w:t xml:space="preserve">Alt 1: </w:t>
-      </w:r>
-      <w:r>
-        <w:t>Admin Declines Permit</w:t>
-      </w:r>
-    </w:p>
-    <w:p>
-      <w:pPr>
-        <w:pStyle w:val="ListParagraph"/>
-        <w:numPr>
-          <w:ilvl w:val="0"/>
-          <w:numId w:val="14"/>
-        </w:numPr>
-      </w:pPr>
-      <w:r>
-        <w:t>Administrator receives a popup asking if he’s sure he wants to decline the permit</w:t>
-      </w:r>
-    </w:p>
-    <w:p>
-      <w:pPr>
-        <w:pStyle w:val="ListParagraph"/>
-        <w:numPr>
-          <w:ilvl w:val="0"/>
-          <w:numId w:val="14"/>
-        </w:numPr>
-      </w:pPr>
-      <w:r>
-        <w:lastRenderedPageBreak/>
-        <w:t>Administrator hit</w:t>
-      </w:r>
-      <w:r>
-        <w:t>s</w:t>
-      </w:r>
-      <w:r>
-        <w:t xml:space="preserve"> cancel on the popup. </w:t>
-      </w:r>
-      <w:r>
-        <w:t>[</w:t>
-      </w:r>
-      <w:r>
-        <w:rPr>
-          <w:i/>
-        </w:rPr>
-        <w:t xml:space="preserve">Alt 3: </w:t>
-      </w:r>
-      <w:r>
-        <w:t>Administrator Cancels Decline]</w:t>
-      </w:r>
-    </w:p>
-    <w:p>
-      <w:pPr>
-        <w:pStyle w:val="ListParagraph"/>
-        <w:numPr>
-          <w:ilvl w:val="0"/>
-          <w:numId w:val="14"/>
-        </w:numPr>
-      </w:pPr>
-      <w:r>
-        <w:t>Administrator hits OK on the popup</w:t>
-      </w:r>
-    </w:p>
-    <w:p>
-      <w:pPr>
-        <w:pStyle w:val="ListParagraph"/>
-        <w:numPr>
-          <w:ilvl w:val="0"/>
-          <w:numId w:val="14"/>
-        </w:numPr>
-      </w:pPr>
-      <w:r>
-        <w:t>Administrator receives</w:t>
-      </w:r>
-      <w:r>
-        <w:t xml:space="preserve"> a confirmation screen s</w:t>
-      </w:r>
-      <w:r>
-        <w:t xml:space="preserve">aying that </w:t>
-      </w:r>
-      <w:r>
-        <w:t xml:space="preserve">the </w:t>
-      </w:r>
-      <w:r>
-        <w:t>user has been decline</w:t>
-      </w:r>
-      <w:r>
-        <w:t>d</w:t>
-      </w:r>
-      <w:r>
-        <w:t xml:space="preserve"> for a parking slot</w:t>
-      </w:r>
-    </w:p>
-    <w:p>
-      <w:pPr>
-        <w:pStyle w:val="ListParagraph"/>
-        <w:numPr>
-          <w:ilvl w:val="0"/>
-          <w:numId w:val="14"/>
-        </w:numPr>
-      </w:pPr>
-      <w:r>
-        <w:t>An email is sent out by the system to the requests with a message saying the parking request has been declined [</w:t>
-      </w:r>
-      <w:r>
-        <w:rPr>
-          <w:i/>
-        </w:rPr>
-        <w:t>End Use Case</w:t>
-      </w:r>
-      <w:r>
-        <w:t>]</w:t>
-      </w:r>
-    </w:p>
-    <w:p>
-      <w:r>
-        <w:rPr>
-          <w:i/>
-        </w:rPr>
-        <w:t xml:space="preserve">Alt 2: </w:t>
-      </w:r>
-      <w:r>
-        <w:t>Administrator Cancels Approval</w:t>
-      </w:r>
-    </w:p>
-    <w:p>
-      <w:pPr>
-        <w:pStyle w:val="ListParagraph"/>
-        <w:numPr>
-          <w:ilvl w:val="0"/>
-          <w:numId w:val="15"/>
-        </w:numPr>
-        <w:rPr>
-          <w:sz w:val="24"/>
-          <w:szCs w:val="24"/>
-        </w:rPr>
-      </w:pPr>
-      <w:r>
-        <w:t xml:space="preserve">Flow resumes at step </w:t>
-      </w:r>
-      <w:r>
-        <w:t>4</w:t>
-      </w:r>
-    </w:p>
-    <w:p>
-      <w:r>
-        <w:rPr>
-          <w:i/>
-        </w:rPr>
-        <w:t xml:space="preserve">Alt 3: </w:t>
-      </w:r>
-      <w:r>
-        <w:t>Administrator Cancels Decline</w:t>
-      </w:r>
-    </w:p>
-    <w:p>
-      <w:pPr>
-        <w:pStyle w:val="ListParagraph"/>
-        <w:numPr>
-          <w:ilvl w:val="0"/>
-          <w:numId w:val="16"/>
-        </w:numPr>
-        <w:rPr>
-          <w:sz w:val="24"/>
-          <w:szCs w:val="24"/>
-        </w:rPr>
-      </w:pPr>
-      <w:r>
-        <w:t>Flow resumes at step 4</w:t>
-      </w:r>
-      <w:r>
-        <w:t xml:space="preserve"> </w:t>
-      </w:r>
-    </w:p>
-    <w:p>
-      <w:pPr>
-        <w:rPr>
-          <w:b/>
-        </w:rPr>
-      </w:pPr>
-      <w:r>
-        <w:rPr>
-          <w:b/>
-        </w:rPr>
-        <w:t>Exceptions</w:t>
-      </w:r>
-    </w:p>
-    <w:p>
-      <w:pPr>
-        <w:pStyle w:val="ListParagraph"/>
-        <w:numPr>
-          <w:ilvl w:val="0"/>
-          <w:numId w:val="17"/>
-        </w:numPr>
-      </w:pPr>
-      <w:r>
-        <w:t xml:space="preserve">If the system is not able </w:t>
-      </w:r>
-      <w:r>
-        <w:t>to save the status of the request (accepted/declined)</w:t>
-      </w:r>
-      <w:r>
-        <w:t xml:space="preserve">, log the error and send an email to the system administrator, and let the </w:t>
-      </w:r>
-      <w:r>
-        <w:t>administrator</w:t>
-      </w:r>
-      <w:r>
-        <w:t xml:space="preserve"> know that there is a system issue. Use case ends.</w:t>
-      </w:r>
-    </w:p>
-    <w:p>
-      <w:pPr>
-        <w:pStyle w:val="ListParagraph"/>
-        <w:numPr>
-          <w:ilvl w:val="0"/>
-          <w:numId w:val="17"/>
-        </w:numPr>
-      </w:pPr>
-      <w:r>
-        <w:t>If the email system is offline, log the error into the database and let the administrator know so that he can resubmit the email or send it manually</w:t>
-      </w:r>
-    </w:p>
-    <w:p>
-      <w:pPr>
-        <w:rPr>
-          <w:b/>
-        </w:rPr>
-      </w:pPr>
-      <w:r>
-        <w:rPr>
-          <w:b/>
-        </w:rPr>
-        <w:t>Special Requirements</w:t>
-      </w:r>
-    </w:p>
-    <w:p>
-      <w:pPr>
-        <w:pStyle w:val="ListParagraph"/>
-        <w:numPr>
-          <w:ilvl w:val="0"/>
-          <w:numId w:val="18"/>
-        </w:numPr>
-      </w:pPr>
-      <w:r>
-        <w:t>None</w:t>
-      </w:r>
-    </w:p>
-    <w:p>
-      <w:pPr>
-        <w:rPr>
-          <w:b/>
-        </w:rPr>
-      </w:pPr>
-      <w:r>
-        <w:rPr>
-          <w:b/>
-        </w:rPr>
-        <w:t>Open Issues</w:t>
-      </w:r>
-    </w:p>
-    <w:p>
-      <w:pPr>
-        <w:pStyle w:val="ListParagraph"/>
-        <w:numPr>
-          <w:ilvl w:val="0"/>
-          <w:numId w:val="9"/>
-        </w:numPr>
-        <w:rPr>
-          <w:b/>
-          <w:sz w:val="24"/>
-          <w:szCs w:val="24"/>
-        </w:rPr>
-      </w:pPr>
-      <w:r>
-        <w:rPr>
-          <w:sz w:val="24"/>
-          <w:szCs w:val="24"/>
-        </w:rPr>
-        <w:t>Should the permit be sent as an attachment or as text in the email?</w:t>
-      </w:r>
-    </w:p>
-    <w:p>
-      <w:pPr>
-        <w:pStyle w:val="ListParagraph"/>
-        <w:numPr>
-          <w:ilvl w:val="0"/>
-          <w:numId w:val="9"/>
-        </w:numPr>
-        <w:rPr>
-          <w:b/>
-          <w:sz w:val="24"/>
-          <w:szCs w:val="24"/>
-        </w:rPr>
-      </w:pPr>
-      <w:r>
-        <w:rPr>
-          <w:sz w:val="24"/>
-          <w:szCs w:val="24"/>
-        </w:rPr>
-        <w:t>Should the permit even be sent in the email or should a link be sent to the requestor instructing him to log into his or her account to obtain the permit (more secure</w:t>
-      </w:r>
-      <w:r>
-        <w:rPr>
-          <w:sz w:val="24"/>
-          <w:szCs w:val="24"/>
-        </w:rPr>
-        <w:t xml:space="preserve"> but more steps to implement</w:t>
-      </w:r>
-      <w:r>
-        <w:rPr>
-          <w:sz w:val="24"/>
-          <w:szCs w:val="24"/>
-        </w:rPr>
-        <w:t>)</w:t>
-      </w:r>
-    </w:p>
-    <w:p>
-      <w:pPr>
-        <w:pStyle w:val="ListParagraph"/>
-        <w:numPr>
-          <w:ilvl w:val="0"/>
-          <w:numId w:val="9"/>
-        </w:numPr>
-        <w:rPr>
-          <w:b/>
-          <w:sz w:val="24"/>
-          <w:szCs w:val="24"/>
-        </w:rPr>
-      </w:pPr>
-      <w:r>
-        <w:rPr>
-          <w:sz w:val="24"/>
-          <w:szCs w:val="24"/>
-        </w:rPr>
-        <w:t xml:space="preserve">Does the administrator choose a parking slot from a list of available slots or just enter a slot number into a freeform text </w:t>
-      </w:r>
-      <w:proofErr w:type="gramStart"/>
-      <w:r>
-        <w:rPr>
-          <w:sz w:val="24"/>
-          <w:szCs w:val="24"/>
-        </w:rPr>
-        <w:t>field.</w:t>
-      </w:r>
       <w:proofErr w:type="gramEnd"/>
-    </w:p>
-    <w:p>
-      <w:pPr>
-        <w:rPr>
-          <w:b/>
-          <w:sz w:val="24"/>
-          <w:szCs w:val="24"/>
-        </w:rPr>
-      </w:pPr>
     </w:p>
     <w:sectPr>
       <w:pgSz w:w="12240" w:h="15840"/>
@@ -5496,7 +5585,7 @@
 </file>
 
 <file path=customXml/itemProps1.xml><?xml version="1.0" encoding="utf-8"?>
-<ds:datastoreItem xmlns:ds="http://schemas.openxmlformats.org/officeDocument/2006/customXml" ds:itemID="{95CECE6D-6DE2-4787-BD19-90A91F9BF6DE}">
+<ds:datastoreItem xmlns:ds="http://schemas.openxmlformats.org/officeDocument/2006/customXml" ds:itemID="{417C46D7-35E1-4EAA-9377-3494AD81199A}">
   <ds:schemaRefs>
     <ds:schemaRef ds:uri="http://schemas.openxmlformats.org/officeDocument/2006/bibliography"/>
   </ds:schemaRefs>

</xml_diff>

<commit_message>
Updated mockups and use cases based on Fiorella's feedback
</commit_message>
<xml_diff>
--- a/Use Cases.docx
+++ b/Use Cases.docx
@@ -101,30 +101,20 @@
           <w:szCs w:val="24"/>
         </w:rPr>
       </w:pPr>
-      <w:proofErr w:type="gramStart"/>
       <w:r>
         <w:rPr>
           <w:i/>
           <w:sz w:val="24"/>
           <w:szCs w:val="24"/>
         </w:rPr>
-        <w:t>Requestor(</w:t>
-      </w:r>
-      <w:proofErr w:type="gramEnd"/>
+        <w:t>Requestor(Staff or Faculty)</w:t>
+      </w:r>
       <w:r>
         <w:rPr>
           <w:i/>
           <w:sz w:val="24"/>
           <w:szCs w:val="24"/>
         </w:rPr>
-        <w:t>Staff or Faculty)</w:t>
-      </w:r>
-      <w:r>
-        <w:rPr>
-          <w:i/>
-          <w:sz w:val="24"/>
-          <w:szCs w:val="24"/>
-        </w:rPr>
         <w:t xml:space="preserve">: </w:t>
       </w:r>
       <w:r>
@@ -193,25 +183,7 @@
           <w:sz w:val="24"/>
           <w:szCs w:val="24"/>
         </w:rPr>
-        <w:t>Success Guarantee (</w:t>
-      </w:r>
-      <w:proofErr w:type="spellStart"/>
-      <w:r>
-        <w:rPr>
-          <w:b/>
-          <w:sz w:val="24"/>
-          <w:szCs w:val="24"/>
-        </w:rPr>
-        <w:t>Postconditions</w:t>
-      </w:r>
-      <w:proofErr w:type="spellEnd"/>
-      <w:r>
-        <w:rPr>
-          <w:b/>
-          <w:sz w:val="24"/>
-          <w:szCs w:val="24"/>
-        </w:rPr>
-        <w:t>):</w:t>
+        <w:t>Success Guarantee (Postconditions):</w:t>
       </w:r>
     </w:p>
     <w:p>
@@ -927,23 +899,7 @@
           <w:sz w:val="24"/>
           <w:szCs w:val="24"/>
         </w:rPr>
-        <w:t xml:space="preserve">The administrator logs into the portal and goes to the </w:t>
-      </w:r>
-      <w:proofErr w:type="gramStart"/>
-      <w:r>
-        <w:rPr>
-          <w:sz w:val="24"/>
-          <w:szCs w:val="24"/>
-        </w:rPr>
-        <w:t>users</w:t>
-      </w:r>
-      <w:proofErr w:type="gramEnd"/>
-      <w:r>
-        <w:rPr>
-          <w:sz w:val="24"/>
-          <w:szCs w:val="24"/>
-        </w:rPr>
-        <w:t xml:space="preserve"> menu</w:t>
+        <w:t>The administrator logs into the portal and goes to the users menu</w:t>
       </w:r>
     </w:p>
     <w:p>
@@ -1430,25 +1386,7 @@
           <w:sz w:val="24"/>
           <w:szCs w:val="24"/>
         </w:rPr>
-        <w:t>Success Guarantee (</w:t>
-      </w:r>
-      <w:proofErr w:type="spellStart"/>
-      <w:r>
-        <w:rPr>
-          <w:b/>
-          <w:sz w:val="24"/>
-          <w:szCs w:val="24"/>
-        </w:rPr>
-        <w:t>Postconditions</w:t>
-      </w:r>
-      <w:proofErr w:type="spellEnd"/>
-      <w:r>
-        <w:rPr>
-          <w:b/>
-          <w:sz w:val="24"/>
-          <w:szCs w:val="24"/>
-        </w:rPr>
-        <w:t>):</w:t>
+        <w:t>Success Guarantee (Postconditions):</w:t>
       </w:r>
     </w:p>
     <w:p>
@@ -1577,6 +1515,27 @@
           <w:sz w:val="24"/>
           <w:szCs w:val="24"/>
         </w:rPr>
+        <w:t>All slots are filled up [Alt2: No slots Left]</w:t>
+      </w:r>
+    </w:p>
+    <w:p>
+      <w:pPr>
+        <w:pStyle w:val="ListParagraph"/>
+        <w:numPr>
+          <w:ilvl w:val="0"/>
+          <w:numId w:val="7"/>
+        </w:numPr>
+        <w:rPr>
+          <w:b/>
+          <w:sz w:val="24"/>
+          <w:szCs w:val="24"/>
+        </w:rPr>
+      </w:pPr>
+      <w:r>
+        <w:rPr>
+          <w:sz w:val="24"/>
+          <w:szCs w:val="24"/>
+        </w:rPr>
         <w:t>User is presented a form with fields appropriate for acquiring a parking reservation</w:t>
       </w:r>
       <w:r>
@@ -1591,23 +1550,7 @@
           <w:sz w:val="24"/>
           <w:szCs w:val="24"/>
         </w:rPr>
-        <w:t xml:space="preserve">n with the events to </w:t>
-      </w:r>
-      <w:proofErr w:type="spellStart"/>
-      <w:r>
-        <w:rPr>
-          <w:sz w:val="24"/>
-          <w:szCs w:val="24"/>
-        </w:rPr>
-        <w:t>chose</w:t>
-      </w:r>
-      <w:proofErr w:type="spellEnd"/>
-      <w:r>
-        <w:rPr>
-          <w:sz w:val="24"/>
-          <w:szCs w:val="24"/>
-        </w:rPr>
-        <w:t xml:space="preserve"> from</w:t>
+        <w:t>n with the events to chose from</w:t>
       </w:r>
     </w:p>
     <w:p>
@@ -2000,27 +1943,6 @@
           <w:szCs w:val="24"/>
         </w:rPr>
         <w:t>Information is about the reservation is cleared from the database</w:t>
-      </w:r>
-    </w:p>
-    <w:p>
-      <w:pPr>
-        <w:pStyle w:val="ListParagraph"/>
-        <w:numPr>
-          <w:ilvl w:val="0"/>
-          <w:numId w:val="7"/>
-        </w:numPr>
-        <w:rPr>
-          <w:b/>
-          <w:sz w:val="24"/>
-          <w:szCs w:val="24"/>
-        </w:rPr>
-      </w:pPr>
-      <w:r>
-        <w:rPr>
-          <w:sz w:val="24"/>
-          <w:szCs w:val="24"/>
-        </w:rPr>
-        <w:t>First user on waiting list is emailed to let him know that a slot has opened up</w:t>
       </w:r>
     </w:p>
     <w:p>
@@ -2141,7 +2063,28 @@
         </w:numPr>
       </w:pPr>
       <w:r>
-        <w:t>If user, choose to be put on waiting list, but user into a waiting list table.</w:t>
+        <w:t xml:space="preserve">If </w:t>
+      </w:r>
+      <w:r>
+        <w:t>user chooses</w:t>
+      </w:r>
+      <w:r>
+        <w:t xml:space="preserve"> to be put</w:t>
+      </w:r>
+      <w:r>
+        <w:t xml:space="preserve"> on waiting list, take user to a form to add information to waiting list. This form will be prepopulated with any information the user may have already entered.</w:t>
+      </w:r>
+    </w:p>
+    <w:p>
+      <w:pPr>
+        <w:pStyle w:val="ListParagraph"/>
+        <w:numPr>
+          <w:ilvl w:val="0"/>
+          <w:numId w:val="10"/>
+        </w:numPr>
+      </w:pPr>
+      <w:r>
+        <w:t>User submits waiting list form and information is added to the database. User is notified that he has been added to waiting list and administrator is emailed about waiting list request.</w:t>
       </w:r>
     </w:p>
     <w:p>
@@ -2255,799 +2198,803 @@
           <w:sz w:val="28"/>
           <w:szCs w:val="28"/>
         </w:rPr>
+        <w:t>Parking Requested Reviewed</w:t>
+      </w:r>
+    </w:p>
+    <w:p>
+      <w:pPr>
+        <w:rPr>
+          <w:sz w:val="24"/>
+          <w:szCs w:val="24"/>
+        </w:rPr>
+      </w:pPr>
+      <w:r>
+        <w:rPr>
+          <w:b/>
+          <w:sz w:val="24"/>
+          <w:szCs w:val="24"/>
+        </w:rPr>
+        <w:t>Primary Actors:</w:t>
+      </w:r>
+      <w:r>
+        <w:rPr>
+          <w:b/>
+          <w:sz w:val="24"/>
+          <w:szCs w:val="24"/>
+        </w:rPr>
+        <w:tab/>
+      </w:r>
+      <w:r>
+        <w:rPr>
+          <w:sz w:val="24"/>
+          <w:szCs w:val="24"/>
+        </w:rPr>
+        <w:t>Administrator</w:t>
+      </w:r>
+      <w:r>
+        <w:rPr>
+          <w:sz w:val="24"/>
+          <w:szCs w:val="24"/>
+        </w:rPr>
+        <w:t xml:space="preserve">, </w:t>
+      </w:r>
+      <w:r>
+        <w:rPr>
+          <w:sz w:val="24"/>
+          <w:szCs w:val="24"/>
+        </w:rPr>
+        <w:t>Requestor (Staff or Faculty)</w:t>
+      </w:r>
+    </w:p>
+    <w:p>
+      <w:pPr>
+        <w:rPr>
+          <w:b/>
+          <w:sz w:val="24"/>
+          <w:szCs w:val="24"/>
+        </w:rPr>
+      </w:pPr>
+      <w:r>
+        <w:rPr>
+          <w:b/>
+          <w:sz w:val="24"/>
+          <w:szCs w:val="24"/>
+        </w:rPr>
+        <w:t>Stakeholders and Interests:</w:t>
+      </w:r>
+    </w:p>
+    <w:p>
+      <w:pPr>
+        <w:pStyle w:val="ListParagraph"/>
+        <w:numPr>
+          <w:ilvl w:val="0"/>
+          <w:numId w:val="1"/>
+        </w:numPr>
+        <w:rPr>
+          <w:b/>
+          <w:sz w:val="24"/>
+          <w:szCs w:val="24"/>
+        </w:rPr>
+      </w:pPr>
+      <w:r>
+        <w:rPr>
+          <w:i/>
+          <w:sz w:val="24"/>
+          <w:szCs w:val="24"/>
+        </w:rPr>
+        <w:t>Administrator</w:t>
+      </w:r>
+      <w:r>
+        <w:rPr>
+          <w:i/>
+          <w:sz w:val="24"/>
+          <w:szCs w:val="24"/>
+        </w:rPr>
+        <w:t xml:space="preserve">: </w:t>
+      </w:r>
+      <w:r>
+        <w:rPr>
+          <w:sz w:val="24"/>
+          <w:szCs w:val="24"/>
+        </w:rPr>
+        <w:t>Reviews information about a parking requests and approves or declines it.</w:t>
+      </w:r>
+    </w:p>
+    <w:p>
+      <w:pPr>
+        <w:pStyle w:val="ListParagraph"/>
+        <w:numPr>
+          <w:ilvl w:val="0"/>
+          <w:numId w:val="1"/>
+        </w:numPr>
+        <w:rPr>
+          <w:b/>
+          <w:sz w:val="24"/>
+          <w:szCs w:val="24"/>
+        </w:rPr>
+      </w:pPr>
+      <w:r>
+        <w:rPr>
+          <w:i/>
+          <w:sz w:val="24"/>
+          <w:szCs w:val="24"/>
+        </w:rPr>
+        <w:t>Requestor</w:t>
+      </w:r>
+      <w:r>
+        <w:rPr>
+          <w:i/>
+          <w:sz w:val="24"/>
+          <w:szCs w:val="24"/>
+        </w:rPr>
+        <w:t>:</w:t>
+      </w:r>
+      <w:r>
+        <w:rPr>
+          <w:b/>
+          <w:sz w:val="24"/>
+          <w:szCs w:val="24"/>
+        </w:rPr>
+        <w:t xml:space="preserve"> </w:t>
+      </w:r>
+      <w:r>
+        <w:rPr>
+          <w:sz w:val="24"/>
+          <w:szCs w:val="24"/>
+        </w:rPr>
+        <w:t>Submitted a request for a parking slot and is looking to obtain a permit</w:t>
+      </w:r>
+    </w:p>
+    <w:p>
+      <w:pPr>
+        <w:rPr>
+          <w:b/>
+          <w:sz w:val="24"/>
+          <w:szCs w:val="24"/>
+        </w:rPr>
+      </w:pPr>
+      <w:r>
+        <w:rPr>
+          <w:b/>
+          <w:sz w:val="24"/>
+          <w:szCs w:val="24"/>
+        </w:rPr>
+        <w:t>Preconditions:</w:t>
+      </w:r>
+    </w:p>
+    <w:p>
+      <w:pPr>
+        <w:pStyle w:val="ListParagraph"/>
+        <w:numPr>
+          <w:ilvl w:val="0"/>
+          <w:numId w:val="2"/>
+        </w:numPr>
+        <w:rPr>
+          <w:sz w:val="24"/>
+          <w:szCs w:val="24"/>
+        </w:rPr>
+      </w:pPr>
+      <w:r>
+        <w:rPr>
+          <w:sz w:val="24"/>
+          <w:szCs w:val="24"/>
+        </w:rPr>
+        <w:t>Administrator has logged in with an administrator account</w:t>
+      </w:r>
+    </w:p>
+    <w:p>
+      <w:pPr>
+        <w:pStyle w:val="ListParagraph"/>
+        <w:numPr>
+          <w:ilvl w:val="0"/>
+          <w:numId w:val="2"/>
+        </w:numPr>
+        <w:rPr>
+          <w:sz w:val="24"/>
+          <w:szCs w:val="24"/>
+        </w:rPr>
+      </w:pPr>
+      <w:r>
+        <w:rPr>
+          <w:sz w:val="24"/>
+          <w:szCs w:val="24"/>
+        </w:rPr>
+        <w:t>St</w:t>
+      </w:r>
+      <w:r>
+        <w:rPr>
+          <w:sz w:val="24"/>
+          <w:szCs w:val="24"/>
+        </w:rPr>
+        <w:t>aff</w:t>
+      </w:r>
+      <w:r>
+        <w:rPr>
+          <w:sz w:val="24"/>
+          <w:szCs w:val="24"/>
+        </w:rPr>
+        <w:t xml:space="preserve"> or faculty has submitted a request for a parking slot</w:t>
+      </w:r>
+    </w:p>
+    <w:p>
+      <w:pPr>
+        <w:rPr>
+          <w:b/>
+          <w:sz w:val="24"/>
+          <w:szCs w:val="24"/>
+        </w:rPr>
+      </w:pPr>
+      <w:r>
+        <w:rPr>
+          <w:b/>
+          <w:sz w:val="24"/>
+          <w:szCs w:val="24"/>
+        </w:rPr>
+        <w:t>Success Guarantee (Postconditions):</w:t>
+      </w:r>
+    </w:p>
+    <w:p>
+      <w:pPr>
+        <w:pStyle w:val="ListParagraph"/>
+        <w:numPr>
+          <w:ilvl w:val="0"/>
+          <w:numId w:val="2"/>
+        </w:numPr>
+        <w:rPr>
+          <w:b/>
+          <w:sz w:val="24"/>
+          <w:szCs w:val="24"/>
+        </w:rPr>
+      </w:pPr>
+      <w:r>
+        <w:rPr>
+          <w:sz w:val="24"/>
+          <w:szCs w:val="24"/>
+        </w:rPr>
+        <w:t>Staff</w:t>
+      </w:r>
+      <w:r>
+        <w:rPr>
+          <w:sz w:val="24"/>
+          <w:szCs w:val="24"/>
+        </w:rPr>
+        <w:t xml:space="preserve"> or faculty </w:t>
+      </w:r>
+      <w:r>
+        <w:rPr>
+          <w:sz w:val="24"/>
+          <w:szCs w:val="24"/>
+        </w:rPr>
+        <w:t>given a confirmation screen that the user has been granted or denied a permit</w:t>
+      </w:r>
+    </w:p>
+    <w:p>
+      <w:pPr>
+        <w:pStyle w:val="ListParagraph"/>
+        <w:numPr>
+          <w:ilvl w:val="0"/>
+          <w:numId w:val="2"/>
+        </w:numPr>
+        <w:rPr>
+          <w:b/>
+          <w:sz w:val="24"/>
+          <w:szCs w:val="24"/>
+        </w:rPr>
+      </w:pPr>
+      <w:r>
+        <w:rPr>
+          <w:sz w:val="24"/>
+          <w:szCs w:val="24"/>
+        </w:rPr>
+        <w:t>Permit information, such as a unique number, has been generated and put in the database</w:t>
+      </w:r>
+    </w:p>
+    <w:p>
+      <w:pPr>
+        <w:pStyle w:val="ListParagraph"/>
+        <w:numPr>
+          <w:ilvl w:val="0"/>
+          <w:numId w:val="2"/>
+        </w:numPr>
+        <w:rPr>
+          <w:b/>
+          <w:sz w:val="24"/>
+          <w:szCs w:val="24"/>
+        </w:rPr>
+      </w:pPr>
+      <w:r>
+        <w:rPr>
+          <w:sz w:val="24"/>
+          <w:szCs w:val="24"/>
+        </w:rPr>
+        <w:t>Staff</w:t>
+      </w:r>
+      <w:r>
+        <w:rPr>
+          <w:sz w:val="24"/>
+          <w:szCs w:val="24"/>
+        </w:rPr>
+        <w:t xml:space="preserve"> or faculty receives an email with an attached permit</w:t>
+      </w:r>
+    </w:p>
+    <w:p>
+      <w:pPr>
+        <w:rPr>
+          <w:b/>
+          <w:sz w:val="24"/>
+          <w:szCs w:val="24"/>
+        </w:rPr>
+      </w:pPr>
+      <w:r>
+        <w:rPr>
+          <w:b/>
+          <w:sz w:val="24"/>
+          <w:szCs w:val="24"/>
+        </w:rPr>
+        <w:t>Main Success Scenario</w:t>
+      </w:r>
+    </w:p>
+    <w:p>
+      <w:pPr>
+        <w:pStyle w:val="ListParagraph"/>
+        <w:numPr>
+          <w:ilvl w:val="0"/>
+          <w:numId w:val="12"/>
+        </w:numPr>
+        <w:rPr>
+          <w:b/>
+        </w:rPr>
+      </w:pPr>
+      <w:r>
+        <w:t>Administrator receives an email saying that someone has requested a parking permit</w:t>
+      </w:r>
+    </w:p>
+    <w:p>
+      <w:pPr>
+        <w:pStyle w:val="ListParagraph"/>
+        <w:numPr>
+          <w:ilvl w:val="0"/>
+          <w:numId w:val="12"/>
+        </w:numPr>
+        <w:rPr>
+          <w:b/>
+        </w:rPr>
+      </w:pPr>
+      <w:r>
+        <w:t>Administrator logs into portal using his or her Regis credentials</w:t>
+      </w:r>
+    </w:p>
+    <w:p>
+      <w:pPr>
+        <w:pStyle w:val="ListParagraph"/>
+        <w:numPr>
+          <w:ilvl w:val="0"/>
+          <w:numId w:val="12"/>
+        </w:numPr>
+        <w:rPr>
+          <w:b/>
+        </w:rPr>
+      </w:pPr>
+      <w:r>
+        <w:t xml:space="preserve">Administrator sees a list of open requests and clicks </w:t>
+      </w:r>
+      <w:r>
+        <w:t>one</w:t>
+      </w:r>
+    </w:p>
+    <w:p>
+      <w:pPr>
+        <w:pStyle w:val="ListParagraph"/>
+        <w:numPr>
+          <w:ilvl w:val="0"/>
+          <w:numId w:val="12"/>
+        </w:numPr>
+        <w:rPr>
+          <w:b/>
+        </w:rPr>
+      </w:pPr>
+      <w:r>
+        <w:t xml:space="preserve">Administrator sees information about the </w:t>
+      </w:r>
+      <w:r>
+        <w:t>request taken from the form the requestor filled out</w:t>
+      </w:r>
+    </w:p>
+    <w:p>
+      <w:pPr>
+        <w:pStyle w:val="ListParagraph"/>
+        <w:numPr>
+          <w:ilvl w:val="0"/>
+          <w:numId w:val="12"/>
+        </w:numPr>
+        <w:rPr>
+          <w:b/>
+        </w:rPr>
+      </w:pPr>
+      <w:r>
+        <w:t>Administrator hits decline button [</w:t>
+      </w:r>
+      <w:r>
+        <w:rPr>
+          <w:i/>
+        </w:rPr>
+        <w:t>Alt 1:</w:t>
+      </w:r>
+      <w:r>
+        <w:t xml:space="preserve"> Administrator Declines Permit]</w:t>
+      </w:r>
+    </w:p>
+    <w:p>
+      <w:pPr>
+        <w:pStyle w:val="ListParagraph"/>
+        <w:numPr>
+          <w:ilvl w:val="0"/>
+          <w:numId w:val="12"/>
+        </w:numPr>
+        <w:rPr>
+          <w:b/>
+        </w:rPr>
+      </w:pPr>
+      <w:r>
+        <w:t>Administrator reviews information</w:t>
+      </w:r>
+      <w:r>
+        <w:t>, which also includes and auto-filled gate code that the administrator specified in a gate code screen</w:t>
+      </w:r>
+      <w:r>
+        <w:t xml:space="preserve"> (can be changed in the form)</w:t>
+      </w:r>
+      <w:r>
+        <w:t xml:space="preserve">, </w:t>
+      </w:r>
+      <w:r>
+        <w:t>and hits an approve button</w:t>
+      </w:r>
+    </w:p>
+    <w:p>
+      <w:pPr>
+        <w:pStyle w:val="ListParagraph"/>
+        <w:numPr>
+          <w:ilvl w:val="0"/>
+          <w:numId w:val="12"/>
+        </w:numPr>
+        <w:rPr>
+          <w:b/>
+        </w:rPr>
+      </w:pPr>
+      <w:r>
+        <w:t>Administrator receives a popup asking if he’s sure he wants to approve the request</w:t>
+      </w:r>
+    </w:p>
+    <w:p>
+      <w:pPr>
+        <w:pStyle w:val="ListParagraph"/>
+        <w:numPr>
+          <w:ilvl w:val="0"/>
+          <w:numId w:val="12"/>
+        </w:numPr>
+        <w:rPr>
+          <w:b/>
+        </w:rPr>
+      </w:pPr>
+      <w:r>
+        <w:t>Administrator hits cancel on the popup [</w:t>
+      </w:r>
+      <w:r>
+        <w:rPr>
+          <w:i/>
+        </w:rPr>
+        <w:t xml:space="preserve">Alt2: </w:t>
+      </w:r>
+      <w:r>
+        <w:t>Administrator Cancels Approval]</w:t>
+      </w:r>
+    </w:p>
+    <w:p>
+      <w:pPr>
+        <w:pStyle w:val="ListParagraph"/>
+        <w:numPr>
+          <w:ilvl w:val="0"/>
+          <w:numId w:val="12"/>
+        </w:numPr>
+        <w:rPr>
+          <w:b/>
+        </w:rPr>
+      </w:pPr>
+      <w:r>
+        <w:t>Administrator hits OK on the popup</w:t>
+      </w:r>
+    </w:p>
+    <w:p>
+      <w:pPr>
+        <w:pStyle w:val="ListParagraph"/>
+        <w:numPr>
+          <w:ilvl w:val="0"/>
+          <w:numId w:val="12"/>
+        </w:numPr>
+        <w:rPr>
+          <w:b/>
+        </w:rPr>
+      </w:pPr>
+      <w:r>
+        <w:t>Administrator receives a confirmation screen saying that the user has been approve</w:t>
+      </w:r>
+      <w:r>
+        <w:t xml:space="preserve">d for his or her parking slot with </w:t>
+      </w:r>
+      <w:r>
+        <w:t xml:space="preserve">permit </w:t>
+      </w:r>
+      <w:r>
+        <w:t>number</w:t>
+      </w:r>
+      <w:r>
+        <w:t>(s)</w:t>
+      </w:r>
+    </w:p>
+    <w:p>
+      <w:pPr>
+        <w:pStyle w:val="ListParagraph"/>
+        <w:numPr>
+          <w:ilvl w:val="0"/>
+          <w:numId w:val="12"/>
+        </w:numPr>
+        <w:rPr>
+          <w:b/>
+        </w:rPr>
+      </w:pPr>
+      <w:r>
         <w:lastRenderedPageBreak/>
-        <w:t>Parking Requested Reviewed</w:t>
-      </w:r>
-    </w:p>
-    <w:p>
-      <w:pPr>
-        <w:rPr>
-          <w:sz w:val="24"/>
-          <w:szCs w:val="24"/>
-        </w:rPr>
-      </w:pPr>
-      <w:r>
-        <w:rPr>
-          <w:b/>
-          <w:sz w:val="24"/>
-          <w:szCs w:val="24"/>
-        </w:rPr>
-        <w:t>Primary Actors:</w:t>
-      </w:r>
-      <w:r>
-        <w:rPr>
-          <w:b/>
-          <w:sz w:val="24"/>
-          <w:szCs w:val="24"/>
-        </w:rPr>
-        <w:tab/>
-      </w:r>
-      <w:r>
-        <w:rPr>
-          <w:sz w:val="24"/>
-          <w:szCs w:val="24"/>
-        </w:rPr>
-        <w:t>Administrator</w:t>
-      </w:r>
-      <w:r>
-        <w:rPr>
-          <w:sz w:val="24"/>
-          <w:szCs w:val="24"/>
-        </w:rPr>
-        <w:t xml:space="preserve">, </w:t>
-      </w:r>
-      <w:r>
-        <w:rPr>
-          <w:sz w:val="24"/>
-          <w:szCs w:val="24"/>
-        </w:rPr>
-        <w:t>Requestor (Staff or Faculty)</w:t>
-      </w:r>
-    </w:p>
-    <w:p>
-      <w:pPr>
-        <w:rPr>
-          <w:b/>
-          <w:sz w:val="24"/>
-          <w:szCs w:val="24"/>
-        </w:rPr>
-      </w:pPr>
-      <w:r>
-        <w:rPr>
-          <w:b/>
-          <w:sz w:val="24"/>
-          <w:szCs w:val="24"/>
-        </w:rPr>
-        <w:t>Stakeholders and Interests:</w:t>
-      </w:r>
-    </w:p>
-    <w:p>
-      <w:pPr>
-        <w:pStyle w:val="ListParagraph"/>
-        <w:numPr>
-          <w:ilvl w:val="0"/>
-          <w:numId w:val="1"/>
-        </w:numPr>
-        <w:rPr>
-          <w:b/>
-          <w:sz w:val="24"/>
-          <w:szCs w:val="24"/>
-        </w:rPr>
-      </w:pPr>
+        <w:t>Approval is stored in the database</w:t>
+      </w:r>
+    </w:p>
+    <w:p>
+      <w:pPr>
+        <w:pStyle w:val="ListParagraph"/>
+        <w:numPr>
+          <w:ilvl w:val="0"/>
+          <w:numId w:val="12"/>
+        </w:numPr>
+        <w:rPr>
+          <w:b/>
+        </w:rPr>
+      </w:pPr>
+      <w:r>
+        <w:t>An email is sent out by the system to the requestor</w:t>
+      </w:r>
+      <w:r>
+        <w:t xml:space="preserve"> and administrator</w:t>
+      </w:r>
+      <w:r>
+        <w:t xml:space="preserve"> with parking permit information </w:t>
+      </w:r>
+      <w:r>
+        <w:t xml:space="preserve">and gate code. </w:t>
+      </w:r>
+      <w:r>
+        <w:t>[</w:t>
+      </w:r>
       <w:r>
         <w:rPr>
           <w:i/>
-          <w:sz w:val="24"/>
-          <w:szCs w:val="24"/>
-        </w:rPr>
-        <w:t>Administrator</w:t>
-      </w:r>
+        </w:rPr>
+        <w:t>End Use Case</w:t>
+      </w:r>
+      <w:r>
+        <w:t>]</w:t>
+      </w:r>
+    </w:p>
+    <w:p>
+      <w:pPr>
+        <w:pStyle w:val="ListParagraph"/>
+        <w:numPr>
+          <w:ilvl w:val="0"/>
+          <w:numId w:val="12"/>
+        </w:numPr>
+        <w:rPr>
+          <w:b/>
+        </w:rPr>
+      </w:pPr>
+      <w:r>
+        <w:t>If the parking lot is determined to be full at this point, let the administrator know and send an email to admin notifying that parking lot is full.</w:t>
+      </w:r>
+    </w:p>
+    <w:p>
+      <w:pPr>
+        <w:rPr>
+          <w:b/>
+        </w:rPr>
+      </w:pPr>
+      <w:r>
+        <w:rPr>
+          <w:b/>
+        </w:rPr>
+        <w:t>Alternative Flows</w:t>
+      </w:r>
+    </w:p>
+    <w:p>
       <w:r>
         <w:rPr>
           <w:i/>
-          <w:sz w:val="24"/>
-          <w:szCs w:val="24"/>
-        </w:rPr>
-        <w:t xml:space="preserve">: </w:t>
-      </w:r>
-      <w:r>
-        <w:rPr>
-          <w:sz w:val="24"/>
-          <w:szCs w:val="24"/>
-        </w:rPr>
-        <w:t>Reviews information about a parking requests and approves or declines it.</w:t>
-      </w:r>
-    </w:p>
-    <w:p>
-      <w:pPr>
-        <w:pStyle w:val="ListParagraph"/>
-        <w:numPr>
-          <w:ilvl w:val="0"/>
-          <w:numId w:val="1"/>
-        </w:numPr>
-        <w:rPr>
-          <w:b/>
-          <w:sz w:val="24"/>
-          <w:szCs w:val="24"/>
-        </w:rPr>
-      </w:pPr>
+        </w:rPr>
+        <w:t xml:space="preserve">Alt 1: </w:t>
+      </w:r>
+      <w:r>
+        <w:t>Admin Declines Permit</w:t>
+      </w:r>
+    </w:p>
+    <w:p>
+      <w:pPr>
+        <w:pStyle w:val="ListParagraph"/>
+        <w:numPr>
+          <w:ilvl w:val="0"/>
+          <w:numId w:val="14"/>
+        </w:numPr>
+      </w:pPr>
+      <w:r>
+        <w:t>Administrator receives a popup asking if he’s sure he wants to decline the permit</w:t>
+      </w:r>
+    </w:p>
+    <w:p>
+      <w:pPr>
+        <w:pStyle w:val="ListParagraph"/>
+        <w:numPr>
+          <w:ilvl w:val="0"/>
+          <w:numId w:val="14"/>
+        </w:numPr>
+      </w:pPr>
+      <w:r>
+        <w:t>Administrator hit</w:t>
+      </w:r>
+      <w:r>
+        <w:t>s</w:t>
+      </w:r>
+      <w:r>
+        <w:t xml:space="preserve"> cancel on the popup. </w:t>
+      </w:r>
+      <w:r>
+        <w:t>[</w:t>
+      </w:r>
       <w:r>
         <w:rPr>
           <w:i/>
-          <w:sz w:val="24"/>
-          <w:szCs w:val="24"/>
-        </w:rPr>
-        <w:t>Requestor</w:t>
+        </w:rPr>
+        <w:t xml:space="preserve">Alt 3: </w:t>
+      </w:r>
+      <w:r>
+        <w:t>Administrator Cancels Decline]</w:t>
+      </w:r>
+    </w:p>
+    <w:p>
+      <w:pPr>
+        <w:pStyle w:val="ListParagraph"/>
+        <w:numPr>
+          <w:ilvl w:val="0"/>
+          <w:numId w:val="14"/>
+        </w:numPr>
+      </w:pPr>
+      <w:r>
+        <w:t>Administrator hits OK on the popup</w:t>
+      </w:r>
+    </w:p>
+    <w:p>
+      <w:pPr>
+        <w:pStyle w:val="ListParagraph"/>
+        <w:numPr>
+          <w:ilvl w:val="0"/>
+          <w:numId w:val="14"/>
+        </w:numPr>
+      </w:pPr>
+      <w:r>
+        <w:t>Administrator receives</w:t>
+      </w:r>
+      <w:r>
+        <w:t xml:space="preserve"> a confirmation screen s</w:t>
+      </w:r>
+      <w:r>
+        <w:t xml:space="preserve">aying that </w:t>
+      </w:r>
+      <w:r>
+        <w:t xml:space="preserve">the </w:t>
+      </w:r>
+      <w:r>
+        <w:t>user has been decline</w:t>
+      </w:r>
+      <w:r>
+        <w:t>d</w:t>
+      </w:r>
+      <w:r>
+        <w:t xml:space="preserve"> for a parking slot</w:t>
+      </w:r>
+    </w:p>
+    <w:p>
+      <w:pPr>
+        <w:pStyle w:val="ListParagraph"/>
+        <w:numPr>
+          <w:ilvl w:val="0"/>
+          <w:numId w:val="14"/>
+        </w:numPr>
+      </w:pPr>
+      <w:r>
+        <w:t xml:space="preserve">An email is sent out by the system to the </w:t>
+      </w:r>
+      <w:r>
+        <w:t>requestor (not the guest)</w:t>
+      </w:r>
+      <w:bookmarkStart w:id="0" w:name="_GoBack"/>
+      <w:bookmarkEnd w:id="0"/>
+      <w:r>
+        <w:t xml:space="preserve"> with a message saying the parking request has been declined [</w:t>
       </w:r>
       <w:r>
         <w:rPr>
           <w:i/>
-          <w:sz w:val="24"/>
-          <w:szCs w:val="24"/>
-        </w:rPr>
-        <w:t>:</w:t>
-      </w:r>
-      <w:r>
-        <w:rPr>
-          <w:b/>
-          <w:sz w:val="24"/>
-          <w:szCs w:val="24"/>
-        </w:rPr>
+        </w:rPr>
+        <w:t>End Use Case</w:t>
+      </w:r>
+      <w:r>
+        <w:t>]</w:t>
+      </w:r>
+    </w:p>
+    <w:p>
+      <w:r>
+        <w:rPr>
+          <w:i/>
+        </w:rPr>
+        <w:t xml:space="preserve">Alt 2: </w:t>
+      </w:r>
+      <w:r>
+        <w:t>Administrator Cancels Approval</w:t>
+      </w:r>
+    </w:p>
+    <w:p>
+      <w:pPr>
+        <w:pStyle w:val="ListParagraph"/>
+        <w:numPr>
+          <w:ilvl w:val="0"/>
+          <w:numId w:val="15"/>
+        </w:numPr>
+        <w:rPr>
+          <w:sz w:val="24"/>
+          <w:szCs w:val="24"/>
+        </w:rPr>
+      </w:pPr>
+      <w:r>
+        <w:t xml:space="preserve">Flow resumes at step </w:t>
+      </w:r>
+      <w:r>
+        <w:t>4</w:t>
+      </w:r>
+    </w:p>
+    <w:p>
+      <w:r>
+        <w:rPr>
+          <w:i/>
+        </w:rPr>
+        <w:t xml:space="preserve">Alt 3: </w:t>
+      </w:r>
+      <w:r>
+        <w:t>Administrator Cancels Decline</w:t>
+      </w:r>
+    </w:p>
+    <w:p>
+      <w:pPr>
+        <w:pStyle w:val="ListParagraph"/>
+        <w:numPr>
+          <w:ilvl w:val="0"/>
+          <w:numId w:val="16"/>
+        </w:numPr>
+        <w:rPr>
+          <w:sz w:val="24"/>
+          <w:szCs w:val="24"/>
+        </w:rPr>
+      </w:pPr>
+      <w:r>
+        <w:t>Flow resumes at step 4</w:t>
+      </w:r>
+      <w:r>
         <w:t xml:space="preserve"> </w:t>
       </w:r>
-      <w:r>
-        <w:rPr>
-          <w:sz w:val="24"/>
-          <w:szCs w:val="24"/>
-        </w:rPr>
-        <w:t>Submitted a request for a parking slot and is looking to obtain a permit</w:t>
-      </w:r>
-    </w:p>
-    <w:p>
-      <w:pPr>
-        <w:rPr>
-          <w:b/>
-          <w:sz w:val="24"/>
-          <w:szCs w:val="24"/>
-        </w:rPr>
-      </w:pPr>
-      <w:r>
-        <w:rPr>
-          <w:b/>
-          <w:sz w:val="24"/>
-          <w:szCs w:val="24"/>
-        </w:rPr>
-        <w:t>Preconditions:</w:t>
-      </w:r>
-    </w:p>
-    <w:p>
-      <w:pPr>
-        <w:pStyle w:val="ListParagraph"/>
-        <w:numPr>
-          <w:ilvl w:val="0"/>
-          <w:numId w:val="2"/>
-        </w:numPr>
-        <w:rPr>
-          <w:sz w:val="24"/>
-          <w:szCs w:val="24"/>
-        </w:rPr>
-      </w:pPr>
-      <w:r>
-        <w:rPr>
-          <w:sz w:val="24"/>
-          <w:szCs w:val="24"/>
-        </w:rPr>
-        <w:t>Administrator has logged in with an administrator account</w:t>
-      </w:r>
-    </w:p>
-    <w:p>
-      <w:pPr>
-        <w:pStyle w:val="ListParagraph"/>
-        <w:numPr>
-          <w:ilvl w:val="0"/>
-          <w:numId w:val="2"/>
-        </w:numPr>
-        <w:rPr>
-          <w:sz w:val="24"/>
-          <w:szCs w:val="24"/>
-        </w:rPr>
-      </w:pPr>
-      <w:r>
-        <w:rPr>
-          <w:sz w:val="24"/>
-          <w:szCs w:val="24"/>
-        </w:rPr>
-        <w:t>St</w:t>
-      </w:r>
-      <w:r>
-        <w:rPr>
-          <w:sz w:val="24"/>
-          <w:szCs w:val="24"/>
-        </w:rPr>
-        <w:t>aff</w:t>
-      </w:r>
-      <w:r>
-        <w:rPr>
-          <w:sz w:val="24"/>
-          <w:szCs w:val="24"/>
-        </w:rPr>
-        <w:t xml:space="preserve"> or faculty has submitted a request for a parking slot</w:t>
-      </w:r>
-    </w:p>
-    <w:p>
-      <w:pPr>
-        <w:rPr>
-          <w:b/>
-          <w:sz w:val="24"/>
-          <w:szCs w:val="24"/>
-        </w:rPr>
-      </w:pPr>
-      <w:r>
-        <w:rPr>
-          <w:b/>
-          <w:sz w:val="24"/>
-          <w:szCs w:val="24"/>
-        </w:rPr>
-        <w:t>Success Guarantee (</w:t>
-      </w:r>
-      <w:proofErr w:type="spellStart"/>
-      <w:r>
-        <w:rPr>
-          <w:b/>
-          <w:sz w:val="24"/>
-          <w:szCs w:val="24"/>
-        </w:rPr>
-        <w:t>Postconditions</w:t>
-      </w:r>
-      <w:proofErr w:type="spellEnd"/>
-      <w:r>
-        <w:rPr>
-          <w:b/>
-          <w:sz w:val="24"/>
-          <w:szCs w:val="24"/>
-        </w:rPr>
-        <w:t>):</w:t>
-      </w:r>
-    </w:p>
-    <w:p>
-      <w:pPr>
-        <w:pStyle w:val="ListParagraph"/>
-        <w:numPr>
-          <w:ilvl w:val="0"/>
-          <w:numId w:val="2"/>
-        </w:numPr>
-        <w:rPr>
-          <w:b/>
-          <w:sz w:val="24"/>
-          <w:szCs w:val="24"/>
-        </w:rPr>
-      </w:pPr>
-      <w:r>
-        <w:rPr>
-          <w:sz w:val="24"/>
-          <w:szCs w:val="24"/>
-        </w:rPr>
-        <w:t>Staff</w:t>
-      </w:r>
-      <w:r>
-        <w:rPr>
-          <w:sz w:val="24"/>
-          <w:szCs w:val="24"/>
-        </w:rPr>
-        <w:t xml:space="preserve"> or faculty </w:t>
-      </w:r>
-      <w:r>
-        <w:rPr>
-          <w:sz w:val="24"/>
-          <w:szCs w:val="24"/>
-        </w:rPr>
-        <w:t>given a confirmation screen that the user has been granted or denied a permit</w:t>
-      </w:r>
-    </w:p>
-    <w:p>
-      <w:pPr>
-        <w:pStyle w:val="ListParagraph"/>
-        <w:numPr>
-          <w:ilvl w:val="0"/>
-          <w:numId w:val="2"/>
-        </w:numPr>
-        <w:rPr>
-          <w:b/>
-          <w:sz w:val="24"/>
-          <w:szCs w:val="24"/>
-        </w:rPr>
-      </w:pPr>
-      <w:r>
-        <w:rPr>
-          <w:sz w:val="24"/>
-          <w:szCs w:val="24"/>
-        </w:rPr>
-        <w:t>Permit information, such as a unique number, has been generated and put in the database</w:t>
-      </w:r>
-    </w:p>
-    <w:p>
-      <w:pPr>
-        <w:pStyle w:val="ListParagraph"/>
-        <w:numPr>
-          <w:ilvl w:val="0"/>
-          <w:numId w:val="2"/>
-        </w:numPr>
-        <w:rPr>
-          <w:b/>
-          <w:sz w:val="24"/>
-          <w:szCs w:val="24"/>
-        </w:rPr>
-      </w:pPr>
-      <w:r>
-        <w:rPr>
-          <w:sz w:val="24"/>
-          <w:szCs w:val="24"/>
-        </w:rPr>
-        <w:t>Staff</w:t>
-      </w:r>
-      <w:r>
-        <w:rPr>
-          <w:sz w:val="24"/>
-          <w:szCs w:val="24"/>
-        </w:rPr>
-        <w:t xml:space="preserve"> or faculty receives an email with an attached permit</w:t>
-      </w:r>
-    </w:p>
-    <w:p>
-      <w:pPr>
-        <w:rPr>
-          <w:b/>
-          <w:sz w:val="24"/>
-          <w:szCs w:val="24"/>
-        </w:rPr>
-      </w:pPr>
-      <w:r>
-        <w:rPr>
-          <w:b/>
-          <w:sz w:val="24"/>
-          <w:szCs w:val="24"/>
-        </w:rPr>
-        <w:t>Main Success Scenario</w:t>
-      </w:r>
-    </w:p>
-    <w:p>
-      <w:pPr>
-        <w:pStyle w:val="ListParagraph"/>
-        <w:numPr>
-          <w:ilvl w:val="0"/>
-          <w:numId w:val="12"/>
-        </w:numPr>
-        <w:rPr>
-          <w:b/>
-        </w:rPr>
-      </w:pPr>
-      <w:r>
-        <w:t>Administrator receives an email saying that someone has requested a parking permit</w:t>
-      </w:r>
-    </w:p>
-    <w:p>
-      <w:pPr>
-        <w:pStyle w:val="ListParagraph"/>
-        <w:numPr>
-          <w:ilvl w:val="0"/>
-          <w:numId w:val="12"/>
-        </w:numPr>
-        <w:rPr>
-          <w:b/>
-        </w:rPr>
-      </w:pPr>
-      <w:r>
-        <w:t>Administrator logs into portal using his or her Regis credentials</w:t>
-      </w:r>
-    </w:p>
-    <w:p>
-      <w:pPr>
-        <w:pStyle w:val="ListParagraph"/>
-        <w:numPr>
-          <w:ilvl w:val="0"/>
-          <w:numId w:val="12"/>
-        </w:numPr>
-        <w:rPr>
-          <w:b/>
-        </w:rPr>
-      </w:pPr>
-      <w:r>
-        <w:t xml:space="preserve">Administrator sees a list of open requests and clicks </w:t>
-      </w:r>
-      <w:r>
-        <w:t>one</w:t>
-      </w:r>
-    </w:p>
-    <w:p>
-      <w:pPr>
-        <w:pStyle w:val="ListParagraph"/>
-        <w:numPr>
-          <w:ilvl w:val="0"/>
-          <w:numId w:val="12"/>
-        </w:numPr>
-        <w:rPr>
-          <w:b/>
-        </w:rPr>
-      </w:pPr>
-      <w:r>
-        <w:t xml:space="preserve">Administrator sees information about the </w:t>
-      </w:r>
-      <w:r>
-        <w:t>request taken from the form the requestor filled out</w:t>
-      </w:r>
-    </w:p>
-    <w:p>
-      <w:pPr>
-        <w:pStyle w:val="ListParagraph"/>
-        <w:numPr>
-          <w:ilvl w:val="0"/>
-          <w:numId w:val="12"/>
-        </w:numPr>
-        <w:rPr>
-          <w:b/>
-        </w:rPr>
-      </w:pPr>
-      <w:r>
-        <w:t>Administrator hits decline button [</w:t>
-      </w:r>
-      <w:r>
-        <w:rPr>
-          <w:i/>
-        </w:rPr>
-        <w:t>Alt 1:</w:t>
-      </w:r>
-      <w:r>
-        <w:t xml:space="preserve"> Administrator Declines Permit]</w:t>
-      </w:r>
-    </w:p>
-    <w:p>
-      <w:pPr>
-        <w:pStyle w:val="ListParagraph"/>
-        <w:numPr>
-          <w:ilvl w:val="0"/>
-          <w:numId w:val="12"/>
-        </w:numPr>
-        <w:rPr>
-          <w:b/>
-        </w:rPr>
-      </w:pPr>
-      <w:r>
-        <w:t>Administrator reviews information</w:t>
-      </w:r>
-      <w:r>
-        <w:t>, which also includes and auto-filled gate code that the administrator specified in a gate code screen</w:t>
-      </w:r>
-      <w:r>
-        <w:t xml:space="preserve"> (can be changed in the form)</w:t>
-      </w:r>
-      <w:r>
-        <w:t xml:space="preserve">, </w:t>
-      </w:r>
-      <w:r>
-        <w:t>and hits an approve button</w:t>
-      </w:r>
-    </w:p>
-    <w:p>
-      <w:pPr>
-        <w:pStyle w:val="ListParagraph"/>
-        <w:numPr>
-          <w:ilvl w:val="0"/>
-          <w:numId w:val="12"/>
-        </w:numPr>
-        <w:rPr>
-          <w:b/>
-        </w:rPr>
-      </w:pPr>
-      <w:r>
-        <w:t>Administrator receives a popup asking if he’s sure he wants to approve the request</w:t>
-      </w:r>
-    </w:p>
-    <w:p>
-      <w:pPr>
-        <w:pStyle w:val="ListParagraph"/>
-        <w:numPr>
-          <w:ilvl w:val="0"/>
-          <w:numId w:val="12"/>
-        </w:numPr>
-        <w:rPr>
-          <w:b/>
-        </w:rPr>
-      </w:pPr>
-      <w:r>
-        <w:t>Administrator hits cancel on the popup [</w:t>
-      </w:r>
-      <w:r>
-        <w:rPr>
-          <w:i/>
-        </w:rPr>
-        <w:t xml:space="preserve">Alt2: </w:t>
-      </w:r>
-      <w:r>
-        <w:t>Administrator Cancels Approval]</w:t>
-      </w:r>
-    </w:p>
-    <w:p>
-      <w:pPr>
-        <w:pStyle w:val="ListParagraph"/>
-        <w:numPr>
-          <w:ilvl w:val="0"/>
-          <w:numId w:val="12"/>
-        </w:numPr>
-        <w:rPr>
-          <w:b/>
-        </w:rPr>
-      </w:pPr>
-      <w:r>
-        <w:t>Administrator hits OK on the popup</w:t>
-      </w:r>
-    </w:p>
-    <w:p>
-      <w:pPr>
-        <w:pStyle w:val="ListParagraph"/>
-        <w:numPr>
-          <w:ilvl w:val="0"/>
-          <w:numId w:val="12"/>
-        </w:numPr>
-        <w:rPr>
-          <w:b/>
-        </w:rPr>
-      </w:pPr>
-      <w:r>
-        <w:t>Administrator receives a confirmation screen saying that the user has been approve</w:t>
-      </w:r>
-      <w:r>
-        <w:t xml:space="preserve">d for his or her parking slot with </w:t>
-      </w:r>
-      <w:r>
-        <w:t xml:space="preserve">permit </w:t>
-      </w:r>
-      <w:r>
-        <w:t>number</w:t>
-      </w:r>
-      <w:r>
-        <w:t>(s)</w:t>
-      </w:r>
-    </w:p>
-    <w:p>
-      <w:pPr>
-        <w:pStyle w:val="ListParagraph"/>
-        <w:numPr>
-          <w:ilvl w:val="0"/>
-          <w:numId w:val="12"/>
-        </w:numPr>
-        <w:rPr>
-          <w:b/>
-        </w:rPr>
-      </w:pPr>
-      <w:r>
-        <w:t>Approval is stored in the database</w:t>
-      </w:r>
-    </w:p>
-    <w:p>
-      <w:pPr>
-        <w:pStyle w:val="ListParagraph"/>
-        <w:numPr>
-          <w:ilvl w:val="0"/>
-          <w:numId w:val="12"/>
-        </w:numPr>
-        <w:rPr>
-          <w:b/>
-        </w:rPr>
-      </w:pPr>
-      <w:r>
-        <w:t>An email is sent out by the system to the requestor</w:t>
-      </w:r>
-      <w:r>
-        <w:t xml:space="preserve"> and administrator</w:t>
-      </w:r>
-      <w:r>
-        <w:t xml:space="preserve"> with parking permit information </w:t>
-      </w:r>
-      <w:r>
-        <w:t xml:space="preserve">and gate code. </w:t>
-      </w:r>
-      <w:r>
-        <w:t>[</w:t>
-      </w:r>
-      <w:r>
-        <w:rPr>
-          <w:i/>
-        </w:rPr>
-        <w:t>End Use Case</w:t>
-      </w:r>
-      <w:r>
-        <w:t>]</w:t>
-      </w:r>
-    </w:p>
-    <w:p>
-      <w:pPr>
-        <w:rPr>
-          <w:b/>
-        </w:rPr>
-      </w:pPr>
-      <w:r>
-        <w:rPr>
-          <w:b/>
-        </w:rPr>
-        <w:t>Alternative Flows</w:t>
-      </w:r>
-    </w:p>
-    <w:p>
-      <w:r>
-        <w:rPr>
-          <w:i/>
-        </w:rPr>
-        <w:t xml:space="preserve">Alt 1: </w:t>
-      </w:r>
-      <w:r>
-        <w:t>Admin Declines Permit</w:t>
-      </w:r>
-    </w:p>
-    <w:p>
-      <w:pPr>
-        <w:pStyle w:val="ListParagraph"/>
-        <w:numPr>
-          <w:ilvl w:val="0"/>
-          <w:numId w:val="14"/>
-        </w:numPr>
-      </w:pPr>
-      <w:r>
-        <w:lastRenderedPageBreak/>
-        <w:t>Administrator receives a popup asking if he’s sure he wants to decline the permit</w:t>
-      </w:r>
-    </w:p>
-    <w:p>
-      <w:pPr>
-        <w:pStyle w:val="ListParagraph"/>
-        <w:numPr>
-          <w:ilvl w:val="0"/>
-          <w:numId w:val="14"/>
-        </w:numPr>
-      </w:pPr>
-      <w:r>
-        <w:t>Administrator hit</w:t>
-      </w:r>
-      <w:r>
-        <w:t>s</w:t>
-      </w:r>
-      <w:r>
-        <w:t xml:space="preserve"> cancel on the popup. </w:t>
-      </w:r>
-      <w:r>
-        <w:t>[</w:t>
-      </w:r>
-      <w:r>
-        <w:rPr>
-          <w:i/>
-        </w:rPr>
-        <w:t xml:space="preserve">Alt 3: </w:t>
-      </w:r>
-      <w:r>
-        <w:t>Administrator Cancels Decline]</w:t>
-      </w:r>
-    </w:p>
-    <w:p>
-      <w:pPr>
-        <w:pStyle w:val="ListParagraph"/>
-        <w:numPr>
-          <w:ilvl w:val="0"/>
-          <w:numId w:val="14"/>
-        </w:numPr>
-      </w:pPr>
-      <w:r>
-        <w:t>Administrator hits OK on the popup</w:t>
-      </w:r>
-    </w:p>
-    <w:p>
-      <w:pPr>
-        <w:pStyle w:val="ListParagraph"/>
-        <w:numPr>
-          <w:ilvl w:val="0"/>
-          <w:numId w:val="14"/>
-        </w:numPr>
-      </w:pPr>
-      <w:r>
-        <w:t>Administrator receives</w:t>
-      </w:r>
-      <w:r>
-        <w:t xml:space="preserve"> a confirmation screen s</w:t>
-      </w:r>
-      <w:r>
-        <w:t xml:space="preserve">aying that </w:t>
-      </w:r>
-      <w:r>
-        <w:t xml:space="preserve">the </w:t>
-      </w:r>
-      <w:r>
-        <w:t>user has been decline</w:t>
-      </w:r>
-      <w:r>
-        <w:t>d</w:t>
-      </w:r>
-      <w:r>
-        <w:t xml:space="preserve"> for a parking slot</w:t>
-      </w:r>
-    </w:p>
-    <w:p>
-      <w:pPr>
-        <w:pStyle w:val="ListParagraph"/>
-        <w:numPr>
-          <w:ilvl w:val="0"/>
-          <w:numId w:val="14"/>
-        </w:numPr>
-      </w:pPr>
-      <w:r>
-        <w:t>An email is sent out by the system to the requests with a message saying the parking request has been declined [</w:t>
-      </w:r>
-      <w:r>
-        <w:rPr>
-          <w:i/>
-        </w:rPr>
-        <w:t>End Use Case</w:t>
-      </w:r>
-      <w:r>
-        <w:t>]</w:t>
-      </w:r>
-    </w:p>
-    <w:p>
-      <w:r>
-        <w:rPr>
-          <w:i/>
-        </w:rPr>
-        <w:t xml:space="preserve">Alt 2: </w:t>
-      </w:r>
-      <w:r>
-        <w:t>Administrator Cancels Approval</w:t>
-      </w:r>
-    </w:p>
-    <w:p>
-      <w:pPr>
-        <w:pStyle w:val="ListParagraph"/>
-        <w:numPr>
-          <w:ilvl w:val="0"/>
-          <w:numId w:val="15"/>
-        </w:numPr>
-        <w:rPr>
-          <w:sz w:val="24"/>
-          <w:szCs w:val="24"/>
-        </w:rPr>
-      </w:pPr>
-      <w:r>
-        <w:t xml:space="preserve">Flow resumes at step </w:t>
-      </w:r>
-      <w:r>
-        <w:t>4</w:t>
-      </w:r>
-    </w:p>
-    <w:p>
-      <w:r>
-        <w:rPr>
-          <w:i/>
-        </w:rPr>
-        <w:t xml:space="preserve">Alt 3: </w:t>
-      </w:r>
-      <w:r>
-        <w:t>Administrator Cancels Decline</w:t>
-      </w:r>
-    </w:p>
-    <w:p>
-      <w:pPr>
-        <w:pStyle w:val="ListParagraph"/>
-        <w:numPr>
-          <w:ilvl w:val="0"/>
-          <w:numId w:val="16"/>
-        </w:numPr>
-        <w:rPr>
-          <w:sz w:val="24"/>
-          <w:szCs w:val="24"/>
-        </w:rPr>
-      </w:pPr>
-      <w:r>
-        <w:t>Flow resumes at step 4</w:t>
-      </w:r>
-      <w:r>
-        <w:t xml:space="preserve"> </w:t>
-      </w:r>
     </w:p>
     <w:p>
       <w:pPr>
@@ -3224,17 +3171,8 @@
           <w:sz w:val="24"/>
           <w:szCs w:val="24"/>
         </w:rPr>
-        <w:t xml:space="preserve">Does the administrator choose a parking slot from a list of available slots or just enter a slot number into a freeform text </w:t>
-      </w:r>
-      <w:proofErr w:type="gramStart"/>
-      <w:r>
-        <w:rPr>
-          <w:sz w:val="24"/>
-          <w:szCs w:val="24"/>
-        </w:rPr>
-        <w:t>field.</w:t>
-      </w:r>
-      <w:proofErr w:type="gramEnd"/>
+        <w:t>Does the administrator choose a parking slot from a list of available slots or just enter a slot number into a freeform text field.</w:t>
+      </w:r>
     </w:p>
     <w:p>
       <w:pPr>
@@ -3325,373 +3263,410 @@
           <w:sz w:val="28"/>
           <w:szCs w:val="28"/>
         </w:rPr>
+        <w:t>Generating Report</w:t>
+      </w:r>
+    </w:p>
+    <w:p>
+      <w:pPr>
+        <w:rPr>
+          <w:b/>
+          <w:sz w:val="24"/>
+          <w:szCs w:val="24"/>
+        </w:rPr>
+      </w:pPr>
+    </w:p>
+    <w:p>
+      <w:pPr>
+        <w:rPr>
+          <w:sz w:val="24"/>
+          <w:szCs w:val="24"/>
+        </w:rPr>
+      </w:pPr>
+      <w:r>
+        <w:rPr>
+          <w:b/>
+          <w:sz w:val="24"/>
+          <w:szCs w:val="24"/>
+        </w:rPr>
+        <w:t>Primary Actors:</w:t>
+      </w:r>
+      <w:r>
+        <w:rPr>
+          <w:b/>
+          <w:sz w:val="24"/>
+          <w:szCs w:val="24"/>
+        </w:rPr>
+        <w:tab/>
+      </w:r>
+      <w:r>
+        <w:rPr>
+          <w:sz w:val="24"/>
+          <w:szCs w:val="24"/>
+        </w:rPr>
+        <w:t>Administrator</w:t>
+      </w:r>
+    </w:p>
+    <w:p>
+      <w:pPr>
+        <w:rPr>
+          <w:b/>
+          <w:sz w:val="24"/>
+          <w:szCs w:val="24"/>
+        </w:rPr>
+      </w:pPr>
+      <w:r>
+        <w:rPr>
+          <w:b/>
+          <w:sz w:val="24"/>
+          <w:szCs w:val="24"/>
+        </w:rPr>
+        <w:t>Stakeholders and Interests:</w:t>
+      </w:r>
+    </w:p>
+    <w:p>
+      <w:pPr>
+        <w:pStyle w:val="ListParagraph"/>
+        <w:numPr>
+          <w:ilvl w:val="0"/>
+          <w:numId w:val="21"/>
+        </w:numPr>
+        <w:rPr>
+          <w:b/>
+          <w:sz w:val="24"/>
+          <w:szCs w:val="24"/>
+        </w:rPr>
+      </w:pPr>
+      <w:r>
+        <w:rPr>
+          <w:i/>
+          <w:sz w:val="24"/>
+          <w:szCs w:val="24"/>
+        </w:rPr>
+        <w:t>Administrator wants to generate report from the system.</w:t>
+      </w:r>
+    </w:p>
+    <w:p>
+      <w:pPr>
+        <w:rPr>
+          <w:b/>
+          <w:sz w:val="24"/>
+          <w:szCs w:val="24"/>
+        </w:rPr>
+      </w:pPr>
+      <w:r>
+        <w:rPr>
+          <w:b/>
+          <w:sz w:val="24"/>
+          <w:szCs w:val="24"/>
+        </w:rPr>
+        <w:t>Preconditions:</w:t>
+      </w:r>
+    </w:p>
+    <w:p>
+      <w:pPr>
+        <w:pStyle w:val="ListParagraph"/>
+        <w:numPr>
+          <w:ilvl w:val="0"/>
+          <w:numId w:val="2"/>
+        </w:numPr>
+        <w:rPr>
+          <w:sz w:val="24"/>
+          <w:szCs w:val="24"/>
+        </w:rPr>
+      </w:pPr>
+      <w:r>
+        <w:rPr>
+          <w:sz w:val="24"/>
+          <w:szCs w:val="24"/>
+        </w:rPr>
+        <w:t>Application is connected to the database.</w:t>
+      </w:r>
+    </w:p>
+    <w:p>
+      <w:pPr>
+        <w:pStyle w:val="ListParagraph"/>
+        <w:numPr>
+          <w:ilvl w:val="0"/>
+          <w:numId w:val="2"/>
+        </w:numPr>
+        <w:rPr>
+          <w:sz w:val="24"/>
+          <w:szCs w:val="24"/>
+        </w:rPr>
+      </w:pPr>
+      <w:r>
+        <w:rPr>
+          <w:sz w:val="24"/>
+          <w:szCs w:val="24"/>
+        </w:rPr>
+        <w:t>Administrator is authenticated by system.</w:t>
+      </w:r>
+    </w:p>
+    <w:p>
+      <w:pPr>
+        <w:rPr>
+          <w:b/>
+          <w:sz w:val="24"/>
+          <w:szCs w:val="24"/>
+        </w:rPr>
+      </w:pPr>
+      <w:r>
+        <w:rPr>
+          <w:b/>
+          <w:sz w:val="24"/>
+          <w:szCs w:val="24"/>
+        </w:rPr>
+        <w:t>Success Guarantee (Postconditions):</w:t>
+      </w:r>
+    </w:p>
+    <w:p>
+      <w:pPr>
+        <w:pStyle w:val="ListParagraph"/>
+        <w:numPr>
+          <w:ilvl w:val="0"/>
+          <w:numId w:val="22"/>
+        </w:numPr>
+        <w:rPr>
+          <w:sz w:val="24"/>
+          <w:szCs w:val="24"/>
+        </w:rPr>
+      </w:pPr>
+      <w:r>
+        <w:rPr>
+          <w:sz w:val="24"/>
+          <w:szCs w:val="24"/>
+        </w:rPr>
+        <w:t>Admin is able to generate specified report in desired format.</w:t>
+      </w:r>
+    </w:p>
+    <w:p>
+      <w:pPr>
+        <w:rPr>
+          <w:b/>
+          <w:sz w:val="24"/>
+          <w:szCs w:val="24"/>
+        </w:rPr>
+      </w:pPr>
+      <w:r>
+        <w:rPr>
+          <w:b/>
+          <w:sz w:val="24"/>
+          <w:szCs w:val="24"/>
+        </w:rPr>
+        <w:t>Main Success Scenario</w:t>
+      </w:r>
+    </w:p>
+    <w:p>
+      <w:pPr>
+        <w:pStyle w:val="ListParagraph"/>
+        <w:numPr>
+          <w:ilvl w:val="0"/>
+          <w:numId w:val="23"/>
+        </w:numPr>
+      </w:pPr>
+      <w:r>
+        <w:t>Admin clicks Reporting button.</w:t>
+      </w:r>
+    </w:p>
+    <w:p>
+      <w:pPr>
+        <w:pStyle w:val="ListParagraph"/>
+        <w:numPr>
+          <w:ilvl w:val="0"/>
+          <w:numId w:val="23"/>
+        </w:numPr>
+      </w:pPr>
+      <w:r>
+        <w:t>Reporting page containing input fields Date, Vip Category, Department is displayed to admin.</w:t>
+      </w:r>
+    </w:p>
+    <w:p>
+      <w:pPr>
+        <w:pStyle w:val="ListParagraph"/>
+        <w:numPr>
+          <w:ilvl w:val="0"/>
+          <w:numId w:val="23"/>
+        </w:numPr>
+      </w:pPr>
+      <w:r>
+        <w:t>Admin doesn’t provide any input and hits submit. (Alt .1 Missing field).</w:t>
+      </w:r>
+    </w:p>
+    <w:p>
+      <w:pPr>
+        <w:pStyle w:val="ListParagraph"/>
+        <w:numPr>
+          <w:ilvl w:val="0"/>
+          <w:numId w:val="23"/>
+        </w:numPr>
+      </w:pPr>
+      <w:r>
+        <w:t>Admin doesn’t select date (start date, end date) from calendar. (Alt 2.  Date error)</w:t>
+      </w:r>
+    </w:p>
+    <w:p>
+      <w:pPr>
+        <w:pStyle w:val="ListParagraph"/>
+        <w:numPr>
+          <w:ilvl w:val="0"/>
+          <w:numId w:val="23"/>
+        </w:numPr>
+      </w:pPr>
+      <w:r>
+        <w:t>Admin selects date (start date and end date) from calendar.</w:t>
+      </w:r>
+    </w:p>
+    <w:p>
+      <w:pPr>
+        <w:pStyle w:val="ListParagraph"/>
+        <w:numPr>
+          <w:ilvl w:val="0"/>
+          <w:numId w:val="23"/>
+        </w:numPr>
+      </w:pPr>
+      <w:r>
+        <w:t>Admin selects value from vip category or Department or both or none.</w:t>
+      </w:r>
+    </w:p>
+    <w:p>
+      <w:pPr>
+        <w:pStyle w:val="ListParagraph"/>
+        <w:numPr>
+          <w:ilvl w:val="0"/>
+          <w:numId w:val="23"/>
+        </w:numPr>
+      </w:pPr>
+      <w:r>
+        <w:t>Admin hits submit.</w:t>
+      </w:r>
+    </w:p>
+    <w:p>
+      <w:pPr>
+        <w:pStyle w:val="ListParagraph"/>
+        <w:numPr>
+          <w:ilvl w:val="0"/>
+          <w:numId w:val="23"/>
+        </w:numPr>
+      </w:pPr>
+      <w:r>
+        <w:t>No data is displayed. (Alt. 3 NO Data Found)</w:t>
+      </w:r>
+    </w:p>
+    <w:p>
+      <w:pPr>
+        <w:pStyle w:val="ListParagraph"/>
+        <w:numPr>
+          <w:ilvl w:val="0"/>
+          <w:numId w:val="23"/>
+        </w:numPr>
+      </w:pPr>
+      <w:r>
+        <w:t>Required report is generated on screen.</w:t>
+      </w:r>
+    </w:p>
+    <w:p>
+      <w:pPr>
+        <w:pStyle w:val="ListParagraph"/>
+        <w:numPr>
+          <w:ilvl w:val="0"/>
+          <w:numId w:val="23"/>
+        </w:numPr>
+      </w:pPr>
+      <w:r>
+        <w:t>Admin hits save and selects desired format (pdf. Excel spreadsheet etc).</w:t>
+      </w:r>
+    </w:p>
+    <w:p>
+      <w:pPr>
+        <w:pStyle w:val="ListParagraph"/>
+      </w:pPr>
+    </w:p>
+    <w:p>
+      <w:r>
+        <w:rPr>
+          <w:b/>
+        </w:rPr>
+        <w:t>Alternative Flows</w:t>
+      </w:r>
+    </w:p>
+    <w:p>
+      <w:r>
+        <w:rPr>
+          <w:i/>
+        </w:rPr>
+        <w:t xml:space="preserve">Alt 1: </w:t>
+      </w:r>
+      <w:r>
+        <w:t>Missing Fields</w:t>
+      </w:r>
+    </w:p>
+    <w:p>
+      <w:pPr>
+        <w:pStyle w:val="ListParagraph"/>
+        <w:numPr>
+          <w:ilvl w:val="0"/>
+          <w:numId w:val="24"/>
+        </w:numPr>
+      </w:pPr>
+      <w:r>
+        <w:t>I</w:t>
+      </w:r>
+      <w:r>
+        <w:t>f none of the field is specified then system displays error message stating</w:t>
+      </w:r>
+      <w:r>
+        <w:t xml:space="preserve"> “ At least one field required”.</w:t>
+      </w:r>
+    </w:p>
+    <w:p>
+      <w:pPr>
+        <w:pStyle w:val="ListParagraph"/>
+        <w:numPr>
+          <w:ilvl w:val="0"/>
+          <w:numId w:val="24"/>
+        </w:numPr>
+      </w:pPr>
+      <w:r>
+        <w:t>System directs to step 2 of Main success scenario.</w:t>
+      </w:r>
+    </w:p>
+    <w:p>
+      <w:r>
+        <w:rPr>
+          <w:i/>
+        </w:rPr>
         <w:lastRenderedPageBreak/>
-        <w:t>Generating Report</w:t>
-      </w:r>
-    </w:p>
-    <w:p>
-      <w:pPr>
-        <w:rPr>
-          <w:b/>
-          <w:sz w:val="24"/>
-          <w:szCs w:val="24"/>
-        </w:rPr>
-      </w:pPr>
-    </w:p>
-    <w:p>
-      <w:pPr>
-        <w:rPr>
-          <w:sz w:val="24"/>
-          <w:szCs w:val="24"/>
-        </w:rPr>
-      </w:pPr>
-      <w:r>
-        <w:rPr>
-          <w:b/>
-          <w:sz w:val="24"/>
-          <w:szCs w:val="24"/>
-        </w:rPr>
-        <w:t>Primary Actors:</w:t>
-      </w:r>
-      <w:r>
-        <w:rPr>
-          <w:b/>
-          <w:sz w:val="24"/>
-          <w:szCs w:val="24"/>
-        </w:rPr>
-        <w:tab/>
-      </w:r>
-      <w:r>
-        <w:rPr>
-          <w:sz w:val="24"/>
-          <w:szCs w:val="24"/>
-        </w:rPr>
-        <w:t>Administrator</w:t>
-      </w:r>
-    </w:p>
-    <w:p>
-      <w:pPr>
-        <w:rPr>
-          <w:b/>
-          <w:sz w:val="24"/>
-          <w:szCs w:val="24"/>
-        </w:rPr>
-      </w:pPr>
-      <w:r>
-        <w:rPr>
-          <w:b/>
-          <w:sz w:val="24"/>
-          <w:szCs w:val="24"/>
-        </w:rPr>
-        <w:t>Stakeholders and Interests:</w:t>
-      </w:r>
-    </w:p>
-    <w:p>
-      <w:pPr>
-        <w:pStyle w:val="ListParagraph"/>
-        <w:numPr>
-          <w:ilvl w:val="0"/>
-          <w:numId w:val="21"/>
-        </w:numPr>
-        <w:rPr>
-          <w:b/>
-          <w:sz w:val="24"/>
-          <w:szCs w:val="24"/>
-        </w:rPr>
-      </w:pPr>
-      <w:r>
+        <w:t xml:space="preserve">Alt 2: </w:t>
+      </w:r>
+      <w:r>
+        <w:t>Date Error</w:t>
+      </w:r>
+    </w:p>
+    <w:p>
+      <w:pPr>
+        <w:pStyle w:val="ListParagraph"/>
+        <w:numPr>
+          <w:ilvl w:val="0"/>
+          <w:numId w:val="25"/>
+        </w:numPr>
+      </w:pPr>
+      <w:r>
+        <w:t>Admin gets error message stating both fields for date needs to be filled up.</w:t>
+      </w:r>
+    </w:p>
+    <w:p>
+      <w:pPr>
+        <w:pStyle w:val="ListParagraph"/>
+        <w:numPr>
+          <w:ilvl w:val="0"/>
+          <w:numId w:val="25"/>
+        </w:numPr>
         <w:rPr>
           <w:i/>
-          <w:sz w:val="24"/>
-          <w:szCs w:val="24"/>
-        </w:rPr>
-        <w:t>Administrator wants to generate report from the system.</w:t>
-      </w:r>
-    </w:p>
-    <w:p>
-      <w:pPr>
-        <w:rPr>
-          <w:b/>
-          <w:sz w:val="24"/>
-          <w:szCs w:val="24"/>
-        </w:rPr>
-      </w:pPr>
-      <w:r>
-        <w:rPr>
-          <w:b/>
-          <w:sz w:val="24"/>
-          <w:szCs w:val="24"/>
-        </w:rPr>
-        <w:t>Preconditions:</w:t>
-      </w:r>
-    </w:p>
-    <w:p>
-      <w:pPr>
-        <w:pStyle w:val="ListParagraph"/>
-        <w:numPr>
-          <w:ilvl w:val="0"/>
-          <w:numId w:val="2"/>
-        </w:numPr>
-        <w:rPr>
-          <w:sz w:val="24"/>
-          <w:szCs w:val="24"/>
-        </w:rPr>
-      </w:pPr>
-      <w:r>
-        <w:rPr>
-          <w:sz w:val="24"/>
-          <w:szCs w:val="24"/>
-        </w:rPr>
-        <w:t>Application is connected to the database.</w:t>
-      </w:r>
-    </w:p>
-    <w:p>
-      <w:pPr>
-        <w:pStyle w:val="ListParagraph"/>
-        <w:numPr>
-          <w:ilvl w:val="0"/>
-          <w:numId w:val="2"/>
-        </w:numPr>
-        <w:rPr>
-          <w:sz w:val="24"/>
-          <w:szCs w:val="24"/>
-        </w:rPr>
-      </w:pPr>
-      <w:r>
-        <w:rPr>
-          <w:sz w:val="24"/>
-          <w:szCs w:val="24"/>
-        </w:rPr>
-        <w:t>Administrator is authenticated by system.</w:t>
-      </w:r>
-    </w:p>
-    <w:p>
-      <w:pPr>
-        <w:rPr>
-          <w:b/>
-          <w:sz w:val="24"/>
-          <w:szCs w:val="24"/>
-        </w:rPr>
-      </w:pPr>
-      <w:r>
-        <w:rPr>
-          <w:b/>
-          <w:sz w:val="24"/>
-          <w:szCs w:val="24"/>
-        </w:rPr>
-        <w:t>Success Guarantee (</w:t>
-      </w:r>
-      <w:proofErr w:type="spellStart"/>
-      <w:r>
-        <w:rPr>
-          <w:b/>
-          <w:sz w:val="24"/>
-          <w:szCs w:val="24"/>
-        </w:rPr>
-        <w:t>Postconditions</w:t>
-      </w:r>
-      <w:proofErr w:type="spellEnd"/>
-      <w:r>
-        <w:rPr>
-          <w:b/>
-          <w:sz w:val="24"/>
-          <w:szCs w:val="24"/>
-        </w:rPr>
-        <w:t>):</w:t>
-      </w:r>
-    </w:p>
-    <w:p>
-      <w:pPr>
-        <w:pStyle w:val="ListParagraph"/>
-        <w:numPr>
-          <w:ilvl w:val="0"/>
-          <w:numId w:val="22"/>
-        </w:numPr>
-        <w:rPr>
-          <w:sz w:val="24"/>
-          <w:szCs w:val="24"/>
-        </w:rPr>
-      </w:pPr>
-      <w:r>
-        <w:rPr>
-          <w:sz w:val="24"/>
-          <w:szCs w:val="24"/>
-        </w:rPr>
-        <w:t>Admin is able to generate specified report in desired format.</w:t>
-      </w:r>
-    </w:p>
-    <w:p>
-      <w:pPr>
-        <w:rPr>
-          <w:b/>
-          <w:sz w:val="24"/>
-          <w:szCs w:val="24"/>
-        </w:rPr>
-      </w:pPr>
-      <w:r>
-        <w:rPr>
-          <w:b/>
-          <w:sz w:val="24"/>
-          <w:szCs w:val="24"/>
-        </w:rPr>
-        <w:t>Main Success Scenario</w:t>
-      </w:r>
-    </w:p>
-    <w:p>
-      <w:pPr>
-        <w:pStyle w:val="ListParagraph"/>
-        <w:numPr>
-          <w:ilvl w:val="0"/>
-          <w:numId w:val="23"/>
-        </w:numPr>
-      </w:pPr>
-      <w:r>
-        <w:t>Admin clicks Reporting button.</w:t>
-      </w:r>
-    </w:p>
-    <w:p>
-      <w:pPr>
-        <w:pStyle w:val="ListParagraph"/>
-        <w:numPr>
-          <w:ilvl w:val="0"/>
-          <w:numId w:val="23"/>
-        </w:numPr>
-      </w:pPr>
-      <w:r>
-        <w:t xml:space="preserve">Reporting page containing input fields Date, </w:t>
-      </w:r>
-      <w:proofErr w:type="spellStart"/>
-      <w:r>
-        <w:t>Vip</w:t>
-      </w:r>
-      <w:proofErr w:type="spellEnd"/>
-      <w:r>
-        <w:t xml:space="preserve"> Category, Department is displayed to admin.</w:t>
-      </w:r>
-    </w:p>
-    <w:p>
-      <w:pPr>
-        <w:pStyle w:val="ListParagraph"/>
-        <w:numPr>
-          <w:ilvl w:val="0"/>
-          <w:numId w:val="23"/>
-        </w:numPr>
-      </w:pPr>
-      <w:r>
-        <w:t>Admin doesn’t provide any input and hits submit. (Alt .1 Missing field).</w:t>
-      </w:r>
-    </w:p>
-    <w:p>
-      <w:pPr>
-        <w:pStyle w:val="ListParagraph"/>
-        <w:numPr>
-          <w:ilvl w:val="0"/>
-          <w:numId w:val="23"/>
-        </w:numPr>
-      </w:pPr>
-      <w:r>
-        <w:t>Admin doesn’t select date (start date, end date) from calendar. (Alt 2.  Date error)</w:t>
-      </w:r>
-    </w:p>
-    <w:p>
-      <w:pPr>
-        <w:pStyle w:val="ListParagraph"/>
-        <w:numPr>
-          <w:ilvl w:val="0"/>
-          <w:numId w:val="23"/>
-        </w:numPr>
-      </w:pPr>
-      <w:r>
-        <w:t>Admin selects date (start date and end date) from calendar.</w:t>
-      </w:r>
-    </w:p>
-    <w:p>
-      <w:pPr>
-        <w:pStyle w:val="ListParagraph"/>
-        <w:numPr>
-          <w:ilvl w:val="0"/>
-          <w:numId w:val="23"/>
-        </w:numPr>
-      </w:pPr>
-      <w:r>
-        <w:t xml:space="preserve">Admin selects value from </w:t>
-      </w:r>
-      <w:proofErr w:type="spellStart"/>
-      <w:r>
-        <w:t>vip</w:t>
-      </w:r>
-      <w:proofErr w:type="spellEnd"/>
-      <w:r>
-        <w:t xml:space="preserve"> category or Department or both or none.</w:t>
-      </w:r>
-    </w:p>
-    <w:p>
-      <w:pPr>
-        <w:pStyle w:val="ListParagraph"/>
-        <w:numPr>
-          <w:ilvl w:val="0"/>
-          <w:numId w:val="23"/>
-        </w:numPr>
-      </w:pPr>
-      <w:r>
-        <w:t>Admin hits submit.</w:t>
-      </w:r>
-    </w:p>
-    <w:p>
-      <w:pPr>
-        <w:pStyle w:val="ListParagraph"/>
-        <w:numPr>
-          <w:ilvl w:val="0"/>
-          <w:numId w:val="23"/>
-        </w:numPr>
-      </w:pPr>
-      <w:r>
-        <w:t>No data is displayed. (Alt. 3 NO Data Found)</w:t>
-      </w:r>
-    </w:p>
-    <w:p>
-      <w:pPr>
-        <w:pStyle w:val="ListParagraph"/>
-        <w:numPr>
-          <w:ilvl w:val="0"/>
-          <w:numId w:val="23"/>
-        </w:numPr>
-      </w:pPr>
-      <w:r>
-        <w:t>Required report is generated on screen.</w:t>
-      </w:r>
-    </w:p>
-    <w:p>
-      <w:pPr>
-        <w:pStyle w:val="ListParagraph"/>
-        <w:numPr>
-          <w:ilvl w:val="0"/>
-          <w:numId w:val="23"/>
-        </w:numPr>
-      </w:pPr>
-      <w:r>
-        <w:t xml:space="preserve">Admin hits save and selects desired format (pdf. Excel spreadsheet </w:t>
-      </w:r>
-      <w:proofErr w:type="spellStart"/>
-      <w:r>
-        <w:t>etc</w:t>
-      </w:r>
-      <w:proofErr w:type="spellEnd"/>
-      <w:r>
-        <w:t>).</w:t>
-      </w:r>
-    </w:p>
-    <w:p>
-      <w:pPr>
-        <w:pStyle w:val="ListParagraph"/>
-      </w:pPr>
-    </w:p>
-    <w:p>
-      <w:r>
-        <w:rPr>
-          <w:b/>
-        </w:rPr>
-        <w:t>Alternative Flows</w:t>
+        </w:rPr>
+      </w:pPr>
+      <w:r>
+        <w:t>2 System directs admin to step 2 of Main success scenario.</w:t>
       </w:r>
     </w:p>
     <w:p>
@@ -3699,99 +3674,12 @@
         <w:rPr>
           <w:i/>
         </w:rPr>
-        <w:t xml:space="preserve">Alt 1: </w:t>
-      </w:r>
-      <w:r>
-        <w:t>Missing Fields</w:t>
-      </w:r>
-    </w:p>
-    <w:p>
-      <w:pPr>
-        <w:pStyle w:val="ListParagraph"/>
-        <w:numPr>
-          <w:ilvl w:val="0"/>
-          <w:numId w:val="24"/>
-        </w:numPr>
-      </w:pPr>
-      <w:r>
-        <w:t>I</w:t>
-      </w:r>
-      <w:r>
-        <w:t>f none of the field is specified then system displays error message stating</w:t>
-      </w:r>
-      <w:r>
-        <w:t xml:space="preserve"> </w:t>
-      </w:r>
-      <w:proofErr w:type="gramStart"/>
-      <w:r>
-        <w:t>“ At</w:t>
-      </w:r>
-      <w:proofErr w:type="gramEnd"/>
-      <w:r>
-        <w:t xml:space="preserve"> least one field required”.</w:t>
-      </w:r>
-    </w:p>
-    <w:p>
-      <w:pPr>
-        <w:pStyle w:val="ListParagraph"/>
-        <w:numPr>
-          <w:ilvl w:val="0"/>
-          <w:numId w:val="24"/>
-        </w:numPr>
-      </w:pPr>
-      <w:r>
-        <w:t>System directs to step 2 of Main success scenario.</w:t>
-      </w:r>
-    </w:p>
-    <w:p>
+        <w:t>Alt 3</w:t>
+      </w:r>
       <w:r>
         <w:rPr>
           <w:i/>
         </w:rPr>
-        <w:t xml:space="preserve">Alt 2: </w:t>
-      </w:r>
-      <w:r>
-        <w:t>Date Error</w:t>
-      </w:r>
-    </w:p>
-    <w:p>
-      <w:pPr>
-        <w:pStyle w:val="ListParagraph"/>
-        <w:numPr>
-          <w:ilvl w:val="0"/>
-          <w:numId w:val="25"/>
-        </w:numPr>
-      </w:pPr>
-      <w:r>
-        <w:t>Admin gets error message stating both fields for date needs to be filled up.</w:t>
-      </w:r>
-    </w:p>
-    <w:p>
-      <w:pPr>
-        <w:pStyle w:val="ListParagraph"/>
-        <w:numPr>
-          <w:ilvl w:val="0"/>
-          <w:numId w:val="25"/>
-        </w:numPr>
-        <w:rPr>
-          <w:i/>
-        </w:rPr>
-      </w:pPr>
-      <w:r>
-        <w:t>2 System directs admin to step 2 of Main success scenario.</w:t>
-      </w:r>
-    </w:p>
-    <w:p>
-      <w:r>
-        <w:rPr>
-          <w:i/>
-        </w:rPr>
-        <w:t>Alt 3</w:t>
-      </w:r>
-      <w:r>
-        <w:rPr>
-          <w:i/>
-        </w:rPr>
         <w:t xml:space="preserve">: </w:t>
       </w:r>
       <w:r>
@@ -3807,7 +3695,6 @@
         </w:numPr>
       </w:pPr>
       <w:r>
-        <w:lastRenderedPageBreak/>
         <w:t>If no data is found from the query then system directs admin back to step 2 of main success scenario while presenting error message, “No data found please select different criteria”.</w:t>
       </w:r>
     </w:p>
@@ -3924,7 +3811,6 @@
           <w:sz w:val="28"/>
           <w:szCs w:val="28"/>
         </w:rPr>
-        <w:lastRenderedPageBreak/>
         <w:t>Admin Administers Events</w:t>
       </w:r>
     </w:p>
@@ -4249,7 +4135,6 @@
           <w:sz w:val="28"/>
           <w:szCs w:val="28"/>
         </w:rPr>
-        <w:lastRenderedPageBreak/>
         <w:t>User views map</w:t>
       </w:r>
     </w:p>
@@ -4563,7 +4448,6 @@
           <w:szCs w:val="28"/>
         </w:rPr>
       </w:pPr>
-      <w:bookmarkStart w:id="0" w:name="_GoBack"/>
       <w:r>
         <w:rPr>
           <w:rFonts w:eastAsia="Times New Roman" w:cs="Arial"/>
@@ -4572,11 +4456,9 @@
           <w:sz w:val="28"/>
           <w:szCs w:val="28"/>
         </w:rPr>
-        <w:lastRenderedPageBreak/>
         <w:t>admin Bulk loads data</w:t>
       </w:r>
     </w:p>
-    <w:bookmarkEnd w:id="0"/>
     <w:p>
       <w:pPr>
         <w:rPr>
@@ -8561,7 +8443,7 @@
 </file>
 
 <file path=customXml/itemProps1.xml><?xml version="1.0" encoding="utf-8"?>
-<ds:datastoreItem xmlns:ds="http://schemas.openxmlformats.org/officeDocument/2006/customXml" ds:itemID="{E2A62273-6681-419C-8980-02CF804FD704}">
+<ds:datastoreItem xmlns:ds="http://schemas.openxmlformats.org/officeDocument/2006/customXml" ds:itemID="{05061105-7C4C-4574-9889-0DADE464E109}">
   <ds:schemaRefs>
     <ds:schemaRef ds:uri="http://schemas.openxmlformats.org/officeDocument/2006/bibliography"/>
   </ds:schemaRefs>

</xml_diff>